<commit_message>
Adição do documento inicial
</commit_message>
<xml_diff>
--- a/docs/PROJETO GB - BiblioTech.docx
+++ b/docs/PROJETO GB - BiblioTech.docx
@@ -1,6 +1,6 @@
 
 <file path=word/document.xml><?xml version="1.0" encoding="utf-8"?>
-<w:document xmlns:wpc="http://schemas.microsoft.com/office/word/2010/wordprocessingCanvas" xmlns:cx="http://schemas.microsoft.com/office/drawing/2014/chartex" xmlns:cx1="http://schemas.microsoft.com/office/drawing/2015/9/8/chartex" xmlns:cx2="http://schemas.microsoft.com/office/drawing/2015/10/21/chartex" xmlns:cx3="http://schemas.microsoft.com/office/drawing/2016/5/9/chartex" xmlns:cx4="http://schemas.microsoft.com/office/drawing/2016/5/10/chartex" xmlns:cx5="http://schemas.microsoft.com/office/drawing/2016/5/11/chartex" xmlns:cx6="http://schemas.microsoft.com/office/drawing/2016/5/12/chartex" xmlns:cx7="http://schemas.microsoft.com/office/drawing/2016/5/13/chartex" xmlns:cx8="http://schemas.microsoft.com/office/drawing/2016/5/14/chartex" xmlns:mc="http://schemas.openxmlformats.org/markup-compatibility/2006" xmlns:aink="http://schemas.microsoft.com/office/drawing/2016/ink" xmlns:am3d="http://schemas.microsoft.com/office/drawing/2017/model3d" xmlns:o="urn:schemas-microsoft-com:office:office" xmlns:oel="http://schemas.microsoft.com/office/2019/extlst" xmlns:r="http://schemas.openxmlformats.org/officeDocument/2006/relationships" xmlns:m="http://schemas.openxmlformats.org/officeDocument/2006/math" xmlns:v="urn:schemas-microsoft-com:vml" xmlns:wp14="http://schemas.microsoft.com/office/word/2010/wordprocessingDrawing" xmlns:wp="http://schemas.openxmlformats.org/drawingml/2006/wordprocessingDrawing" xmlns:w10="urn:schemas-microsoft-com:office:word" xmlns:w="http://schemas.openxmlformats.org/wordprocessingml/2006/main" xmlns:w14="http://schemas.microsoft.com/office/word/2010/wordml" xmlns:w15="http://schemas.microsoft.com/office/word/2012/wordml" xmlns:w16cex="http://schemas.microsoft.com/office/word/2018/wordml/cex" xmlns:w16cid="http://schemas.microsoft.com/office/word/2016/wordml/cid" xmlns:w16="http://schemas.microsoft.com/office/word/2018/wordml" xmlns:w16du="http://schemas.microsoft.com/office/word/2023/wordml/word16du" xmlns:w16sdtdh="http://schemas.microsoft.com/office/word/2020/wordml/sdtdatahash" xmlns:w16se="http://schemas.microsoft.com/office/word/2015/wordml/symex" xmlns:wpg="http://schemas.microsoft.com/office/word/2010/wordprocessingGroup" xmlns:wpi="http://schemas.microsoft.com/office/word/2010/wordprocessingInk" xmlns:wne="http://schemas.microsoft.com/office/word/2006/wordml" xmlns:wps="http://schemas.microsoft.com/office/word/2010/wordprocessingShape" mc:Ignorable="w14 w15 w16se w16cid w16 w16cex w16sdtdh w16du wp14">
+<w:document xmlns:wpc="http://schemas.microsoft.com/office/word/2010/wordprocessingCanvas" xmlns:cx="http://schemas.microsoft.com/office/drawing/2014/chartex" xmlns:mc="http://schemas.openxmlformats.org/markup-compatibility/2006" xmlns:o="urn:schemas-microsoft-com:office:office" xmlns:r="http://schemas.openxmlformats.org/officeDocument/2006/relationships" xmlns:m="http://schemas.openxmlformats.org/officeDocument/2006/math" xmlns:v="urn:schemas-microsoft-com:vml" xmlns:wp14="http://schemas.microsoft.com/office/word/2010/wordprocessingDrawing" xmlns:wp="http://schemas.openxmlformats.org/drawingml/2006/wordprocessingDrawing" xmlns:w10="urn:schemas-microsoft-com:office:word" xmlns:w="http://schemas.openxmlformats.org/wordprocessingml/2006/main" xmlns:w14="http://schemas.microsoft.com/office/word/2010/wordml" xmlns:w15="http://schemas.microsoft.com/office/word/2012/wordml" xmlns:w16se="http://schemas.microsoft.com/office/word/2015/wordml/symex" xmlns:wpg="http://schemas.microsoft.com/office/word/2010/wordprocessingGroup" xmlns:wpi="http://schemas.microsoft.com/office/word/2010/wordprocessingInk" xmlns:wne="http://schemas.microsoft.com/office/word/2006/wordml" xmlns:wps="http://schemas.microsoft.com/office/word/2010/wordprocessingShape" mc:Ignorable="w14 w15 w16se wp14">
   <w:body>
     <w:p>
       <w:pPr>
@@ -68,7 +68,7 @@
           <w:sz w:val="28"/>
           <w:szCs w:val="28"/>
         </w:rPr>
-        <w:t>José Mateus Ramiris</w:t>
+        <w:t>Tiago Daniel de Sousa Filho</w:t>
       </w:r>
       <w:r>
         <w:rPr>
@@ -222,7 +222,7 @@
           <w:sz w:val="28"/>
           <w:szCs w:val="28"/>
         </w:rPr>
-        <w:t>NomeSistema</w:t>
+        <w:t>BiblioTech</w:t>
       </w:r>
       <w:proofErr w:type="spellEnd"/>
       <w:r>
@@ -586,12 +586,14 @@
     </w:p>
     <w:p>
       <w:pPr>
-        <w:jc w:val="both"/>
-      </w:pPr>
-    </w:p>
-    <w:p>
-      <w:pPr>
-        <w:jc w:val="both"/>
+        <w:ind w:firstLine="0"/>
+        <w:jc w:val="both"/>
+      </w:pPr>
+    </w:p>
+    <w:p>
+      <w:pPr>
+        <w:ind w:firstLine="0"/>
+        <w:jc w:val="center"/>
       </w:pPr>
       <w:r>
         <w:lastRenderedPageBreak/>
@@ -763,11 +765,12 @@
     </w:p>
     <w:p>
       <w:pPr>
-        <w:jc w:val="both"/>
-      </w:pPr>
-    </w:p>
-    <w:p>
-      <w:pPr>
+        <w:ind w:firstLine="0"/>
+      </w:pPr>
+    </w:p>
+    <w:p>
+      <w:pPr>
+        <w:ind w:firstLine="0"/>
         <w:jc w:val="center"/>
         <w:rPr>
           <w:b/>
@@ -1105,61 +1108,146 @@
     <w:p>
       <w:pPr>
         <w:jc w:val="both"/>
-        <w:rPr>
-          <w:rFonts w:asciiTheme="minorHAnsi" w:hAnsiTheme="minorHAnsi" w:cstheme="minorHAnsi"/>
-          <w:szCs w:val="24"/>
-          <w:highlight w:val="yellow"/>
-        </w:rPr>
-      </w:pPr>
-      <w:r>
-        <w:rPr>
-          <w:rFonts w:asciiTheme="minorHAnsi" w:hAnsiTheme="minorHAnsi" w:cstheme="minorHAnsi"/>
-          <w:szCs w:val="24"/>
-          <w:highlight w:val="yellow"/>
-        </w:rPr>
-        <w:t>Imagine uma biblioteca escolar onde os alunos se sentem à vontade para explorar novos mundos, descobrindo conhecimento em cada estante. No entanto, a administração desse espaço pode ser um verdadeiro desafio. Encontrar um livro específico, saber se ele está disponível ou controlar os empréstimos muitas vezes se torna uma tarefa complexa e demorada para bibliotecários e alunos. Com isso em mente, surge a necessidade de um sistema de gerenciamento de biblioteca que torne esse processo mais simples e eficiente.</w:t>
-      </w:r>
-    </w:p>
-    <w:p>
-      <w:pPr>
-        <w:jc w:val="both"/>
-        <w:rPr>
-          <w:rFonts w:asciiTheme="minorHAnsi" w:hAnsiTheme="minorHAnsi" w:cstheme="minorHAnsi"/>
-          <w:szCs w:val="24"/>
-          <w:highlight w:val="yellow"/>
-        </w:rPr>
-      </w:pPr>
-      <w:r>
-        <w:rPr>
-          <w:rFonts w:asciiTheme="minorHAnsi" w:hAnsiTheme="minorHAnsi" w:cstheme="minorHAnsi"/>
-          <w:szCs w:val="24"/>
-          <w:highlight w:val="yellow"/>
-        </w:rPr>
-        <w:t xml:space="preserve">Com um sistema digital, toda a experiência de busca, reserva e empréstimo de livros se torna mais rápida e acessível. O aluno pode, de qualquer lugar, verificar se o livro que deseja está disponível, reservá-lo e saber quando deve devolvê-lo. Para os bibliotecários, o sistema facilita o controle do acervo, registra todos os empréstimos e devoluções, e ainda fornece relatórios que ajudam na organização e planejamento. Neste trabalho, </w:t>
-      </w:r>
-      <w:r>
-        <w:rPr>
-          <w:rFonts w:asciiTheme="minorHAnsi" w:hAnsiTheme="minorHAnsi" w:cstheme="minorHAnsi"/>
-          <w:szCs w:val="24"/>
-          <w:highlight w:val="yellow"/>
-        </w:rPr>
-        <w:t>é apresentado</w:t>
-      </w:r>
-      <w:r>
-        <w:rPr>
-          <w:rFonts w:asciiTheme="minorHAnsi" w:hAnsiTheme="minorHAnsi" w:cstheme="minorHAnsi"/>
-          <w:szCs w:val="24"/>
-          <w:highlight w:val="yellow"/>
-        </w:rPr>
-        <w:t xml:space="preserve"> um sistema simples e intuitivo, pensado para atender tanto as necessidades dos bibliotecários quanto dos alunos, promovendo uma interação mais dinâmica e agradável com o acervo da biblioteca.</w:t>
-      </w:r>
-      <w:r>
-        <w:rPr>
-          <w:rFonts w:asciiTheme="minorHAnsi" w:hAnsiTheme="minorHAnsi" w:cstheme="minorHAnsi"/>
-          <w:szCs w:val="24"/>
-        </w:rPr>
-        <w:t xml:space="preserve"> NÃO UTILIZAR ESSE TEXTO, SÓ UM EXEMPLO</w:t>
-      </w:r>
+      </w:pPr>
+      <w:r>
+        <w:t>Uma biblioteca tradicional enfrentava desafios na administração dos empréstimos, com registros em papel, atrasos frequentes nas devoluções e dificuldades para acompanhar o status dos livros. Para melhorar a eficiência e organização, os funcionários decidiram implementar um sistema geren</w:t>
+      </w:r>
+      <w:r>
+        <w:t>ciador para a equipe.</w:t>
+      </w:r>
+    </w:p>
+    <w:p>
+      <w:pPr>
+        <w:jc w:val="both"/>
+      </w:pPr>
+      <w:r>
+        <w:t>Com esse novo sistema, os bibliotecários podiam rapidamente acessar informações sobre o acervo, verificar quais livros estavam disponíveis ou emprestados e registrar novas retiradas e devoluções de forma digital</w:t>
+      </w:r>
+      <w:r>
+        <w:t>.</w:t>
+      </w:r>
+    </w:p>
+    <w:p>
+      <w:pPr>
+        <w:jc w:val="both"/>
+      </w:pPr>
+      <w:r>
+        <w:t xml:space="preserve">Os funcionários também tinham a capacidade de enviar lembretes de devolução diretamente para os leitores e gerenciar solicitações de renovação, facilitando a comunicação e reduzindo problemas com atrasos. A automação dessas tarefas burocráticas permitiu que a equipe se concentrasse em projetos educativos e eventos culturais, como oficinas de </w:t>
+      </w:r>
+      <w:r>
+        <w:t>leitura e exposições temáticas.</w:t>
+      </w:r>
+    </w:p>
+    <w:p>
+      <w:pPr>
+        <w:jc w:val="both"/>
+        <w:rPr>
+          <w:rFonts w:asciiTheme="minorHAnsi" w:hAnsiTheme="minorHAnsi" w:cstheme="minorHAnsi"/>
+          <w:szCs w:val="24"/>
+        </w:rPr>
+      </w:pPr>
+      <w:r>
+        <w:t>Esse sistema interno trouxe mais agilidade e precisão ao trabalho dos bibliotecários, tornando o gerenciamento do acervo mais simples e eficiente. Agora, a equipe podia oferecer um serviço mais ágil e organizado, fortalecendo o papel da biblioteca como um espaço acolhedor de aprendizado e cultura para toda a comunidade.</w:t>
+      </w:r>
+    </w:p>
+    <w:p>
+      <w:pPr>
+        <w:jc w:val="both"/>
+        <w:rPr>
+          <w:rFonts w:asciiTheme="minorHAnsi" w:hAnsiTheme="minorHAnsi" w:cstheme="minorHAnsi"/>
+          <w:szCs w:val="24"/>
+        </w:rPr>
+      </w:pPr>
+    </w:p>
+    <w:p>
+      <w:pPr>
+        <w:jc w:val="both"/>
+        <w:rPr>
+          <w:rFonts w:asciiTheme="minorHAnsi" w:hAnsiTheme="minorHAnsi" w:cstheme="minorHAnsi"/>
+          <w:szCs w:val="24"/>
+        </w:rPr>
+      </w:pPr>
+    </w:p>
+    <w:p>
+      <w:pPr>
+        <w:jc w:val="both"/>
+        <w:rPr>
+          <w:rFonts w:asciiTheme="minorHAnsi" w:hAnsiTheme="minorHAnsi" w:cstheme="minorHAnsi"/>
+          <w:szCs w:val="24"/>
+        </w:rPr>
+      </w:pPr>
+    </w:p>
+    <w:p>
+      <w:pPr>
+        <w:jc w:val="both"/>
+        <w:rPr>
+          <w:rFonts w:asciiTheme="minorHAnsi" w:hAnsiTheme="minorHAnsi" w:cstheme="minorHAnsi"/>
+          <w:szCs w:val="24"/>
+        </w:rPr>
+      </w:pPr>
+    </w:p>
+    <w:p>
+      <w:pPr>
+        <w:jc w:val="both"/>
+        <w:rPr>
+          <w:rFonts w:asciiTheme="minorHAnsi" w:hAnsiTheme="minorHAnsi" w:cstheme="minorHAnsi"/>
+          <w:szCs w:val="24"/>
+        </w:rPr>
+      </w:pPr>
+    </w:p>
+    <w:p>
+      <w:pPr>
+        <w:jc w:val="both"/>
+        <w:rPr>
+          <w:rFonts w:asciiTheme="minorHAnsi" w:hAnsiTheme="minorHAnsi" w:cstheme="minorHAnsi"/>
+          <w:szCs w:val="24"/>
+        </w:rPr>
+      </w:pPr>
+    </w:p>
+    <w:p>
+      <w:pPr>
+        <w:jc w:val="both"/>
+        <w:rPr>
+          <w:rFonts w:asciiTheme="minorHAnsi" w:hAnsiTheme="minorHAnsi" w:cstheme="minorHAnsi"/>
+          <w:szCs w:val="24"/>
+        </w:rPr>
+      </w:pPr>
+    </w:p>
+    <w:p>
+      <w:pPr>
+        <w:jc w:val="both"/>
+        <w:rPr>
+          <w:rFonts w:asciiTheme="minorHAnsi" w:hAnsiTheme="minorHAnsi" w:cstheme="minorHAnsi"/>
+          <w:szCs w:val="24"/>
+        </w:rPr>
+      </w:pPr>
+    </w:p>
+    <w:p>
+      <w:pPr>
+        <w:jc w:val="both"/>
+        <w:rPr>
+          <w:rFonts w:asciiTheme="minorHAnsi" w:hAnsiTheme="minorHAnsi" w:cstheme="minorHAnsi"/>
+          <w:szCs w:val="24"/>
+        </w:rPr>
+      </w:pPr>
+    </w:p>
+    <w:p>
+      <w:pPr>
+        <w:jc w:val="both"/>
+        <w:rPr>
+          <w:rFonts w:asciiTheme="minorHAnsi" w:hAnsiTheme="minorHAnsi" w:cstheme="minorHAnsi"/>
+          <w:szCs w:val="24"/>
+        </w:rPr>
+      </w:pPr>
+    </w:p>
+    <w:p>
+      <w:pPr>
+        <w:jc w:val="both"/>
+        <w:rPr>
+          <w:rFonts w:asciiTheme="minorHAnsi" w:hAnsiTheme="minorHAnsi" w:cstheme="minorHAnsi"/>
+          <w:szCs w:val="24"/>
+        </w:rPr>
+      </w:pPr>
     </w:p>
     <w:p>
       <w:pPr>
@@ -1171,168 +1259,6 @@
           <w:szCs w:val="24"/>
         </w:rPr>
       </w:pPr>
-      <w:r>
-        <w:rPr>
-          <w:rFonts w:asciiTheme="minorHAnsi" w:hAnsiTheme="minorHAnsi" w:cstheme="minorHAnsi"/>
-          <w:szCs w:val="24"/>
-        </w:rPr>
-        <w:t xml:space="preserve">O </w:t>
-      </w:r>
-      <w:r>
-        <w:rPr>
-          <w:rFonts w:asciiTheme="minorHAnsi" w:hAnsiTheme="minorHAnsi" w:cstheme="minorHAnsi"/>
-          <w:szCs w:val="24"/>
-        </w:rPr>
-        <w:t>capítulo</w:t>
-      </w:r>
-      <w:r>
-        <w:rPr>
-          <w:rFonts w:asciiTheme="minorHAnsi" w:hAnsiTheme="minorHAnsi" w:cstheme="minorHAnsi"/>
-          <w:szCs w:val="24"/>
-        </w:rPr>
-        <w:t xml:space="preserve"> 2 </w:t>
-      </w:r>
-      <w:r>
-        <w:rPr>
-          <w:rFonts w:asciiTheme="minorHAnsi" w:hAnsiTheme="minorHAnsi" w:cstheme="minorHAnsi"/>
-          <w:szCs w:val="24"/>
-        </w:rPr>
-        <w:t xml:space="preserve">trata de tal assunto, já o capítulo 3 descreve como ... o capítulo 4 por sua vez é sobre ... </w:t>
-      </w:r>
-      <w:r>
-        <w:rPr>
-          <w:rFonts w:asciiTheme="minorHAnsi" w:hAnsiTheme="minorHAnsi" w:cstheme="minorHAnsi"/>
-          <w:szCs w:val="24"/>
-          <w:highlight w:val="yellow"/>
-        </w:rPr>
-        <w:t>Escrevi de forma resumida e direta, faça de forma que o texto seja bom para ler</w:t>
-      </w:r>
-    </w:p>
-    <w:p>
-      <w:pPr>
-        <w:jc w:val="both"/>
-        <w:rPr>
-          <w:rFonts w:asciiTheme="minorHAnsi" w:hAnsiTheme="minorHAnsi" w:cstheme="minorHAnsi"/>
-          <w:szCs w:val="24"/>
-        </w:rPr>
-      </w:pPr>
-    </w:p>
-    <w:p>
-      <w:pPr>
-        <w:jc w:val="both"/>
-        <w:rPr>
-          <w:rFonts w:asciiTheme="minorHAnsi" w:hAnsiTheme="minorHAnsi" w:cstheme="minorHAnsi"/>
-          <w:szCs w:val="24"/>
-        </w:rPr>
-      </w:pPr>
-    </w:p>
-    <w:p>
-      <w:pPr>
-        <w:jc w:val="both"/>
-        <w:rPr>
-          <w:rFonts w:asciiTheme="minorHAnsi" w:hAnsiTheme="minorHAnsi" w:cstheme="minorHAnsi"/>
-          <w:szCs w:val="24"/>
-        </w:rPr>
-      </w:pPr>
-    </w:p>
-    <w:p>
-      <w:pPr>
-        <w:jc w:val="both"/>
-        <w:rPr>
-          <w:rFonts w:asciiTheme="minorHAnsi" w:hAnsiTheme="minorHAnsi" w:cstheme="minorHAnsi"/>
-          <w:szCs w:val="24"/>
-        </w:rPr>
-      </w:pPr>
-    </w:p>
-    <w:p>
-      <w:pPr>
-        <w:jc w:val="both"/>
-        <w:rPr>
-          <w:rFonts w:asciiTheme="minorHAnsi" w:hAnsiTheme="minorHAnsi" w:cstheme="minorHAnsi"/>
-          <w:szCs w:val="24"/>
-        </w:rPr>
-      </w:pPr>
-    </w:p>
-    <w:p>
-      <w:pPr>
-        <w:jc w:val="both"/>
-        <w:rPr>
-          <w:rFonts w:asciiTheme="minorHAnsi" w:hAnsiTheme="minorHAnsi" w:cstheme="minorHAnsi"/>
-          <w:szCs w:val="24"/>
-        </w:rPr>
-      </w:pPr>
-    </w:p>
-    <w:p>
-      <w:pPr>
-        <w:jc w:val="both"/>
-        <w:rPr>
-          <w:rFonts w:asciiTheme="minorHAnsi" w:hAnsiTheme="minorHAnsi" w:cstheme="minorHAnsi"/>
-          <w:szCs w:val="24"/>
-        </w:rPr>
-      </w:pPr>
-    </w:p>
-    <w:p>
-      <w:pPr>
-        <w:jc w:val="both"/>
-        <w:rPr>
-          <w:rFonts w:asciiTheme="minorHAnsi" w:hAnsiTheme="minorHAnsi" w:cstheme="minorHAnsi"/>
-          <w:szCs w:val="24"/>
-        </w:rPr>
-      </w:pPr>
-    </w:p>
-    <w:p>
-      <w:pPr>
-        <w:jc w:val="both"/>
-        <w:rPr>
-          <w:rFonts w:asciiTheme="minorHAnsi" w:hAnsiTheme="minorHAnsi" w:cstheme="minorHAnsi"/>
-          <w:szCs w:val="24"/>
-        </w:rPr>
-      </w:pPr>
-    </w:p>
-    <w:p>
-      <w:pPr>
-        <w:jc w:val="both"/>
-        <w:rPr>
-          <w:rFonts w:asciiTheme="minorHAnsi" w:hAnsiTheme="minorHAnsi" w:cstheme="minorHAnsi"/>
-          <w:szCs w:val="24"/>
-        </w:rPr>
-      </w:pPr>
-    </w:p>
-    <w:p>
-      <w:pPr>
-        <w:jc w:val="both"/>
-        <w:rPr>
-          <w:rFonts w:asciiTheme="minorHAnsi" w:hAnsiTheme="minorHAnsi" w:cstheme="minorHAnsi"/>
-          <w:szCs w:val="24"/>
-        </w:rPr>
-      </w:pPr>
-    </w:p>
-    <w:p>
-      <w:pPr>
-        <w:jc w:val="both"/>
-        <w:rPr>
-          <w:rFonts w:asciiTheme="minorHAnsi" w:hAnsiTheme="minorHAnsi" w:cstheme="minorHAnsi"/>
-          <w:szCs w:val="24"/>
-        </w:rPr>
-      </w:pPr>
-    </w:p>
-    <w:p>
-      <w:pPr>
-        <w:jc w:val="both"/>
-        <w:rPr>
-          <w:rFonts w:asciiTheme="minorHAnsi" w:hAnsiTheme="minorHAnsi" w:cstheme="minorHAnsi"/>
-          <w:szCs w:val="24"/>
-        </w:rPr>
-      </w:pPr>
-    </w:p>
-    <w:p>
-      <w:pPr>
-        <w:jc w:val="both"/>
-        <w:rPr>
-          <w:rFonts w:asciiTheme="minorHAnsi" w:hAnsiTheme="minorHAnsi" w:cstheme="minorHAnsi"/>
-          <w:szCs w:val="24"/>
-        </w:rPr>
-      </w:pPr>
     </w:p>
     <w:p>
       <w:pPr>
@@ -1344,13 +1270,46 @@
           <w:szCs w:val="24"/>
         </w:rPr>
       </w:pPr>
-      <w:r>
+    </w:p>
+    <w:p>
+      <w:pPr>
+        <w:jc w:val="both"/>
         <w:rPr>
           <w:rFonts w:asciiTheme="minorHAnsi" w:hAnsiTheme="minorHAnsi" w:cstheme="minorHAnsi"/>
           <w:b/>
           <w:bCs/>
           <w:szCs w:val="24"/>
         </w:rPr>
+      </w:pPr>
+    </w:p>
+    <w:p>
+      <w:pPr>
+        <w:jc w:val="both"/>
+        <w:rPr>
+          <w:rFonts w:asciiTheme="minorHAnsi" w:hAnsiTheme="minorHAnsi" w:cstheme="minorHAnsi"/>
+          <w:b/>
+          <w:bCs/>
+          <w:szCs w:val="24"/>
+        </w:rPr>
+      </w:pPr>
+    </w:p>
+    <w:p>
+      <w:pPr>
+        <w:jc w:val="both"/>
+        <w:rPr>
+          <w:rFonts w:asciiTheme="minorHAnsi" w:hAnsiTheme="minorHAnsi" w:cstheme="minorHAnsi"/>
+          <w:b/>
+          <w:bCs/>
+          <w:szCs w:val="24"/>
+        </w:rPr>
+      </w:pPr>
+      <w:r>
+        <w:rPr>
+          <w:rFonts w:asciiTheme="minorHAnsi" w:hAnsiTheme="minorHAnsi" w:cstheme="minorHAnsi"/>
+          <w:b/>
+          <w:bCs/>
+          <w:szCs w:val="24"/>
+        </w:rPr>
         <w:lastRenderedPageBreak/>
         <w:t>2</w:t>
       </w:r>
@@ -1375,91 +1334,22 @@
     </w:p>
     <w:p>
       <w:pPr>
-        <w:jc w:val="both"/>
-        <w:rPr>
-          <w:rFonts w:asciiTheme="minorHAnsi" w:hAnsiTheme="minorHAnsi" w:cstheme="minorHAnsi"/>
-          <w:color w:val="FF0000"/>
-          <w:szCs w:val="24"/>
-        </w:rPr>
-      </w:pPr>
-      <w:r>
-        <w:rPr>
-          <w:rFonts w:asciiTheme="minorHAnsi" w:hAnsiTheme="minorHAnsi" w:cstheme="minorHAnsi"/>
-          <w:color w:val="FF0000"/>
-          <w:szCs w:val="24"/>
-        </w:rPr>
-        <w:t>“</w:t>
-      </w:r>
-      <w:r>
-        <w:rPr>
-          <w:rFonts w:asciiTheme="minorHAnsi" w:hAnsiTheme="minorHAnsi" w:cstheme="minorHAnsi"/>
-          <w:color w:val="FF0000"/>
-          <w:szCs w:val="24"/>
-        </w:rPr>
-        <w:t xml:space="preserve">Todo </w:t>
-      </w:r>
-      <w:r>
-        <w:rPr>
-          <w:rFonts w:asciiTheme="minorHAnsi" w:hAnsiTheme="minorHAnsi" w:cstheme="minorHAnsi"/>
-          <w:color w:val="FF0000"/>
-          <w:szCs w:val="24"/>
-        </w:rPr>
-        <w:t>capítulo</w:t>
-      </w:r>
-      <w:r>
-        <w:rPr>
-          <w:rFonts w:asciiTheme="minorHAnsi" w:hAnsiTheme="minorHAnsi" w:cstheme="minorHAnsi"/>
-          <w:color w:val="FF0000"/>
-          <w:szCs w:val="24"/>
-        </w:rPr>
-        <w:t xml:space="preserve"> precisa ter no mínimo três linhas</w:t>
-      </w:r>
-      <w:r>
-        <w:rPr>
-          <w:rFonts w:asciiTheme="minorHAnsi" w:hAnsiTheme="minorHAnsi" w:cstheme="minorHAnsi"/>
-          <w:color w:val="FF0000"/>
-          <w:szCs w:val="24"/>
-        </w:rPr>
-        <w:t xml:space="preserve">”. </w:t>
-      </w:r>
-    </w:p>
-    <w:p>
-      <w:pPr>
-        <w:jc w:val="both"/>
-        <w:rPr>
-          <w:rFonts w:asciiTheme="minorHAnsi" w:hAnsiTheme="minorHAnsi" w:cstheme="minorHAnsi"/>
-          <w:color w:val="FF0000"/>
-          <w:szCs w:val="24"/>
-        </w:rPr>
-      </w:pPr>
-      <w:r>
-        <w:rPr>
-          <w:rFonts w:asciiTheme="minorHAnsi" w:hAnsiTheme="minorHAnsi" w:cstheme="minorHAnsi"/>
-          <w:color w:val="FF0000"/>
-          <w:szCs w:val="24"/>
-        </w:rPr>
-        <w:t>“Todo capítulo inicia em uma página”</w:t>
-      </w:r>
-    </w:p>
-    <w:p>
-      <w:pPr>
-        <w:jc w:val="both"/>
-        <w:rPr>
-          <w:rFonts w:asciiTheme="minorHAnsi" w:hAnsiTheme="minorHAnsi" w:cstheme="minorHAnsi"/>
-          <w:szCs w:val="24"/>
-        </w:rPr>
-      </w:pPr>
-    </w:p>
-    <w:p>
-      <w:pPr>
+        <w:spacing w:before="100" w:beforeAutospacing="1" w:after="100" w:afterAutospacing="1" w:line="240" w:lineRule="auto"/>
         <w:ind w:firstLine="0"/>
-        <w:jc w:val="both"/>
-        <w:rPr>
-          <w:rFonts w:asciiTheme="minorHAnsi" w:hAnsiTheme="minorHAnsi" w:cstheme="minorHAnsi"/>
-          <w:color w:val="FF0000"/>
-          <w:szCs w:val="24"/>
-        </w:rPr>
-      </w:pPr>
+        <w:rPr>
+          <w:rFonts w:ascii="Times New Roman" w:eastAsia="Times New Roman" w:hAnsi="Times New Roman" w:cs="Times New Roman"/>
+          <w:szCs w:val="24"/>
+          <w:lang w:eastAsia="pt-BR"/>
+        </w:rPr>
+      </w:pPr>
+      <w:r>
+        <w:rPr>
+          <w:rFonts w:ascii="Times New Roman" w:eastAsia="Times New Roman" w:hAnsi="Times New Roman" w:cs="Times New Roman"/>
+          <w:szCs w:val="24"/>
+          <w:lang w:eastAsia="pt-BR"/>
+        </w:rPr>
+        <w:t>Os requisitos de sistema são fundamentais para definir expectativas, orientar o desenvolvimento e garantir que o produto atenda às necessidades dos usuários, minimizando retrabalhos e custos.</w:t>
+      </w:r>
     </w:p>
     <w:p>
       <w:pPr>
@@ -1521,27 +1411,12 @@
         <w:jc w:val="both"/>
         <w:rPr>
           <w:rFonts w:asciiTheme="minorHAnsi" w:hAnsiTheme="minorHAnsi" w:cstheme="minorHAnsi"/>
-          <w:color w:val="FF0000"/>
-          <w:szCs w:val="24"/>
-        </w:rPr>
-      </w:pPr>
-      <w:r>
-        <w:rPr>
-          <w:rFonts w:asciiTheme="minorHAnsi" w:hAnsiTheme="minorHAnsi" w:cstheme="minorHAnsi"/>
-          <w:color w:val="FF0000"/>
-          <w:szCs w:val="24"/>
-        </w:rPr>
-        <w:t>“Toda tabela deve legenda”</w:t>
-      </w:r>
-    </w:p>
-    <w:p>
-      <w:pPr>
-        <w:jc w:val="both"/>
-        <w:rPr>
-          <w:rFonts w:asciiTheme="minorHAnsi" w:hAnsiTheme="minorHAnsi" w:cstheme="minorHAnsi"/>
-          <w:szCs w:val="24"/>
-        </w:rPr>
-      </w:pPr>
+          <w:szCs w:val="24"/>
+        </w:rPr>
+      </w:pPr>
+      <w:r>
+        <w:t>Requisitos funcionais descrevem as funcionalidades que um sistema deve ter. Eles são essenciais para garantir que o software atenda às necessidades dos usuários e suporte processos específicos, orientando o desenvolvimento.</w:t>
+      </w:r>
     </w:p>
     <w:p>
       <w:pPr>
@@ -1559,13 +1434,16 @@
         <w:tblLook w:val="04A0" w:firstRow="1" w:lastRow="0" w:firstColumn="1" w:lastColumn="0" w:noHBand="0" w:noVBand="1"/>
       </w:tblPr>
       <w:tblGrid>
-        <w:gridCol w:w="3020"/>
-        <w:gridCol w:w="3020"/>
+        <w:gridCol w:w="3124"/>
+        <w:gridCol w:w="3125"/>
       </w:tblGrid>
       <w:tr>
+        <w:trPr>
+          <w:trHeight w:val="420"/>
+        </w:trPr>
         <w:tc>
           <w:tcPr>
-            <w:tcW w:w="6040" w:type="dxa"/>
+            <w:tcW w:w="6249" w:type="dxa"/>
             <w:gridSpan w:val="2"/>
           </w:tcPr>
           <w:p>
@@ -1588,9 +1466,12 @@
         </w:tc>
       </w:tr>
       <w:tr>
+        <w:trPr>
+          <w:trHeight w:val="430"/>
+        </w:trPr>
         <w:tc>
           <w:tcPr>
-            <w:tcW w:w="3020" w:type="dxa"/>
+            <w:tcW w:w="3124" w:type="dxa"/>
           </w:tcPr>
           <w:p>
             <w:pPr>
@@ -1612,7 +1493,7 @@
         </w:tc>
         <w:tc>
           <w:tcPr>
-            <w:tcW w:w="3020" w:type="dxa"/>
+            <w:tcW w:w="3124" w:type="dxa"/>
           </w:tcPr>
           <w:p>
             <w:pPr>
@@ -1634,9 +1515,12 @@
         </w:tc>
       </w:tr>
       <w:tr>
+        <w:trPr>
+          <w:trHeight w:val="420"/>
+        </w:trPr>
         <w:tc>
           <w:tcPr>
-            <w:tcW w:w="3020" w:type="dxa"/>
+            <w:tcW w:w="3124" w:type="dxa"/>
           </w:tcPr>
           <w:p>
             <w:pPr>
@@ -1658,7 +1542,7 @@
         </w:tc>
         <w:tc>
           <w:tcPr>
-            <w:tcW w:w="3020" w:type="dxa"/>
+            <w:tcW w:w="3124" w:type="dxa"/>
           </w:tcPr>
           <w:p>
             <w:pPr>
@@ -1680,9 +1564,12 @@
         </w:tc>
       </w:tr>
       <w:tr>
+        <w:trPr>
+          <w:trHeight w:val="430"/>
+        </w:trPr>
         <w:tc>
           <w:tcPr>
-            <w:tcW w:w="3020" w:type="dxa"/>
+            <w:tcW w:w="3124" w:type="dxa"/>
           </w:tcPr>
           <w:p>
             <w:pPr>
@@ -1704,7 +1591,7 @@
         </w:tc>
         <w:tc>
           <w:tcPr>
-            <w:tcW w:w="3020" w:type="dxa"/>
+            <w:tcW w:w="3124" w:type="dxa"/>
           </w:tcPr>
           <w:p>
             <w:pPr>
@@ -1726,9 +1613,12 @@
         </w:tc>
       </w:tr>
       <w:tr>
+        <w:trPr>
+          <w:trHeight w:val="420"/>
+        </w:trPr>
         <w:tc>
           <w:tcPr>
-            <w:tcW w:w="3020" w:type="dxa"/>
+            <w:tcW w:w="3124" w:type="dxa"/>
           </w:tcPr>
           <w:p>
             <w:pPr>
@@ -1750,7 +1640,7 @@
         </w:tc>
         <w:tc>
           <w:tcPr>
-            <w:tcW w:w="3020" w:type="dxa"/>
+            <w:tcW w:w="3124" w:type="dxa"/>
           </w:tcPr>
           <w:p>
             <w:pPr>
@@ -1761,13 +1651,23 @@
                 <w:szCs w:val="24"/>
               </w:rPr>
             </w:pPr>
+            <w:r>
+              <w:rPr>
+                <w:rFonts w:asciiTheme="minorHAnsi" w:hAnsiTheme="minorHAnsi" w:cstheme="minorHAnsi"/>
+                <w:szCs w:val="24"/>
+              </w:rPr>
+              <w:t>Cadastrar Aluno</w:t>
+            </w:r>
           </w:p>
         </w:tc>
       </w:tr>
       <w:tr>
+        <w:trPr>
+          <w:trHeight w:val="420"/>
+        </w:trPr>
         <w:tc>
           <w:tcPr>
-            <w:tcW w:w="3020" w:type="dxa"/>
+            <w:tcW w:w="3124" w:type="dxa"/>
           </w:tcPr>
           <w:p>
             <w:pPr>
@@ -1789,7 +1689,7 @@
         </w:tc>
         <w:tc>
           <w:tcPr>
-            <w:tcW w:w="3020" w:type="dxa"/>
+            <w:tcW w:w="3124" w:type="dxa"/>
           </w:tcPr>
           <w:p>
             <w:pPr>
@@ -1800,13 +1700,30 @@
                 <w:szCs w:val="24"/>
               </w:rPr>
             </w:pPr>
+            <w:r>
+              <w:rPr>
+                <w:rFonts w:asciiTheme="minorHAnsi" w:hAnsiTheme="minorHAnsi" w:cstheme="minorHAnsi"/>
+                <w:szCs w:val="24"/>
+              </w:rPr>
+              <w:t xml:space="preserve">Editar </w:t>
+            </w:r>
+            <w:r>
+              <w:rPr>
+                <w:rFonts w:asciiTheme="minorHAnsi" w:hAnsiTheme="minorHAnsi" w:cstheme="minorHAnsi"/>
+                <w:szCs w:val="24"/>
+              </w:rPr>
+              <w:t>Aluno</w:t>
+            </w:r>
           </w:p>
         </w:tc>
       </w:tr>
       <w:tr>
+        <w:trPr>
+          <w:trHeight w:val="430"/>
+        </w:trPr>
         <w:tc>
           <w:tcPr>
-            <w:tcW w:w="3020" w:type="dxa"/>
+            <w:tcW w:w="3124" w:type="dxa"/>
           </w:tcPr>
           <w:p>
             <w:pPr>
@@ -1828,7 +1745,7 @@
         </w:tc>
         <w:tc>
           <w:tcPr>
-            <w:tcW w:w="3020" w:type="dxa"/>
+            <w:tcW w:w="3124" w:type="dxa"/>
           </w:tcPr>
           <w:p>
             <w:pPr>
@@ -1839,13 +1756,30 @@
                 <w:szCs w:val="24"/>
               </w:rPr>
             </w:pPr>
+            <w:r>
+              <w:rPr>
+                <w:rFonts w:asciiTheme="minorHAnsi" w:hAnsiTheme="minorHAnsi" w:cstheme="minorHAnsi"/>
+                <w:szCs w:val="24"/>
+              </w:rPr>
+              <w:t xml:space="preserve">Excluir </w:t>
+            </w:r>
+            <w:r>
+              <w:rPr>
+                <w:rFonts w:asciiTheme="minorHAnsi" w:hAnsiTheme="minorHAnsi" w:cstheme="minorHAnsi"/>
+                <w:szCs w:val="24"/>
+              </w:rPr>
+              <w:t>Aluno</w:t>
+            </w:r>
           </w:p>
         </w:tc>
       </w:tr>
       <w:tr>
+        <w:trPr>
+          <w:trHeight w:val="420"/>
+        </w:trPr>
         <w:tc>
           <w:tcPr>
-            <w:tcW w:w="3020" w:type="dxa"/>
+            <w:tcW w:w="3124" w:type="dxa"/>
           </w:tcPr>
           <w:p>
             <w:pPr>
@@ -1867,7 +1801,7 @@
         </w:tc>
         <w:tc>
           <w:tcPr>
-            <w:tcW w:w="3020" w:type="dxa"/>
+            <w:tcW w:w="3124" w:type="dxa"/>
           </w:tcPr>
           <w:p>
             <w:pPr>
@@ -1889,9 +1823,12 @@
         </w:tc>
       </w:tr>
       <w:tr>
+        <w:trPr>
+          <w:trHeight w:val="430"/>
+        </w:trPr>
         <w:tc>
           <w:tcPr>
-            <w:tcW w:w="3020" w:type="dxa"/>
+            <w:tcW w:w="3124" w:type="dxa"/>
           </w:tcPr>
           <w:p>
             <w:pPr>
@@ -1913,7 +1850,7 @@
         </w:tc>
         <w:tc>
           <w:tcPr>
-            <w:tcW w:w="3020" w:type="dxa"/>
+            <w:tcW w:w="3124" w:type="dxa"/>
           </w:tcPr>
           <w:p>
             <w:pPr>
@@ -1935,9 +1872,12 @@
         </w:tc>
       </w:tr>
       <w:tr>
+        <w:trPr>
+          <w:trHeight w:val="420"/>
+        </w:trPr>
         <w:tc>
           <w:tcPr>
-            <w:tcW w:w="3020" w:type="dxa"/>
+            <w:tcW w:w="3124" w:type="dxa"/>
           </w:tcPr>
           <w:p>
             <w:pPr>
@@ -1959,7 +1899,7 @@
         </w:tc>
         <w:tc>
           <w:tcPr>
-            <w:tcW w:w="3020" w:type="dxa"/>
+            <w:tcW w:w="3124" w:type="dxa"/>
           </w:tcPr>
           <w:p>
             <w:pPr>
@@ -2101,12 +2041,21 @@
           <w:szCs w:val="24"/>
         </w:rPr>
       </w:pPr>
-      <w:r>
-        <w:rPr>
-          <w:rFonts w:asciiTheme="minorHAnsi" w:hAnsiTheme="minorHAnsi" w:cstheme="minorHAnsi"/>
-          <w:szCs w:val="24"/>
-        </w:rPr>
-        <w:t>Autor(es) (obrigatório).</w:t>
+      <w:proofErr w:type="gramStart"/>
+      <w:r>
+        <w:rPr>
+          <w:rFonts w:asciiTheme="minorHAnsi" w:hAnsiTheme="minorHAnsi" w:cstheme="minorHAnsi"/>
+          <w:szCs w:val="24"/>
+        </w:rPr>
+        <w:t>Autor(</w:t>
+      </w:r>
+      <w:proofErr w:type="gramEnd"/>
+      <w:r>
+        <w:rPr>
+          <w:rFonts w:asciiTheme="minorHAnsi" w:hAnsiTheme="minorHAnsi" w:cstheme="minorHAnsi"/>
+          <w:szCs w:val="24"/>
+        </w:rPr>
+        <w:t>es) (obrigatório).</w:t>
       </w:r>
     </w:p>
     <w:p>
@@ -2123,13 +2072,175 @@
         </w:rPr>
       </w:pPr>
       <w:r>
-        <w:rPr>
-          <w:rFonts w:asciiTheme="minorHAnsi" w:hAnsiTheme="minorHAnsi" w:cstheme="minorHAnsi"/>
-          <w:szCs w:val="24"/>
-          <w:highlight w:val="yellow"/>
-        </w:rPr>
-        <w:t>Preencher com os demais campos</w:t>
-      </w:r>
+        <w:t>Editora</w:t>
+      </w:r>
+      <w:r>
+        <w:t xml:space="preserve"> </w:t>
+      </w:r>
+      <w:r>
+        <w:rPr>
+          <w:rFonts w:asciiTheme="minorHAnsi" w:hAnsiTheme="minorHAnsi" w:cstheme="minorHAnsi"/>
+          <w:szCs w:val="24"/>
+        </w:rPr>
+        <w:t>(obrigatório).</w:t>
+      </w:r>
+    </w:p>
+    <w:p>
+      <w:pPr>
+        <w:pStyle w:val="PargrafodaLista"/>
+        <w:numPr>
+          <w:ilvl w:val="0"/>
+          <w:numId w:val="22"/>
+        </w:numPr>
+        <w:jc w:val="both"/>
+        <w:rPr>
+          <w:rFonts w:asciiTheme="minorHAnsi" w:hAnsiTheme="minorHAnsi" w:cstheme="minorHAnsi"/>
+          <w:szCs w:val="24"/>
+        </w:rPr>
+      </w:pPr>
+      <w:r>
+        <w:t>Ano de Publicação</w:t>
+      </w:r>
+    </w:p>
+    <w:p>
+      <w:pPr>
+        <w:pStyle w:val="PargrafodaLista"/>
+        <w:numPr>
+          <w:ilvl w:val="0"/>
+          <w:numId w:val="22"/>
+        </w:numPr>
+        <w:jc w:val="both"/>
+        <w:rPr>
+          <w:rFonts w:asciiTheme="minorHAnsi" w:hAnsiTheme="minorHAnsi" w:cstheme="minorHAnsi"/>
+          <w:szCs w:val="24"/>
+        </w:rPr>
+      </w:pPr>
+      <w:r>
+        <w:t>ISBN</w:t>
+      </w:r>
+      <w:bookmarkStart w:id="0" w:name="_GoBack"/>
+      <w:bookmarkEnd w:id="0"/>
+    </w:p>
+    <w:p>
+      <w:pPr>
+        <w:pStyle w:val="PargrafodaLista"/>
+        <w:numPr>
+          <w:ilvl w:val="0"/>
+          <w:numId w:val="22"/>
+        </w:numPr>
+        <w:jc w:val="both"/>
+        <w:rPr>
+          <w:rFonts w:asciiTheme="minorHAnsi" w:hAnsiTheme="minorHAnsi" w:cstheme="minorHAnsi"/>
+          <w:szCs w:val="24"/>
+        </w:rPr>
+      </w:pPr>
+      <w:r>
+        <w:lastRenderedPageBreak/>
+        <w:t>Q</w:t>
+      </w:r>
+      <w:r>
+        <w:t>uant</w:t>
+      </w:r>
+      <w:r>
+        <w:t>idade Total</w:t>
+      </w:r>
+      <w:r>
+        <w:t xml:space="preserve"> </w:t>
+      </w:r>
+      <w:r>
+        <w:rPr>
+          <w:rFonts w:asciiTheme="minorHAnsi" w:hAnsiTheme="minorHAnsi" w:cstheme="minorHAnsi"/>
+          <w:szCs w:val="24"/>
+        </w:rPr>
+        <w:t>(obrigatório).</w:t>
+      </w:r>
+    </w:p>
+    <w:p>
+      <w:pPr>
+        <w:pStyle w:val="PargrafodaLista"/>
+        <w:numPr>
+          <w:ilvl w:val="0"/>
+          <w:numId w:val="22"/>
+        </w:numPr>
+        <w:jc w:val="both"/>
+        <w:rPr>
+          <w:rFonts w:asciiTheme="minorHAnsi" w:hAnsiTheme="minorHAnsi" w:cstheme="minorHAnsi"/>
+          <w:szCs w:val="24"/>
+        </w:rPr>
+      </w:pPr>
+      <w:r>
+        <w:t>Q</w:t>
+      </w:r>
+      <w:r>
+        <w:t>uant</w:t>
+      </w:r>
+      <w:r>
+        <w:t>idade Disponível</w:t>
+      </w:r>
+      <w:r>
+        <w:t xml:space="preserve"> </w:t>
+      </w:r>
+      <w:r>
+        <w:rPr>
+          <w:rFonts w:asciiTheme="minorHAnsi" w:hAnsiTheme="minorHAnsi" w:cstheme="minorHAnsi"/>
+          <w:szCs w:val="24"/>
+        </w:rPr>
+        <w:t>(obrigatório).</w:t>
+      </w:r>
+    </w:p>
+    <w:p>
+      <w:pPr>
+        <w:pStyle w:val="PargrafodaLista"/>
+        <w:numPr>
+          <w:ilvl w:val="0"/>
+          <w:numId w:val="22"/>
+        </w:numPr>
+        <w:jc w:val="both"/>
+        <w:rPr>
+          <w:rFonts w:asciiTheme="minorHAnsi" w:hAnsiTheme="minorHAnsi" w:cstheme="minorHAnsi"/>
+          <w:szCs w:val="24"/>
+        </w:rPr>
+      </w:pPr>
+      <w:r>
+        <w:t>Valor A</w:t>
+      </w:r>
+      <w:r>
+        <w:t>qu</w:t>
+      </w:r>
+      <w:r>
+        <w:t>isiçã</w:t>
+      </w:r>
+      <w:r>
+        <w:t xml:space="preserve">o </w:t>
+      </w:r>
+    </w:p>
+    <w:p>
+      <w:pPr>
+        <w:pStyle w:val="PargrafodaLista"/>
+        <w:numPr>
+          <w:ilvl w:val="0"/>
+          <w:numId w:val="22"/>
+        </w:numPr>
+        <w:jc w:val="both"/>
+        <w:rPr>
+          <w:rFonts w:asciiTheme="minorHAnsi" w:hAnsiTheme="minorHAnsi" w:cstheme="minorHAnsi"/>
+          <w:szCs w:val="24"/>
+        </w:rPr>
+      </w:pPr>
+      <w:r>
+        <w:t xml:space="preserve">Status do Livro Emprestado </w:t>
+      </w:r>
+    </w:p>
+    <w:p>
+      <w:pPr>
+        <w:pStyle w:val="PargrafodaLista"/>
+        <w:ind w:left="1429" w:firstLine="0"/>
+        <w:jc w:val="both"/>
+        <w:rPr>
+          <w:rFonts w:asciiTheme="minorHAnsi" w:hAnsiTheme="minorHAnsi" w:cstheme="minorHAnsi"/>
+          <w:szCs w:val="24"/>
+        </w:rPr>
+      </w:pPr>
     </w:p>
     <w:p>
       <w:pPr>
@@ -2181,7 +2292,6 @@
           <w:rFonts w:asciiTheme="minorHAnsi" w:hAnsiTheme="minorHAnsi" w:cstheme="minorHAnsi"/>
           <w:szCs w:val="24"/>
         </w:rPr>
-        <w:lastRenderedPageBreak/>
         <w:t>Saída:</w:t>
       </w:r>
     </w:p>
@@ -2566,13 +2676,25 @@
           <w:szCs w:val="24"/>
         </w:rPr>
       </w:pPr>
-      <w:r>
+    </w:p>
+    <w:p>
+      <w:pPr>
+        <w:jc w:val="both"/>
         <w:rPr>
           <w:rFonts w:asciiTheme="minorHAnsi" w:hAnsiTheme="minorHAnsi" w:cstheme="minorHAnsi"/>
           <w:b/>
           <w:bCs/>
           <w:szCs w:val="24"/>
         </w:rPr>
+      </w:pPr>
+      <w:r>
+        <w:rPr>
+          <w:rFonts w:asciiTheme="minorHAnsi" w:hAnsiTheme="minorHAnsi" w:cstheme="minorHAnsi"/>
+          <w:b/>
+          <w:bCs/>
+          <w:szCs w:val="24"/>
+        </w:rPr>
+        <w:lastRenderedPageBreak/>
         <w:t>2.2.3 RF003 – Excluir Livro</w:t>
       </w:r>
     </w:p>
@@ -2693,16 +2815,13 @@
         <w:rPr>
           <w:rFonts w:asciiTheme="minorHAnsi" w:hAnsiTheme="minorHAnsi" w:cstheme="minorHAnsi"/>
           <w:szCs w:val="24"/>
-          <w:highlight w:val="yellow"/>
-        </w:rPr>
-      </w:pPr>
-      <w:r>
-        <w:rPr>
-          <w:rFonts w:asciiTheme="minorHAnsi" w:hAnsiTheme="minorHAnsi" w:cstheme="minorHAnsi"/>
-          <w:szCs w:val="24"/>
-          <w:highlight w:val="yellow"/>
-        </w:rPr>
-        <w:lastRenderedPageBreak/>
+        </w:rPr>
+      </w:pPr>
+      <w:r>
+        <w:rPr>
+          <w:rFonts w:asciiTheme="minorHAnsi" w:hAnsiTheme="minorHAnsi" w:cstheme="minorHAnsi"/>
+          <w:szCs w:val="24"/>
+        </w:rPr>
         <w:t>Se houver empréstimos associados, o sistema deve impedir a exclusão e informar o usuário.</w:t>
       </w:r>
     </w:p>
@@ -2815,40 +2934,67 @@
         <w:jc w:val="both"/>
         <w:rPr>
           <w:rFonts w:asciiTheme="minorHAnsi" w:hAnsiTheme="minorHAnsi" w:cstheme="minorHAnsi"/>
-          <w:szCs w:val="24"/>
-        </w:rPr>
-      </w:pPr>
-    </w:p>
-    <w:p>
-      <w:pPr>
-        <w:jc w:val="both"/>
-        <w:rPr>
-          <w:rFonts w:asciiTheme="minorHAnsi" w:hAnsiTheme="minorHAnsi" w:cstheme="minorHAnsi"/>
-          <w:szCs w:val="24"/>
-        </w:rPr>
-      </w:pPr>
-      <w:r>
-        <w:rPr>
-          <w:rFonts w:asciiTheme="minorHAnsi" w:hAnsiTheme="minorHAnsi" w:cstheme="minorHAnsi"/>
-          <w:szCs w:val="24"/>
-        </w:rPr>
-        <w:t>RF007 – Empréstimo de Livro</w:t>
-      </w:r>
-    </w:p>
-    <w:p>
-      <w:pPr>
-        <w:jc w:val="both"/>
-        <w:rPr>
-          <w:rFonts w:asciiTheme="minorHAnsi" w:hAnsiTheme="minorHAnsi" w:cstheme="minorHAnsi"/>
-          <w:szCs w:val="24"/>
-        </w:rPr>
-      </w:pPr>
-      <w:r>
-        <w:rPr>
-          <w:rFonts w:asciiTheme="minorHAnsi" w:hAnsiTheme="minorHAnsi" w:cstheme="minorHAnsi"/>
-          <w:szCs w:val="24"/>
-        </w:rPr>
-        <w:t>Descrição: O sistema deve permitir que o usuário registre o empréstimo de um ou mais livros para um aluno cadastrado.</w:t>
+          <w:b/>
+          <w:bCs/>
+          <w:szCs w:val="24"/>
+        </w:rPr>
+      </w:pPr>
+      <w:r>
+        <w:rPr>
+          <w:rFonts w:asciiTheme="minorHAnsi" w:hAnsiTheme="minorHAnsi" w:cstheme="minorHAnsi"/>
+          <w:b/>
+          <w:bCs/>
+          <w:szCs w:val="24"/>
+        </w:rPr>
+        <w:t>2.2.4 RF004</w:t>
+      </w:r>
+      <w:r>
+        <w:rPr>
+          <w:rFonts w:asciiTheme="minorHAnsi" w:hAnsiTheme="minorHAnsi" w:cstheme="minorHAnsi"/>
+          <w:b/>
+          <w:bCs/>
+          <w:szCs w:val="24"/>
+        </w:rPr>
+        <w:t xml:space="preserve"> – Cadastr</w:t>
+      </w:r>
+      <w:r>
+        <w:rPr>
+          <w:rFonts w:asciiTheme="minorHAnsi" w:hAnsiTheme="minorHAnsi" w:cstheme="minorHAnsi"/>
+          <w:b/>
+          <w:bCs/>
+          <w:szCs w:val="24"/>
+        </w:rPr>
+        <w:t>ar Aluno</w:t>
+      </w:r>
+    </w:p>
+    <w:p>
+      <w:pPr>
+        <w:jc w:val="both"/>
+        <w:rPr>
+          <w:rFonts w:asciiTheme="minorHAnsi" w:hAnsiTheme="minorHAnsi" w:cstheme="minorHAnsi"/>
+          <w:szCs w:val="24"/>
+        </w:rPr>
+      </w:pPr>
+      <w:r>
+        <w:rPr>
+          <w:rFonts w:asciiTheme="minorHAnsi" w:hAnsiTheme="minorHAnsi" w:cstheme="minorHAnsi"/>
+          <w:szCs w:val="24"/>
+        </w:rPr>
+        <w:t xml:space="preserve">Descrição: O sistema deve permitir que o usuário cadastre novos </w:t>
+      </w:r>
+      <w:r>
+        <w:rPr>
+          <w:rFonts w:asciiTheme="minorHAnsi" w:hAnsiTheme="minorHAnsi" w:cstheme="minorHAnsi"/>
+          <w:szCs w:val="24"/>
+        </w:rPr>
+        <w:t>alunos</w:t>
+      </w:r>
+      <w:r>
+        <w:rPr>
+          <w:rFonts w:asciiTheme="minorHAnsi" w:hAnsiTheme="minorHAnsi" w:cstheme="minorHAnsi"/>
+          <w:szCs w:val="24"/>
+        </w:rPr>
+        <w:t xml:space="preserve"> no acervo da biblioteca.</w:t>
       </w:r>
     </w:p>
     <w:p>
@@ -2881,6 +3027,1069 @@
           <w:szCs w:val="24"/>
         </w:rPr>
         <w:t>Entrada:</w:t>
+      </w:r>
+    </w:p>
+    <w:p>
+      <w:pPr>
+        <w:pStyle w:val="PargrafodaLista"/>
+        <w:numPr>
+          <w:ilvl w:val="0"/>
+          <w:numId w:val="22"/>
+        </w:numPr>
+        <w:jc w:val="both"/>
+        <w:rPr>
+          <w:rFonts w:asciiTheme="minorHAnsi" w:hAnsiTheme="minorHAnsi" w:cstheme="minorHAnsi"/>
+          <w:szCs w:val="24"/>
+        </w:rPr>
+      </w:pPr>
+      <w:r>
+        <w:t>RA</w:t>
+      </w:r>
+      <w:r>
+        <w:rPr>
+          <w:rFonts w:asciiTheme="minorHAnsi" w:hAnsiTheme="minorHAnsi" w:cstheme="minorHAnsi"/>
+          <w:szCs w:val="24"/>
+        </w:rPr>
+        <w:t xml:space="preserve"> (obrigatório).</w:t>
+      </w:r>
+    </w:p>
+    <w:p>
+      <w:pPr>
+        <w:pStyle w:val="PargrafodaLista"/>
+        <w:numPr>
+          <w:ilvl w:val="0"/>
+          <w:numId w:val="22"/>
+        </w:numPr>
+        <w:jc w:val="both"/>
+        <w:rPr>
+          <w:rFonts w:asciiTheme="minorHAnsi" w:hAnsiTheme="minorHAnsi" w:cstheme="minorHAnsi"/>
+          <w:szCs w:val="24"/>
+        </w:rPr>
+      </w:pPr>
+      <w:r>
+        <w:t xml:space="preserve">Nome </w:t>
+      </w:r>
+      <w:r>
+        <w:rPr>
+          <w:rFonts w:asciiTheme="minorHAnsi" w:hAnsiTheme="minorHAnsi" w:cstheme="minorHAnsi"/>
+          <w:szCs w:val="24"/>
+        </w:rPr>
+        <w:t>(obrigatório).</w:t>
+      </w:r>
+    </w:p>
+    <w:p>
+      <w:pPr>
+        <w:pStyle w:val="PargrafodaLista"/>
+        <w:numPr>
+          <w:ilvl w:val="0"/>
+          <w:numId w:val="22"/>
+        </w:numPr>
+        <w:jc w:val="both"/>
+        <w:rPr>
+          <w:rFonts w:asciiTheme="minorHAnsi" w:hAnsiTheme="minorHAnsi" w:cstheme="minorHAnsi"/>
+          <w:szCs w:val="24"/>
+        </w:rPr>
+      </w:pPr>
+      <w:r>
+        <w:t xml:space="preserve">Sobrenome </w:t>
+      </w:r>
+      <w:r>
+        <w:rPr>
+          <w:rFonts w:asciiTheme="minorHAnsi" w:hAnsiTheme="minorHAnsi" w:cstheme="minorHAnsi"/>
+          <w:szCs w:val="24"/>
+        </w:rPr>
+        <w:t>(obrigatório).</w:t>
+      </w:r>
+    </w:p>
+    <w:p>
+      <w:pPr>
+        <w:pStyle w:val="PargrafodaLista"/>
+        <w:numPr>
+          <w:ilvl w:val="0"/>
+          <w:numId w:val="22"/>
+        </w:numPr>
+        <w:jc w:val="both"/>
+        <w:rPr>
+          <w:rFonts w:asciiTheme="minorHAnsi" w:hAnsiTheme="minorHAnsi" w:cstheme="minorHAnsi"/>
+          <w:szCs w:val="24"/>
+        </w:rPr>
+      </w:pPr>
+      <w:r>
+        <w:t>Data de Nascimento</w:t>
+      </w:r>
+    </w:p>
+    <w:p>
+      <w:pPr>
+        <w:pStyle w:val="PargrafodaLista"/>
+        <w:numPr>
+          <w:ilvl w:val="0"/>
+          <w:numId w:val="22"/>
+        </w:numPr>
+        <w:jc w:val="both"/>
+        <w:rPr>
+          <w:rFonts w:asciiTheme="minorHAnsi" w:hAnsiTheme="minorHAnsi" w:cstheme="minorHAnsi"/>
+          <w:szCs w:val="24"/>
+        </w:rPr>
+      </w:pPr>
+      <w:r>
+        <w:t>Endereço</w:t>
+      </w:r>
+    </w:p>
+    <w:p>
+      <w:pPr>
+        <w:pStyle w:val="PargrafodaLista"/>
+        <w:numPr>
+          <w:ilvl w:val="0"/>
+          <w:numId w:val="22"/>
+        </w:numPr>
+        <w:jc w:val="both"/>
+        <w:rPr>
+          <w:rFonts w:asciiTheme="minorHAnsi" w:hAnsiTheme="minorHAnsi" w:cstheme="minorHAnsi"/>
+          <w:szCs w:val="24"/>
+        </w:rPr>
+      </w:pPr>
+      <w:r>
+        <w:t>E-mail</w:t>
+      </w:r>
+    </w:p>
+    <w:p>
+      <w:pPr>
+        <w:pStyle w:val="PargrafodaLista"/>
+        <w:numPr>
+          <w:ilvl w:val="0"/>
+          <w:numId w:val="22"/>
+        </w:numPr>
+        <w:jc w:val="both"/>
+        <w:rPr>
+          <w:rFonts w:asciiTheme="minorHAnsi" w:hAnsiTheme="minorHAnsi" w:cstheme="minorHAnsi"/>
+          <w:szCs w:val="24"/>
+        </w:rPr>
+      </w:pPr>
+      <w:r>
+        <w:t xml:space="preserve">Celular </w:t>
+      </w:r>
+      <w:r>
+        <w:rPr>
+          <w:rFonts w:asciiTheme="minorHAnsi" w:hAnsiTheme="minorHAnsi" w:cstheme="minorHAnsi"/>
+          <w:szCs w:val="24"/>
+        </w:rPr>
+        <w:t>(obrigatório).</w:t>
+      </w:r>
+    </w:p>
+    <w:p>
+      <w:pPr>
+        <w:pStyle w:val="PargrafodaLista"/>
+        <w:ind w:left="1429" w:firstLine="0"/>
+        <w:jc w:val="both"/>
+        <w:rPr>
+          <w:rFonts w:asciiTheme="minorHAnsi" w:hAnsiTheme="minorHAnsi" w:cstheme="minorHAnsi"/>
+          <w:szCs w:val="24"/>
+        </w:rPr>
+      </w:pPr>
+    </w:p>
+    <w:p>
+      <w:pPr>
+        <w:jc w:val="both"/>
+        <w:rPr>
+          <w:rFonts w:asciiTheme="minorHAnsi" w:hAnsiTheme="minorHAnsi" w:cstheme="minorHAnsi"/>
+          <w:szCs w:val="24"/>
+        </w:rPr>
+      </w:pPr>
+      <w:r>
+        <w:rPr>
+          <w:rFonts w:asciiTheme="minorHAnsi" w:hAnsiTheme="minorHAnsi" w:cstheme="minorHAnsi"/>
+          <w:szCs w:val="24"/>
+        </w:rPr>
+        <w:t>Processamento:</w:t>
+      </w:r>
+    </w:p>
+    <w:p>
+      <w:pPr>
+        <w:pStyle w:val="PargrafodaLista"/>
+        <w:numPr>
+          <w:ilvl w:val="0"/>
+          <w:numId w:val="23"/>
+        </w:numPr>
+        <w:jc w:val="both"/>
+        <w:rPr>
+          <w:rFonts w:asciiTheme="minorHAnsi" w:hAnsiTheme="minorHAnsi" w:cstheme="minorHAnsi"/>
+          <w:szCs w:val="24"/>
+        </w:rPr>
+      </w:pPr>
+      <w:r>
+        <w:rPr>
+          <w:rFonts w:asciiTheme="minorHAnsi" w:hAnsiTheme="minorHAnsi" w:cstheme="minorHAnsi"/>
+          <w:szCs w:val="24"/>
+        </w:rPr>
+        <w:t>O sistema deve validar os campos obrigatórios.</w:t>
+      </w:r>
+    </w:p>
+    <w:p>
+      <w:pPr>
+        <w:jc w:val="both"/>
+        <w:rPr>
+          <w:rFonts w:asciiTheme="minorHAnsi" w:hAnsiTheme="minorHAnsi" w:cstheme="minorHAnsi"/>
+          <w:szCs w:val="24"/>
+        </w:rPr>
+      </w:pPr>
+      <w:r>
+        <w:rPr>
+          <w:rFonts w:asciiTheme="minorHAnsi" w:hAnsiTheme="minorHAnsi" w:cstheme="minorHAnsi"/>
+          <w:szCs w:val="24"/>
+        </w:rPr>
+        <w:lastRenderedPageBreak/>
+        <w:t>Saída:</w:t>
+      </w:r>
+    </w:p>
+    <w:p>
+      <w:pPr>
+        <w:pStyle w:val="PargrafodaLista"/>
+        <w:numPr>
+          <w:ilvl w:val="0"/>
+          <w:numId w:val="23"/>
+        </w:numPr>
+        <w:jc w:val="both"/>
+        <w:rPr>
+          <w:rFonts w:asciiTheme="minorHAnsi" w:hAnsiTheme="minorHAnsi" w:cstheme="minorHAnsi"/>
+          <w:szCs w:val="24"/>
+        </w:rPr>
+      </w:pPr>
+      <w:r>
+        <w:rPr>
+          <w:rFonts w:asciiTheme="minorHAnsi" w:hAnsiTheme="minorHAnsi" w:cstheme="minorHAnsi"/>
+          <w:szCs w:val="24"/>
+        </w:rPr>
+        <w:t xml:space="preserve">Mensagem de sucesso ao cadastrar o </w:t>
+      </w:r>
+      <w:r>
+        <w:rPr>
+          <w:rFonts w:asciiTheme="minorHAnsi" w:hAnsiTheme="minorHAnsi" w:cstheme="minorHAnsi"/>
+          <w:szCs w:val="24"/>
+        </w:rPr>
+        <w:t>aluno</w:t>
+      </w:r>
+      <w:r>
+        <w:rPr>
+          <w:rFonts w:asciiTheme="minorHAnsi" w:hAnsiTheme="minorHAnsi" w:cstheme="minorHAnsi"/>
+          <w:szCs w:val="24"/>
+        </w:rPr>
+        <w:t>.</w:t>
+      </w:r>
+    </w:p>
+    <w:p>
+      <w:pPr>
+        <w:pStyle w:val="PargrafodaLista"/>
+        <w:numPr>
+          <w:ilvl w:val="0"/>
+          <w:numId w:val="23"/>
+        </w:numPr>
+        <w:jc w:val="both"/>
+        <w:rPr>
+          <w:rFonts w:asciiTheme="minorHAnsi" w:hAnsiTheme="minorHAnsi" w:cstheme="minorHAnsi"/>
+          <w:szCs w:val="24"/>
+        </w:rPr>
+      </w:pPr>
+      <w:r>
+        <w:rPr>
+          <w:rFonts w:asciiTheme="minorHAnsi" w:hAnsiTheme="minorHAnsi" w:cstheme="minorHAnsi"/>
+          <w:szCs w:val="24"/>
+        </w:rPr>
+        <w:t>Mensagem de erro em caso de campos obrigatórios não preenchidos ou duplicidade de cadastro.</w:t>
+      </w:r>
+    </w:p>
+    <w:p>
+      <w:pPr>
+        <w:jc w:val="both"/>
+        <w:rPr>
+          <w:rFonts w:asciiTheme="minorHAnsi" w:hAnsiTheme="minorHAnsi" w:cstheme="minorHAnsi"/>
+          <w:szCs w:val="24"/>
+        </w:rPr>
+      </w:pPr>
+      <w:r>
+        <w:rPr>
+          <w:rFonts w:asciiTheme="minorHAnsi" w:hAnsiTheme="minorHAnsi" w:cstheme="minorHAnsi"/>
+          <w:szCs w:val="24"/>
+        </w:rPr>
+        <w:t>Pós-condição:</w:t>
+      </w:r>
+    </w:p>
+    <w:p>
+      <w:pPr>
+        <w:pStyle w:val="PargrafodaLista"/>
+        <w:numPr>
+          <w:ilvl w:val="0"/>
+          <w:numId w:val="24"/>
+        </w:numPr>
+        <w:jc w:val="both"/>
+        <w:rPr>
+          <w:rFonts w:asciiTheme="minorHAnsi" w:hAnsiTheme="minorHAnsi" w:cstheme="minorHAnsi"/>
+          <w:szCs w:val="24"/>
+        </w:rPr>
+      </w:pPr>
+      <w:r>
+        <w:rPr>
+          <w:rFonts w:asciiTheme="minorHAnsi" w:hAnsiTheme="minorHAnsi" w:cstheme="minorHAnsi"/>
+          <w:szCs w:val="24"/>
+        </w:rPr>
+        <w:t xml:space="preserve">O </w:t>
+      </w:r>
+      <w:r>
+        <w:rPr>
+          <w:rFonts w:asciiTheme="minorHAnsi" w:hAnsiTheme="minorHAnsi" w:cstheme="minorHAnsi"/>
+          <w:szCs w:val="24"/>
+        </w:rPr>
+        <w:t>aluno</w:t>
+      </w:r>
+      <w:r>
+        <w:rPr>
+          <w:rFonts w:asciiTheme="minorHAnsi" w:hAnsiTheme="minorHAnsi" w:cstheme="minorHAnsi"/>
+          <w:szCs w:val="24"/>
+        </w:rPr>
+        <w:t xml:space="preserve"> cadastrado deve ser exibi</w:t>
+      </w:r>
+      <w:r>
+        <w:rPr>
+          <w:rFonts w:asciiTheme="minorHAnsi" w:hAnsiTheme="minorHAnsi" w:cstheme="minorHAnsi"/>
+          <w:szCs w:val="24"/>
+        </w:rPr>
+        <w:t>do na lista de frequentadores da biblioteca</w:t>
+      </w:r>
+      <w:r>
+        <w:rPr>
+          <w:rFonts w:asciiTheme="minorHAnsi" w:hAnsiTheme="minorHAnsi" w:cstheme="minorHAnsi"/>
+          <w:szCs w:val="24"/>
+        </w:rPr>
+        <w:t>.</w:t>
+      </w:r>
+    </w:p>
+    <w:p>
+      <w:pPr>
+        <w:jc w:val="both"/>
+        <w:rPr>
+          <w:rFonts w:asciiTheme="minorHAnsi" w:hAnsiTheme="minorHAnsi" w:cstheme="minorHAnsi"/>
+          <w:szCs w:val="24"/>
+        </w:rPr>
+      </w:pPr>
+    </w:p>
+    <w:p>
+      <w:pPr>
+        <w:jc w:val="both"/>
+        <w:rPr>
+          <w:rFonts w:asciiTheme="minorHAnsi" w:hAnsiTheme="minorHAnsi" w:cstheme="minorHAnsi"/>
+          <w:b/>
+          <w:bCs/>
+          <w:szCs w:val="24"/>
+        </w:rPr>
+      </w:pPr>
+      <w:r>
+        <w:rPr>
+          <w:rFonts w:asciiTheme="minorHAnsi" w:hAnsiTheme="minorHAnsi" w:cstheme="minorHAnsi"/>
+          <w:b/>
+          <w:bCs/>
+          <w:szCs w:val="24"/>
+        </w:rPr>
+        <w:t>2.2.5 RF005</w:t>
+      </w:r>
+      <w:r>
+        <w:rPr>
+          <w:rFonts w:asciiTheme="minorHAnsi" w:hAnsiTheme="minorHAnsi" w:cstheme="minorHAnsi"/>
+          <w:b/>
+          <w:bCs/>
+          <w:szCs w:val="24"/>
+        </w:rPr>
+        <w:t xml:space="preserve"> –</w:t>
+      </w:r>
+      <w:r>
+        <w:rPr>
+          <w:rFonts w:asciiTheme="minorHAnsi" w:hAnsiTheme="minorHAnsi" w:cstheme="minorHAnsi"/>
+          <w:b/>
+          <w:bCs/>
+          <w:szCs w:val="24"/>
+        </w:rPr>
+        <w:t xml:space="preserve"> </w:t>
+      </w:r>
+      <w:r>
+        <w:rPr>
+          <w:rFonts w:asciiTheme="minorHAnsi" w:hAnsiTheme="minorHAnsi" w:cstheme="minorHAnsi"/>
+          <w:b/>
+          <w:bCs/>
+          <w:szCs w:val="24"/>
+        </w:rPr>
+        <w:t xml:space="preserve">Editar </w:t>
+      </w:r>
+      <w:r>
+        <w:rPr>
+          <w:rFonts w:asciiTheme="minorHAnsi" w:hAnsiTheme="minorHAnsi" w:cstheme="minorHAnsi"/>
+          <w:b/>
+          <w:bCs/>
+          <w:szCs w:val="24"/>
+        </w:rPr>
+        <w:t>Aluno</w:t>
+      </w:r>
+    </w:p>
+    <w:p>
+      <w:pPr>
+        <w:jc w:val="both"/>
+        <w:rPr>
+          <w:rFonts w:asciiTheme="minorHAnsi" w:hAnsiTheme="minorHAnsi" w:cstheme="minorHAnsi"/>
+          <w:szCs w:val="24"/>
+        </w:rPr>
+      </w:pPr>
+      <w:r>
+        <w:rPr>
+          <w:rFonts w:asciiTheme="minorHAnsi" w:hAnsiTheme="minorHAnsi" w:cstheme="minorHAnsi"/>
+          <w:szCs w:val="24"/>
+        </w:rPr>
+        <w:t xml:space="preserve">Descrição: </w:t>
+      </w:r>
+      <w:r>
+        <w:rPr>
+          <w:rFonts w:asciiTheme="minorHAnsi" w:hAnsiTheme="minorHAnsi" w:cstheme="minorHAnsi"/>
+          <w:szCs w:val="24"/>
+        </w:rPr>
+        <w:t xml:space="preserve">O sistema deve permitir que o usuário edite as informações de um </w:t>
+      </w:r>
+      <w:r>
+        <w:rPr>
+          <w:rFonts w:asciiTheme="minorHAnsi" w:hAnsiTheme="minorHAnsi" w:cstheme="minorHAnsi"/>
+          <w:szCs w:val="24"/>
+        </w:rPr>
+        <w:t>aluno</w:t>
+      </w:r>
+      <w:r>
+        <w:rPr>
+          <w:rFonts w:asciiTheme="minorHAnsi" w:hAnsiTheme="minorHAnsi" w:cstheme="minorHAnsi"/>
+          <w:szCs w:val="24"/>
+        </w:rPr>
+        <w:t xml:space="preserve"> previamente cadastrado.</w:t>
+      </w:r>
+    </w:p>
+    <w:p>
+      <w:pPr>
+        <w:jc w:val="both"/>
+        <w:rPr>
+          <w:rFonts w:asciiTheme="minorHAnsi" w:hAnsiTheme="minorHAnsi" w:cstheme="minorHAnsi"/>
+          <w:szCs w:val="24"/>
+        </w:rPr>
+      </w:pPr>
+      <w:r>
+        <w:rPr>
+          <w:rFonts w:asciiTheme="minorHAnsi" w:hAnsiTheme="minorHAnsi" w:cstheme="minorHAnsi"/>
+          <w:szCs w:val="24"/>
+        </w:rPr>
+        <w:t>Prioridade: Alta</w:t>
+      </w:r>
+    </w:p>
+    <w:p>
+      <w:pPr>
+        <w:jc w:val="both"/>
+        <w:rPr>
+          <w:rFonts w:asciiTheme="minorHAnsi" w:hAnsiTheme="minorHAnsi" w:cstheme="minorHAnsi"/>
+          <w:szCs w:val="24"/>
+        </w:rPr>
+      </w:pPr>
+      <w:r>
+        <w:rPr>
+          <w:rFonts w:asciiTheme="minorHAnsi" w:hAnsiTheme="minorHAnsi" w:cstheme="minorHAnsi"/>
+          <w:szCs w:val="24"/>
+        </w:rPr>
+        <w:t>Entrada:</w:t>
+      </w:r>
+    </w:p>
+    <w:p>
+      <w:pPr>
+        <w:pStyle w:val="PargrafodaLista"/>
+        <w:numPr>
+          <w:ilvl w:val="0"/>
+          <w:numId w:val="32"/>
+        </w:numPr>
+        <w:jc w:val="both"/>
+        <w:rPr>
+          <w:rFonts w:asciiTheme="minorHAnsi" w:hAnsiTheme="minorHAnsi" w:cstheme="minorHAnsi"/>
+          <w:szCs w:val="24"/>
+        </w:rPr>
+      </w:pPr>
+      <w:r>
+        <w:rPr>
+          <w:rFonts w:asciiTheme="minorHAnsi" w:hAnsiTheme="minorHAnsi" w:cstheme="minorHAnsi"/>
+          <w:szCs w:val="24"/>
+        </w:rPr>
+        <w:t xml:space="preserve">Identificação do </w:t>
+      </w:r>
+      <w:r>
+        <w:rPr>
+          <w:rFonts w:asciiTheme="minorHAnsi" w:hAnsiTheme="minorHAnsi" w:cstheme="minorHAnsi"/>
+          <w:szCs w:val="24"/>
+        </w:rPr>
+        <w:t>aluno</w:t>
+      </w:r>
+      <w:r>
+        <w:rPr>
+          <w:rFonts w:asciiTheme="minorHAnsi" w:hAnsiTheme="minorHAnsi" w:cstheme="minorHAnsi"/>
+          <w:szCs w:val="24"/>
+        </w:rPr>
+        <w:t xml:space="preserve"> a ser editado (ID</w:t>
+      </w:r>
+      <w:r>
+        <w:rPr>
+          <w:rFonts w:asciiTheme="minorHAnsi" w:hAnsiTheme="minorHAnsi" w:cstheme="minorHAnsi"/>
+          <w:szCs w:val="24"/>
+        </w:rPr>
+        <w:t>).</w:t>
+      </w:r>
+    </w:p>
+    <w:p>
+      <w:pPr>
+        <w:pStyle w:val="PargrafodaLista"/>
+        <w:numPr>
+          <w:ilvl w:val="0"/>
+          <w:numId w:val="32"/>
+        </w:numPr>
+        <w:jc w:val="both"/>
+        <w:rPr>
+          <w:rFonts w:asciiTheme="minorHAnsi" w:hAnsiTheme="minorHAnsi" w:cstheme="minorHAnsi"/>
+          <w:szCs w:val="24"/>
+        </w:rPr>
+      </w:pPr>
+      <w:r>
+        <w:rPr>
+          <w:rFonts w:asciiTheme="minorHAnsi" w:hAnsiTheme="minorHAnsi" w:cstheme="minorHAnsi"/>
+          <w:szCs w:val="24"/>
+        </w:rPr>
+        <w:t>Campos a serem editados (colocar aqui).</w:t>
+      </w:r>
+    </w:p>
+    <w:p>
+      <w:pPr>
+        <w:jc w:val="both"/>
+        <w:rPr>
+          <w:rFonts w:asciiTheme="minorHAnsi" w:hAnsiTheme="minorHAnsi" w:cstheme="minorHAnsi"/>
+          <w:szCs w:val="24"/>
+        </w:rPr>
+      </w:pPr>
+      <w:r>
+        <w:rPr>
+          <w:rFonts w:asciiTheme="minorHAnsi" w:hAnsiTheme="minorHAnsi" w:cstheme="minorHAnsi"/>
+          <w:szCs w:val="24"/>
+        </w:rPr>
+        <w:t xml:space="preserve"> </w:t>
+      </w:r>
+      <w:r>
+        <w:rPr>
+          <w:rFonts w:asciiTheme="minorHAnsi" w:hAnsiTheme="minorHAnsi" w:cstheme="minorHAnsi"/>
+          <w:szCs w:val="24"/>
+        </w:rPr>
+        <w:t>Processamento:</w:t>
+      </w:r>
+    </w:p>
+    <w:p>
+      <w:pPr>
+        <w:pStyle w:val="PargrafodaLista"/>
+        <w:numPr>
+          <w:ilvl w:val="0"/>
+          <w:numId w:val="23"/>
+        </w:numPr>
+        <w:jc w:val="both"/>
+        <w:rPr>
+          <w:rFonts w:asciiTheme="minorHAnsi" w:hAnsiTheme="minorHAnsi" w:cstheme="minorHAnsi"/>
+          <w:szCs w:val="24"/>
+        </w:rPr>
+      </w:pPr>
+      <w:r>
+        <w:rPr>
+          <w:rFonts w:asciiTheme="minorHAnsi" w:hAnsiTheme="minorHAnsi" w:cstheme="minorHAnsi"/>
+          <w:szCs w:val="24"/>
+        </w:rPr>
+        <w:t>O sistema deve validar os campos obrigatórios.</w:t>
+      </w:r>
+    </w:p>
+    <w:p>
+      <w:pPr>
+        <w:jc w:val="both"/>
+        <w:rPr>
+          <w:rFonts w:asciiTheme="minorHAnsi" w:hAnsiTheme="minorHAnsi" w:cstheme="minorHAnsi"/>
+          <w:szCs w:val="24"/>
+        </w:rPr>
+      </w:pPr>
+      <w:r>
+        <w:rPr>
+          <w:rFonts w:asciiTheme="minorHAnsi" w:hAnsiTheme="minorHAnsi" w:cstheme="minorHAnsi"/>
+          <w:szCs w:val="24"/>
+        </w:rPr>
+        <w:t>Saída:</w:t>
+      </w:r>
+    </w:p>
+    <w:p>
+      <w:pPr>
+        <w:pStyle w:val="PargrafodaLista"/>
+        <w:numPr>
+          <w:ilvl w:val="0"/>
+          <w:numId w:val="23"/>
+        </w:numPr>
+        <w:jc w:val="both"/>
+        <w:rPr>
+          <w:rFonts w:asciiTheme="minorHAnsi" w:hAnsiTheme="minorHAnsi" w:cstheme="minorHAnsi"/>
+          <w:szCs w:val="24"/>
+        </w:rPr>
+      </w:pPr>
+      <w:r>
+        <w:rPr>
+          <w:rFonts w:asciiTheme="minorHAnsi" w:hAnsiTheme="minorHAnsi" w:cstheme="minorHAnsi"/>
+          <w:szCs w:val="24"/>
+        </w:rPr>
+        <w:t xml:space="preserve">Mensagem de sucesso </w:t>
+      </w:r>
+      <w:r>
+        <w:rPr>
+          <w:rFonts w:asciiTheme="minorHAnsi" w:hAnsiTheme="minorHAnsi" w:cstheme="minorHAnsi"/>
+          <w:szCs w:val="24"/>
+        </w:rPr>
+        <w:t>ao salvar as alterações</w:t>
+      </w:r>
+      <w:r>
+        <w:rPr>
+          <w:rFonts w:asciiTheme="minorHAnsi" w:hAnsiTheme="minorHAnsi" w:cstheme="minorHAnsi"/>
+          <w:szCs w:val="24"/>
+        </w:rPr>
+        <w:t>.</w:t>
+      </w:r>
+    </w:p>
+    <w:p>
+      <w:pPr>
+        <w:pStyle w:val="PargrafodaLista"/>
+        <w:numPr>
+          <w:ilvl w:val="0"/>
+          <w:numId w:val="23"/>
+        </w:numPr>
+        <w:jc w:val="both"/>
+        <w:rPr>
+          <w:rFonts w:asciiTheme="minorHAnsi" w:hAnsiTheme="minorHAnsi" w:cstheme="minorHAnsi"/>
+          <w:szCs w:val="24"/>
+        </w:rPr>
+      </w:pPr>
+      <w:r>
+        <w:rPr>
+          <w:rFonts w:asciiTheme="minorHAnsi" w:hAnsiTheme="minorHAnsi" w:cstheme="minorHAnsi"/>
+          <w:szCs w:val="24"/>
+        </w:rPr>
+        <w:t>Mensagem de erro caso haja duplicidade ou campos obrigatórios não preenchidos.</w:t>
+      </w:r>
+    </w:p>
+    <w:p>
+      <w:pPr>
+        <w:jc w:val="both"/>
+        <w:rPr>
+          <w:rFonts w:asciiTheme="minorHAnsi" w:hAnsiTheme="minorHAnsi" w:cstheme="minorHAnsi"/>
+          <w:szCs w:val="24"/>
+        </w:rPr>
+      </w:pPr>
+      <w:r>
+        <w:rPr>
+          <w:rFonts w:asciiTheme="minorHAnsi" w:hAnsiTheme="minorHAnsi" w:cstheme="minorHAnsi"/>
+          <w:szCs w:val="24"/>
+        </w:rPr>
+        <w:t>Pós-condição:</w:t>
+      </w:r>
+    </w:p>
+    <w:p>
+      <w:pPr>
+        <w:pStyle w:val="PargrafodaLista"/>
+        <w:numPr>
+          <w:ilvl w:val="0"/>
+          <w:numId w:val="26"/>
+        </w:numPr>
+        <w:jc w:val="both"/>
+        <w:rPr>
+          <w:rFonts w:asciiTheme="minorHAnsi" w:hAnsiTheme="minorHAnsi" w:cstheme="minorHAnsi"/>
+          <w:szCs w:val="24"/>
+        </w:rPr>
+      </w:pPr>
+      <w:r>
+        <w:rPr>
+          <w:rFonts w:asciiTheme="minorHAnsi" w:hAnsiTheme="minorHAnsi" w:cstheme="minorHAnsi"/>
+          <w:szCs w:val="24"/>
+        </w:rPr>
+        <w:t xml:space="preserve">As alterações devem ser refletidas na lista de </w:t>
+      </w:r>
+      <w:r>
+        <w:rPr>
+          <w:rFonts w:asciiTheme="minorHAnsi" w:hAnsiTheme="minorHAnsi" w:cstheme="minorHAnsi"/>
+          <w:szCs w:val="24"/>
+        </w:rPr>
+        <w:t>frequentadores</w:t>
+      </w:r>
+      <w:r>
+        <w:rPr>
+          <w:rFonts w:asciiTheme="minorHAnsi" w:hAnsiTheme="minorHAnsi" w:cstheme="minorHAnsi"/>
+          <w:szCs w:val="24"/>
+        </w:rPr>
+        <w:t xml:space="preserve"> e nos regi</w:t>
+      </w:r>
+      <w:r>
+        <w:rPr>
+          <w:rFonts w:asciiTheme="minorHAnsi" w:hAnsiTheme="minorHAnsi" w:cstheme="minorHAnsi"/>
+          <w:szCs w:val="24"/>
+        </w:rPr>
+        <w:t>stros de empréstimos associados ao aluno</w:t>
+      </w:r>
+      <w:r>
+        <w:rPr>
+          <w:rFonts w:asciiTheme="minorHAnsi" w:hAnsiTheme="minorHAnsi" w:cstheme="minorHAnsi"/>
+          <w:szCs w:val="24"/>
+        </w:rPr>
+        <w:t>.</w:t>
+      </w:r>
+    </w:p>
+    <w:p>
+      <w:pPr>
+        <w:jc w:val="both"/>
+        <w:rPr>
+          <w:rFonts w:asciiTheme="minorHAnsi" w:hAnsiTheme="minorHAnsi" w:cstheme="minorHAnsi"/>
+          <w:szCs w:val="24"/>
+        </w:rPr>
+      </w:pPr>
+    </w:p>
+    <w:p>
+      <w:pPr>
+        <w:jc w:val="both"/>
+        <w:rPr>
+          <w:rFonts w:asciiTheme="minorHAnsi" w:hAnsiTheme="minorHAnsi" w:cstheme="minorHAnsi"/>
+          <w:b/>
+          <w:bCs/>
+          <w:szCs w:val="24"/>
+        </w:rPr>
+      </w:pPr>
+      <w:r>
+        <w:rPr>
+          <w:rFonts w:asciiTheme="minorHAnsi" w:hAnsiTheme="minorHAnsi" w:cstheme="minorHAnsi"/>
+          <w:b/>
+          <w:bCs/>
+          <w:szCs w:val="24"/>
+        </w:rPr>
+        <w:t>2.2.6 RF006</w:t>
+      </w:r>
+      <w:r>
+        <w:rPr>
+          <w:rFonts w:asciiTheme="minorHAnsi" w:hAnsiTheme="minorHAnsi" w:cstheme="minorHAnsi"/>
+          <w:b/>
+          <w:bCs/>
+          <w:szCs w:val="24"/>
+        </w:rPr>
+        <w:t xml:space="preserve"> – Excluir Livro</w:t>
+      </w:r>
+    </w:p>
+    <w:p>
+      <w:pPr>
+        <w:jc w:val="both"/>
+        <w:rPr>
+          <w:rFonts w:asciiTheme="minorHAnsi" w:hAnsiTheme="minorHAnsi" w:cstheme="minorHAnsi"/>
+          <w:szCs w:val="24"/>
+        </w:rPr>
+      </w:pPr>
+      <w:r>
+        <w:rPr>
+          <w:rFonts w:asciiTheme="minorHAnsi" w:hAnsiTheme="minorHAnsi" w:cstheme="minorHAnsi"/>
+          <w:szCs w:val="24"/>
+        </w:rPr>
+        <w:t xml:space="preserve">Descrição: O sistema deve permitir que o usuário exclua um </w:t>
+      </w:r>
+      <w:r>
+        <w:rPr>
+          <w:rFonts w:asciiTheme="minorHAnsi" w:hAnsiTheme="minorHAnsi" w:cstheme="minorHAnsi"/>
+          <w:szCs w:val="24"/>
+        </w:rPr>
+        <w:t>aluno da lista de frequentadores</w:t>
+      </w:r>
+      <w:r>
+        <w:rPr>
+          <w:rFonts w:asciiTheme="minorHAnsi" w:hAnsiTheme="minorHAnsi" w:cstheme="minorHAnsi"/>
+          <w:szCs w:val="24"/>
+        </w:rPr>
+        <w:t>.</w:t>
+      </w:r>
+    </w:p>
+    <w:p>
+      <w:pPr>
+        <w:jc w:val="both"/>
+        <w:rPr>
+          <w:rFonts w:asciiTheme="minorHAnsi" w:hAnsiTheme="minorHAnsi" w:cstheme="minorHAnsi"/>
+          <w:szCs w:val="24"/>
+        </w:rPr>
+      </w:pPr>
+      <w:r>
+        <w:rPr>
+          <w:rFonts w:asciiTheme="minorHAnsi" w:hAnsiTheme="minorHAnsi" w:cstheme="minorHAnsi"/>
+          <w:szCs w:val="24"/>
+        </w:rPr>
+        <w:t>Prioridade: Média</w:t>
+      </w:r>
+    </w:p>
+    <w:p>
+      <w:pPr>
+        <w:jc w:val="both"/>
+        <w:rPr>
+          <w:rFonts w:asciiTheme="minorHAnsi" w:hAnsiTheme="minorHAnsi" w:cstheme="minorHAnsi"/>
+          <w:szCs w:val="24"/>
+        </w:rPr>
+      </w:pPr>
+      <w:r>
+        <w:rPr>
+          <w:rFonts w:asciiTheme="minorHAnsi" w:hAnsiTheme="minorHAnsi" w:cstheme="minorHAnsi"/>
+          <w:szCs w:val="24"/>
+        </w:rPr>
+        <w:t>Entrada:</w:t>
+      </w:r>
+    </w:p>
+    <w:p>
+      <w:pPr>
+        <w:pStyle w:val="PargrafodaLista"/>
+        <w:numPr>
+          <w:ilvl w:val="0"/>
+          <w:numId w:val="26"/>
+        </w:numPr>
+        <w:jc w:val="both"/>
+        <w:rPr>
+          <w:rFonts w:asciiTheme="minorHAnsi" w:hAnsiTheme="minorHAnsi" w:cstheme="minorHAnsi"/>
+          <w:szCs w:val="24"/>
+        </w:rPr>
+      </w:pPr>
+      <w:r>
+        <w:rPr>
+          <w:rFonts w:asciiTheme="minorHAnsi" w:hAnsiTheme="minorHAnsi" w:cstheme="minorHAnsi"/>
+          <w:szCs w:val="24"/>
+        </w:rPr>
+        <w:t xml:space="preserve">Identificação do </w:t>
+      </w:r>
+      <w:r>
+        <w:rPr>
+          <w:rFonts w:asciiTheme="minorHAnsi" w:hAnsiTheme="minorHAnsi" w:cstheme="minorHAnsi"/>
+          <w:szCs w:val="24"/>
+        </w:rPr>
+        <w:t>aluno</w:t>
+      </w:r>
+      <w:r>
+        <w:rPr>
+          <w:rFonts w:asciiTheme="minorHAnsi" w:hAnsiTheme="minorHAnsi" w:cstheme="minorHAnsi"/>
+          <w:szCs w:val="24"/>
+        </w:rPr>
+        <w:t xml:space="preserve"> a ser excluído (ID).</w:t>
+      </w:r>
+    </w:p>
+    <w:p>
+      <w:pPr>
+        <w:jc w:val="both"/>
+        <w:rPr>
+          <w:rFonts w:asciiTheme="minorHAnsi" w:hAnsiTheme="minorHAnsi" w:cstheme="minorHAnsi"/>
+          <w:szCs w:val="24"/>
+        </w:rPr>
+      </w:pPr>
+      <w:r>
+        <w:rPr>
+          <w:rFonts w:asciiTheme="minorHAnsi" w:hAnsiTheme="minorHAnsi" w:cstheme="minorHAnsi"/>
+          <w:szCs w:val="24"/>
+        </w:rPr>
+        <w:t>Processamento:</w:t>
+      </w:r>
+    </w:p>
+    <w:p>
+      <w:pPr>
+        <w:pStyle w:val="PargrafodaLista"/>
+        <w:numPr>
+          <w:ilvl w:val="0"/>
+          <w:numId w:val="26"/>
+        </w:numPr>
+        <w:jc w:val="both"/>
+        <w:rPr>
+          <w:rFonts w:asciiTheme="minorHAnsi" w:hAnsiTheme="minorHAnsi" w:cstheme="minorHAnsi"/>
+          <w:szCs w:val="24"/>
+        </w:rPr>
+      </w:pPr>
+      <w:r>
+        <w:rPr>
+          <w:rFonts w:asciiTheme="minorHAnsi" w:hAnsiTheme="minorHAnsi" w:cstheme="minorHAnsi"/>
+          <w:szCs w:val="24"/>
+        </w:rPr>
+        <w:lastRenderedPageBreak/>
+        <w:t xml:space="preserve">O sistema deve verificar se há </w:t>
+      </w:r>
+      <w:r>
+        <w:rPr>
+          <w:rFonts w:asciiTheme="minorHAnsi" w:hAnsiTheme="minorHAnsi" w:cstheme="minorHAnsi"/>
+          <w:szCs w:val="24"/>
+        </w:rPr>
+        <w:t>devoluções</w:t>
+      </w:r>
+      <w:r>
+        <w:rPr>
+          <w:rFonts w:asciiTheme="minorHAnsi" w:hAnsiTheme="minorHAnsi" w:cstheme="minorHAnsi"/>
+          <w:szCs w:val="24"/>
+        </w:rPr>
+        <w:t xml:space="preserve"> pe</w:t>
+      </w:r>
+      <w:r>
+        <w:rPr>
+          <w:rFonts w:asciiTheme="minorHAnsi" w:hAnsiTheme="minorHAnsi" w:cstheme="minorHAnsi"/>
+          <w:szCs w:val="24"/>
+        </w:rPr>
+        <w:t>ndentes associadas ao aluno</w:t>
+      </w:r>
+      <w:r>
+        <w:rPr>
+          <w:rFonts w:asciiTheme="minorHAnsi" w:hAnsiTheme="minorHAnsi" w:cstheme="minorHAnsi"/>
+          <w:szCs w:val="24"/>
+        </w:rPr>
+        <w:t>.</w:t>
+      </w:r>
+    </w:p>
+    <w:p>
+      <w:pPr>
+        <w:pStyle w:val="PargrafodaLista"/>
+        <w:numPr>
+          <w:ilvl w:val="0"/>
+          <w:numId w:val="26"/>
+        </w:numPr>
+        <w:jc w:val="both"/>
+        <w:rPr>
+          <w:rFonts w:asciiTheme="minorHAnsi" w:hAnsiTheme="minorHAnsi" w:cstheme="minorHAnsi"/>
+          <w:szCs w:val="24"/>
+        </w:rPr>
+      </w:pPr>
+      <w:r>
+        <w:rPr>
+          <w:rFonts w:asciiTheme="minorHAnsi" w:hAnsiTheme="minorHAnsi" w:cstheme="minorHAnsi"/>
+          <w:szCs w:val="24"/>
+        </w:rPr>
+        <w:t xml:space="preserve">Se houver </w:t>
+      </w:r>
+      <w:r>
+        <w:rPr>
+          <w:rFonts w:asciiTheme="minorHAnsi" w:hAnsiTheme="minorHAnsi" w:cstheme="minorHAnsi"/>
+          <w:szCs w:val="24"/>
+        </w:rPr>
+        <w:t>devoluções</w:t>
+      </w:r>
+      <w:r>
+        <w:rPr>
+          <w:rFonts w:asciiTheme="minorHAnsi" w:hAnsiTheme="minorHAnsi" w:cstheme="minorHAnsi"/>
+          <w:szCs w:val="24"/>
+        </w:rPr>
+        <w:t xml:space="preserve"> pendentes</w:t>
+      </w:r>
+      <w:r>
+        <w:rPr>
+          <w:rFonts w:asciiTheme="minorHAnsi" w:hAnsiTheme="minorHAnsi" w:cstheme="minorHAnsi"/>
+          <w:szCs w:val="24"/>
+        </w:rPr>
+        <w:t xml:space="preserve"> associada</w:t>
+      </w:r>
+      <w:r>
+        <w:rPr>
+          <w:rFonts w:asciiTheme="minorHAnsi" w:hAnsiTheme="minorHAnsi" w:cstheme="minorHAnsi"/>
+          <w:szCs w:val="24"/>
+        </w:rPr>
+        <w:t>s, o sistema deve impedir a exclusão e informar o usuário.</w:t>
+      </w:r>
+    </w:p>
+    <w:p>
+      <w:pPr>
+        <w:jc w:val="both"/>
+        <w:rPr>
+          <w:rFonts w:asciiTheme="minorHAnsi" w:hAnsiTheme="minorHAnsi" w:cstheme="minorHAnsi"/>
+          <w:szCs w:val="24"/>
+        </w:rPr>
+      </w:pPr>
+      <w:r>
+        <w:rPr>
+          <w:rFonts w:asciiTheme="minorHAnsi" w:hAnsiTheme="minorHAnsi" w:cstheme="minorHAnsi"/>
+          <w:szCs w:val="24"/>
+        </w:rPr>
+        <w:t>Saída:</w:t>
+      </w:r>
+    </w:p>
+    <w:p>
+      <w:pPr>
+        <w:pStyle w:val="PargrafodaLista"/>
+        <w:numPr>
+          <w:ilvl w:val="0"/>
+          <w:numId w:val="27"/>
+        </w:numPr>
+        <w:jc w:val="both"/>
+        <w:rPr>
+          <w:rFonts w:asciiTheme="minorHAnsi" w:hAnsiTheme="minorHAnsi" w:cstheme="minorHAnsi"/>
+          <w:szCs w:val="24"/>
+        </w:rPr>
+      </w:pPr>
+      <w:r>
+        <w:rPr>
+          <w:rFonts w:asciiTheme="minorHAnsi" w:hAnsiTheme="minorHAnsi" w:cstheme="minorHAnsi"/>
+          <w:szCs w:val="24"/>
+        </w:rPr>
+        <w:t xml:space="preserve">Mensagem de sucesso ao excluir o </w:t>
+      </w:r>
+      <w:r>
+        <w:rPr>
+          <w:rFonts w:asciiTheme="minorHAnsi" w:hAnsiTheme="minorHAnsi" w:cstheme="minorHAnsi"/>
+          <w:szCs w:val="24"/>
+        </w:rPr>
+        <w:t>aluno</w:t>
+      </w:r>
+      <w:r>
+        <w:rPr>
+          <w:rFonts w:asciiTheme="minorHAnsi" w:hAnsiTheme="minorHAnsi" w:cstheme="minorHAnsi"/>
+          <w:szCs w:val="24"/>
+        </w:rPr>
+        <w:t>.</w:t>
+      </w:r>
+    </w:p>
+    <w:p>
+      <w:pPr>
+        <w:pStyle w:val="PargrafodaLista"/>
+        <w:numPr>
+          <w:ilvl w:val="0"/>
+          <w:numId w:val="27"/>
+        </w:numPr>
+        <w:jc w:val="both"/>
+        <w:rPr>
+          <w:rFonts w:asciiTheme="minorHAnsi" w:hAnsiTheme="minorHAnsi" w:cstheme="minorHAnsi"/>
+          <w:szCs w:val="24"/>
+        </w:rPr>
+      </w:pPr>
+      <w:r>
+        <w:rPr>
+          <w:rFonts w:asciiTheme="minorHAnsi" w:hAnsiTheme="minorHAnsi" w:cstheme="minorHAnsi"/>
+          <w:szCs w:val="24"/>
+        </w:rPr>
+        <w:t xml:space="preserve">Mensagem </w:t>
+      </w:r>
+      <w:r>
+        <w:rPr>
+          <w:rFonts w:asciiTheme="minorHAnsi" w:hAnsiTheme="minorHAnsi" w:cstheme="minorHAnsi"/>
+          <w:szCs w:val="24"/>
+        </w:rPr>
+        <w:t>de erro caso existam devoluções pendentes associada</w:t>
+      </w:r>
+      <w:r>
+        <w:rPr>
+          <w:rFonts w:asciiTheme="minorHAnsi" w:hAnsiTheme="minorHAnsi" w:cstheme="minorHAnsi"/>
+          <w:szCs w:val="24"/>
+        </w:rPr>
+        <w:t>s impedindo a exclusão.</w:t>
+      </w:r>
+    </w:p>
+    <w:p>
+      <w:pPr>
+        <w:jc w:val="both"/>
+        <w:rPr>
+          <w:rFonts w:asciiTheme="minorHAnsi" w:hAnsiTheme="minorHAnsi" w:cstheme="minorHAnsi"/>
+          <w:szCs w:val="24"/>
+        </w:rPr>
+      </w:pPr>
+      <w:r>
+        <w:rPr>
+          <w:rFonts w:asciiTheme="minorHAnsi" w:hAnsiTheme="minorHAnsi" w:cstheme="minorHAnsi"/>
+          <w:szCs w:val="24"/>
+        </w:rPr>
+        <w:t>Pós-condição:</w:t>
       </w:r>
     </w:p>
     <w:p>
@@ -2901,7 +4110,148 @@
           <w:rFonts w:asciiTheme="minorHAnsi" w:hAnsiTheme="minorHAnsi" w:cstheme="minorHAnsi"/>
           <w:szCs w:val="24"/>
         </w:rPr>
-        <w:t>Identificação do aluno (número de matrícula).</w:t>
+        <w:t xml:space="preserve">O </w:t>
+      </w:r>
+      <w:r>
+        <w:rPr>
+          <w:rFonts w:asciiTheme="minorHAnsi" w:hAnsiTheme="minorHAnsi" w:cstheme="minorHAnsi"/>
+          <w:szCs w:val="24"/>
+        </w:rPr>
+        <w:t>aluno</w:t>
+      </w:r>
+      <w:r>
+        <w:rPr>
+          <w:rFonts w:asciiTheme="minorHAnsi" w:hAnsiTheme="minorHAnsi" w:cstheme="minorHAnsi"/>
+          <w:szCs w:val="24"/>
+        </w:rPr>
+        <w:t xml:space="preserve"> deve ser removido da lista de </w:t>
+      </w:r>
+      <w:r>
+        <w:rPr>
+          <w:rFonts w:asciiTheme="minorHAnsi" w:hAnsiTheme="minorHAnsi" w:cstheme="minorHAnsi"/>
+          <w:szCs w:val="24"/>
+        </w:rPr>
+        <w:t>frequentadores</w:t>
+      </w:r>
+      <w:r>
+        <w:rPr>
+          <w:rFonts w:asciiTheme="minorHAnsi" w:hAnsiTheme="minorHAnsi" w:cstheme="minorHAnsi"/>
+          <w:szCs w:val="24"/>
+        </w:rPr>
+        <w:t xml:space="preserve"> e não deve aparecer nas buscas e consultas.</w:t>
+      </w:r>
+    </w:p>
+    <w:p>
+      <w:pPr>
+        <w:jc w:val="both"/>
+        <w:rPr>
+          <w:rFonts w:asciiTheme="minorHAnsi" w:hAnsiTheme="minorHAnsi" w:cstheme="minorHAnsi"/>
+          <w:szCs w:val="24"/>
+        </w:rPr>
+      </w:pPr>
+    </w:p>
+    <w:p>
+      <w:pPr>
+        <w:jc w:val="both"/>
+        <w:rPr>
+          <w:rFonts w:asciiTheme="minorHAnsi" w:hAnsiTheme="minorHAnsi" w:cstheme="minorHAnsi"/>
+          <w:szCs w:val="24"/>
+        </w:rPr>
+      </w:pPr>
+    </w:p>
+    <w:p>
+      <w:pPr>
+        <w:jc w:val="both"/>
+        <w:rPr>
+          <w:rFonts w:asciiTheme="minorHAnsi" w:hAnsiTheme="minorHAnsi" w:cstheme="minorHAnsi"/>
+          <w:szCs w:val="24"/>
+        </w:rPr>
+      </w:pPr>
+    </w:p>
+    <w:p>
+      <w:pPr>
+        <w:jc w:val="both"/>
+        <w:rPr>
+          <w:rFonts w:asciiTheme="minorHAnsi" w:hAnsiTheme="minorHAnsi" w:cstheme="minorHAnsi"/>
+          <w:szCs w:val="24"/>
+        </w:rPr>
+      </w:pPr>
+    </w:p>
+    <w:p>
+      <w:pPr>
+        <w:jc w:val="both"/>
+        <w:rPr>
+          <w:rFonts w:asciiTheme="minorHAnsi" w:hAnsiTheme="minorHAnsi" w:cstheme="minorHAnsi"/>
+          <w:b/>
+          <w:bCs/>
+          <w:szCs w:val="24"/>
+        </w:rPr>
+      </w:pPr>
+      <w:r>
+        <w:rPr>
+          <w:rFonts w:asciiTheme="minorHAnsi" w:hAnsiTheme="minorHAnsi" w:cstheme="minorHAnsi"/>
+          <w:b/>
+          <w:bCs/>
+          <w:szCs w:val="24"/>
+        </w:rPr>
+        <w:t xml:space="preserve">2.2.7 </w:t>
+      </w:r>
+      <w:r>
+        <w:rPr>
+          <w:rFonts w:asciiTheme="minorHAnsi" w:hAnsiTheme="minorHAnsi" w:cstheme="minorHAnsi"/>
+          <w:b/>
+          <w:bCs/>
+          <w:szCs w:val="24"/>
+        </w:rPr>
+        <w:t>RF007 – Empréstimo de Livro</w:t>
+      </w:r>
+    </w:p>
+    <w:p>
+      <w:pPr>
+        <w:jc w:val="both"/>
+        <w:rPr>
+          <w:rFonts w:asciiTheme="minorHAnsi" w:hAnsiTheme="minorHAnsi" w:cstheme="minorHAnsi"/>
+          <w:szCs w:val="24"/>
+        </w:rPr>
+      </w:pPr>
+      <w:r>
+        <w:rPr>
+          <w:rFonts w:asciiTheme="minorHAnsi" w:hAnsiTheme="minorHAnsi" w:cstheme="minorHAnsi"/>
+          <w:szCs w:val="24"/>
+        </w:rPr>
+        <w:t>Descrição: O sistema deve permitir que o usuário registre o empréstimo de um ou mais livros para um aluno cadastrado.</w:t>
+      </w:r>
+    </w:p>
+    <w:p>
+      <w:pPr>
+        <w:jc w:val="both"/>
+        <w:rPr>
+          <w:rFonts w:asciiTheme="minorHAnsi" w:hAnsiTheme="minorHAnsi" w:cstheme="minorHAnsi"/>
+          <w:szCs w:val="24"/>
+        </w:rPr>
+      </w:pPr>
+      <w:r>
+        <w:rPr>
+          <w:rFonts w:asciiTheme="minorHAnsi" w:hAnsiTheme="minorHAnsi" w:cstheme="minorHAnsi"/>
+          <w:szCs w:val="24"/>
+        </w:rPr>
+        <w:t>Prioridade: Alta</w:t>
+      </w:r>
+    </w:p>
+    <w:p>
+      <w:pPr>
+        <w:jc w:val="both"/>
+        <w:rPr>
+          <w:rFonts w:asciiTheme="minorHAnsi" w:hAnsiTheme="minorHAnsi" w:cstheme="minorHAnsi"/>
+          <w:szCs w:val="24"/>
+        </w:rPr>
+      </w:pPr>
+      <w:r>
+        <w:rPr>
+          <w:rFonts w:asciiTheme="minorHAnsi" w:hAnsiTheme="minorHAnsi" w:cstheme="minorHAnsi"/>
+          <w:szCs w:val="24"/>
+        </w:rPr>
+        <w:t>Entrada:</w:t>
       </w:r>
     </w:p>
     <w:p>
@@ -2922,7 +4272,7 @@
           <w:rFonts w:asciiTheme="minorHAnsi" w:hAnsiTheme="minorHAnsi" w:cstheme="minorHAnsi"/>
           <w:szCs w:val="24"/>
         </w:rPr>
-        <w:t>Identificação do(s) livro(s) a ser(em) emprestado(s) (ID do livro).</w:t>
+        <w:t>Identificação do aluno (número de matrícula).</w:t>
       </w:r>
     </w:p>
     <w:p>
@@ -2943,7 +4293,30 @@
           <w:rFonts w:asciiTheme="minorHAnsi" w:hAnsiTheme="minorHAnsi" w:cstheme="minorHAnsi"/>
           <w:szCs w:val="24"/>
         </w:rPr>
-        <w:t>Data de início do empréstimo (obrigatória).</w:t>
+        <w:t xml:space="preserve">Identificação </w:t>
+      </w:r>
+      <w:proofErr w:type="gramStart"/>
+      <w:r>
+        <w:rPr>
+          <w:rFonts w:asciiTheme="minorHAnsi" w:hAnsiTheme="minorHAnsi" w:cstheme="minorHAnsi"/>
+          <w:szCs w:val="24"/>
+        </w:rPr>
+        <w:t>do</w:t>
+      </w:r>
+      <w:r>
+        <w:rPr>
+          <w:rFonts w:asciiTheme="minorHAnsi" w:hAnsiTheme="minorHAnsi" w:cstheme="minorHAnsi"/>
+          <w:szCs w:val="24"/>
+        </w:rPr>
+        <w:t>(</w:t>
+      </w:r>
+      <w:proofErr w:type="gramEnd"/>
+      <w:r>
+        <w:rPr>
+          <w:rFonts w:asciiTheme="minorHAnsi" w:hAnsiTheme="minorHAnsi" w:cstheme="minorHAnsi"/>
+          <w:szCs w:val="24"/>
+        </w:rPr>
+        <w:t>s) livro(s) a ser(em) emprestado(s) (ID do livro).</w:t>
       </w:r>
     </w:p>
     <w:p>
@@ -2964,6 +4337,27 @@
           <w:rFonts w:asciiTheme="minorHAnsi" w:hAnsiTheme="minorHAnsi" w:cstheme="minorHAnsi"/>
           <w:szCs w:val="24"/>
         </w:rPr>
+        <w:t>Data de início do empréstimo (obrigatória).</w:t>
+      </w:r>
+    </w:p>
+    <w:p>
+      <w:pPr>
+        <w:pStyle w:val="PargrafodaLista"/>
+        <w:numPr>
+          <w:ilvl w:val="0"/>
+          <w:numId w:val="28"/>
+        </w:numPr>
+        <w:jc w:val="both"/>
+        <w:rPr>
+          <w:rFonts w:asciiTheme="minorHAnsi" w:hAnsiTheme="minorHAnsi" w:cstheme="minorHAnsi"/>
+          <w:szCs w:val="24"/>
+        </w:rPr>
+      </w:pPr>
+      <w:r>
+        <w:rPr>
+          <w:rFonts w:asciiTheme="minorHAnsi" w:hAnsiTheme="minorHAnsi" w:cstheme="minorHAnsi"/>
+          <w:szCs w:val="24"/>
+        </w:rPr>
         <w:t>Data prevista de devolução.</w:t>
       </w:r>
     </w:p>
@@ -3043,7 +4437,23 @@
           <w:rFonts w:asciiTheme="minorHAnsi" w:hAnsiTheme="minorHAnsi" w:cstheme="minorHAnsi"/>
           <w:szCs w:val="24"/>
         </w:rPr>
-        <w:t>O sistema deve associar o empréstimo ao aluno e ao(s) livro(s) selecionado(s).</w:t>
+        <w:t xml:space="preserve">O sistema deve associar o empréstimo ao aluno e </w:t>
+      </w:r>
+      <w:proofErr w:type="gramStart"/>
+      <w:r>
+        <w:rPr>
+          <w:rFonts w:asciiTheme="minorHAnsi" w:hAnsiTheme="minorHAnsi" w:cstheme="minorHAnsi"/>
+          <w:szCs w:val="24"/>
+        </w:rPr>
+        <w:t>ao(</w:t>
+      </w:r>
+      <w:proofErr w:type="gramEnd"/>
+      <w:r>
+        <w:rPr>
+          <w:rFonts w:asciiTheme="minorHAnsi" w:hAnsiTheme="minorHAnsi" w:cstheme="minorHAnsi"/>
+          <w:szCs w:val="24"/>
+        </w:rPr>
+        <w:t>s) livro(s) selecionado(s).</w:t>
       </w:r>
     </w:p>
     <w:p>
@@ -3138,6 +4548,7 @@
           <w:rFonts w:asciiTheme="minorHAnsi" w:hAnsiTheme="minorHAnsi" w:cstheme="minorHAnsi"/>
           <w:szCs w:val="24"/>
         </w:rPr>
+        <w:lastRenderedPageBreak/>
         <w:t>O empréstimo deve ser registrado com status "Ativo".</w:t>
       </w:r>
     </w:p>
@@ -3840,6 +5251,7 @@
           <w:bCs/>
           <w:szCs w:val="24"/>
         </w:rPr>
+        <w:lastRenderedPageBreak/>
         <w:t>4 ROTAS DA APLICAÇÃO – BACK-END</w:t>
       </w:r>
     </w:p>
@@ -3856,7 +5268,23 @@
           <w:rFonts w:asciiTheme="minorHAnsi" w:hAnsiTheme="minorHAnsi" w:cstheme="minorHAnsi"/>
           <w:szCs w:val="24"/>
         </w:rPr>
-        <w:t xml:space="preserve">Explica o que é rota , lembrando que nada nesse documento deve ser tratado como pergunta e resposta, cabe a contextualização ou o termo dissertação. </w:t>
+        <w:t xml:space="preserve">Explica o que é </w:t>
+      </w:r>
+      <w:proofErr w:type="gramStart"/>
+      <w:r>
+        <w:rPr>
+          <w:rFonts w:asciiTheme="minorHAnsi" w:hAnsiTheme="minorHAnsi" w:cstheme="minorHAnsi"/>
+          <w:szCs w:val="24"/>
+        </w:rPr>
+        <w:t>rota ,</w:t>
+      </w:r>
+      <w:proofErr w:type="gramEnd"/>
+      <w:r>
+        <w:rPr>
+          <w:rFonts w:asciiTheme="minorHAnsi" w:hAnsiTheme="minorHAnsi" w:cstheme="minorHAnsi"/>
+          <w:szCs w:val="24"/>
+        </w:rPr>
+        <w:t xml:space="preserve"> lembrando que nada nesse documento deve ser tratado como pergunta e resposta, cabe a contextualização ou o termo dissertação. </w:t>
       </w:r>
     </w:p>
     <w:tbl>
@@ -4285,6 +5713,7 @@
           <w:rFonts w:asciiTheme="minorHAnsi" w:hAnsiTheme="minorHAnsi" w:cstheme="minorHAnsi"/>
           <w:szCs w:val="24"/>
         </w:rPr>
+        <w:lastRenderedPageBreak/>
         <w:t xml:space="preserve">Escreva o que é uma interface e o objetivo dela </w:t>
       </w:r>
     </w:p>
@@ -4319,7 +5748,6 @@
           <w:rFonts w:asciiTheme="minorHAnsi" w:hAnsiTheme="minorHAnsi" w:cstheme="minorHAnsi"/>
           <w:szCs w:val="24"/>
         </w:rPr>
-        <w:lastRenderedPageBreak/>
         <w:t>5.2 Paleta de Cores</w:t>
       </w:r>
     </w:p>
@@ -4902,7 +6330,7 @@
 </file>
 
 <file path=word/endnotes.xml><?xml version="1.0" encoding="utf-8"?>
-<w:endnotes xmlns:wpc="http://schemas.microsoft.com/office/word/2010/wordprocessingCanvas" xmlns:cx="http://schemas.microsoft.com/office/drawing/2014/chartex" xmlns:cx1="http://schemas.microsoft.com/office/drawing/2015/9/8/chartex" xmlns:cx2="http://schemas.microsoft.com/office/drawing/2015/10/21/chartex" xmlns:cx3="http://schemas.microsoft.com/office/drawing/2016/5/9/chartex" xmlns:cx4="http://schemas.microsoft.com/office/drawing/2016/5/10/chartex" xmlns:cx5="http://schemas.microsoft.com/office/drawing/2016/5/11/chartex" xmlns:cx6="http://schemas.microsoft.com/office/drawing/2016/5/12/chartex" xmlns:cx7="http://schemas.microsoft.com/office/drawing/2016/5/13/chartex" xmlns:cx8="http://schemas.microsoft.com/office/drawing/2016/5/14/chartex" xmlns:mc="http://schemas.openxmlformats.org/markup-compatibility/2006" xmlns:aink="http://schemas.microsoft.com/office/drawing/2016/ink" xmlns:am3d="http://schemas.microsoft.com/office/drawing/2017/model3d" xmlns:o="urn:schemas-microsoft-com:office:office" xmlns:oel="http://schemas.microsoft.com/office/2019/extlst" xmlns:r="http://schemas.openxmlformats.org/officeDocument/2006/relationships" xmlns:m="http://schemas.openxmlformats.org/officeDocument/2006/math" xmlns:v="urn:schemas-microsoft-com:vml" xmlns:wp14="http://schemas.microsoft.com/office/word/2010/wordprocessingDrawing" xmlns:wp="http://schemas.openxmlformats.org/drawingml/2006/wordprocessingDrawing" xmlns:w10="urn:schemas-microsoft-com:office:word" xmlns:w="http://schemas.openxmlformats.org/wordprocessingml/2006/main" xmlns:w14="http://schemas.microsoft.com/office/word/2010/wordml" xmlns:w15="http://schemas.microsoft.com/office/word/2012/wordml" xmlns:w16cex="http://schemas.microsoft.com/office/word/2018/wordml/cex" xmlns:w16cid="http://schemas.microsoft.com/office/word/2016/wordml/cid" xmlns:w16="http://schemas.microsoft.com/office/word/2018/wordml" xmlns:w16du="http://schemas.microsoft.com/office/word/2023/wordml/word16du" xmlns:w16sdtdh="http://schemas.microsoft.com/office/word/2020/wordml/sdtdatahash" xmlns:w16se="http://schemas.microsoft.com/office/word/2015/wordml/symex" xmlns:wpg="http://schemas.microsoft.com/office/word/2010/wordprocessingGroup" xmlns:wpi="http://schemas.microsoft.com/office/word/2010/wordprocessingInk" xmlns:wne="http://schemas.microsoft.com/office/word/2006/wordml" xmlns:wps="http://schemas.microsoft.com/office/word/2010/wordprocessingShape" mc:Ignorable="w14 w15 w16se w16cid w16 w16cex w16sdtdh w16du wp14">
+<w:endnotes xmlns:wpc="http://schemas.microsoft.com/office/word/2010/wordprocessingCanvas" xmlns:cx="http://schemas.microsoft.com/office/drawing/2014/chartex" xmlns:mc="http://schemas.openxmlformats.org/markup-compatibility/2006" xmlns:o="urn:schemas-microsoft-com:office:office" xmlns:r="http://schemas.openxmlformats.org/officeDocument/2006/relationships" xmlns:m="http://schemas.openxmlformats.org/officeDocument/2006/math" xmlns:v="urn:schemas-microsoft-com:vml" xmlns:wp14="http://schemas.microsoft.com/office/word/2010/wordprocessingDrawing" xmlns:wp="http://schemas.openxmlformats.org/drawingml/2006/wordprocessingDrawing" xmlns:w10="urn:schemas-microsoft-com:office:word" xmlns:w="http://schemas.openxmlformats.org/wordprocessingml/2006/main" xmlns:w14="http://schemas.microsoft.com/office/word/2010/wordml" xmlns:w15="http://schemas.microsoft.com/office/word/2012/wordml" xmlns:w16se="http://schemas.microsoft.com/office/word/2015/wordml/symex" xmlns:wpg="http://schemas.microsoft.com/office/word/2010/wordprocessingGroup" xmlns:wpi="http://schemas.microsoft.com/office/word/2010/wordprocessingInk" xmlns:wne="http://schemas.microsoft.com/office/word/2006/wordml" xmlns:wps="http://schemas.microsoft.com/office/word/2010/wordprocessingShape" mc:Ignorable="w14 w15 w16se wp14">
   <w:endnote w:type="separator" w:id="-1">
     <w:p>
       <w:pPr>
@@ -4927,7 +6355,7 @@
 </file>
 
 <file path=word/footnotes.xml><?xml version="1.0" encoding="utf-8"?>
-<w:footnotes xmlns:wpc="http://schemas.microsoft.com/office/word/2010/wordprocessingCanvas" xmlns:cx="http://schemas.microsoft.com/office/drawing/2014/chartex" xmlns:cx1="http://schemas.microsoft.com/office/drawing/2015/9/8/chartex" xmlns:cx2="http://schemas.microsoft.com/office/drawing/2015/10/21/chartex" xmlns:cx3="http://schemas.microsoft.com/office/drawing/2016/5/9/chartex" xmlns:cx4="http://schemas.microsoft.com/office/drawing/2016/5/10/chartex" xmlns:cx5="http://schemas.microsoft.com/office/drawing/2016/5/11/chartex" xmlns:cx6="http://schemas.microsoft.com/office/drawing/2016/5/12/chartex" xmlns:cx7="http://schemas.microsoft.com/office/drawing/2016/5/13/chartex" xmlns:cx8="http://schemas.microsoft.com/office/drawing/2016/5/14/chartex" xmlns:mc="http://schemas.openxmlformats.org/markup-compatibility/2006" xmlns:aink="http://schemas.microsoft.com/office/drawing/2016/ink" xmlns:am3d="http://schemas.microsoft.com/office/drawing/2017/model3d" xmlns:o="urn:schemas-microsoft-com:office:office" xmlns:oel="http://schemas.microsoft.com/office/2019/extlst" xmlns:r="http://schemas.openxmlformats.org/officeDocument/2006/relationships" xmlns:m="http://schemas.openxmlformats.org/officeDocument/2006/math" xmlns:v="urn:schemas-microsoft-com:vml" xmlns:wp14="http://schemas.microsoft.com/office/word/2010/wordprocessingDrawing" xmlns:wp="http://schemas.openxmlformats.org/drawingml/2006/wordprocessingDrawing" xmlns:w10="urn:schemas-microsoft-com:office:word" xmlns:w="http://schemas.openxmlformats.org/wordprocessingml/2006/main" xmlns:w14="http://schemas.microsoft.com/office/word/2010/wordml" xmlns:w15="http://schemas.microsoft.com/office/word/2012/wordml" xmlns:w16cex="http://schemas.microsoft.com/office/word/2018/wordml/cex" xmlns:w16cid="http://schemas.microsoft.com/office/word/2016/wordml/cid" xmlns:w16="http://schemas.microsoft.com/office/word/2018/wordml" xmlns:w16du="http://schemas.microsoft.com/office/word/2023/wordml/word16du" xmlns:w16sdtdh="http://schemas.microsoft.com/office/word/2020/wordml/sdtdatahash" xmlns:w16se="http://schemas.microsoft.com/office/word/2015/wordml/symex" xmlns:wpg="http://schemas.microsoft.com/office/word/2010/wordprocessingGroup" xmlns:wpi="http://schemas.microsoft.com/office/word/2010/wordprocessingInk" xmlns:wne="http://schemas.microsoft.com/office/word/2006/wordml" xmlns:wps="http://schemas.microsoft.com/office/word/2010/wordprocessingShape" mc:Ignorable="w14 w15 w16se w16cid w16 w16cex w16sdtdh w16du wp14">
+<w:footnotes xmlns:wpc="http://schemas.microsoft.com/office/word/2010/wordprocessingCanvas" xmlns:cx="http://schemas.microsoft.com/office/drawing/2014/chartex" xmlns:mc="http://schemas.openxmlformats.org/markup-compatibility/2006" xmlns:o="urn:schemas-microsoft-com:office:office" xmlns:r="http://schemas.openxmlformats.org/officeDocument/2006/relationships" xmlns:m="http://schemas.openxmlformats.org/officeDocument/2006/math" xmlns:v="urn:schemas-microsoft-com:vml" xmlns:wp14="http://schemas.microsoft.com/office/word/2010/wordprocessingDrawing" xmlns:wp="http://schemas.openxmlformats.org/drawingml/2006/wordprocessingDrawing" xmlns:w10="urn:schemas-microsoft-com:office:word" xmlns:w="http://schemas.openxmlformats.org/wordprocessingml/2006/main" xmlns:w14="http://schemas.microsoft.com/office/word/2010/wordml" xmlns:w15="http://schemas.microsoft.com/office/word/2012/wordml" xmlns:w16se="http://schemas.microsoft.com/office/word/2015/wordml/symex" xmlns:wpg="http://schemas.microsoft.com/office/word/2010/wordprocessingGroup" xmlns:wpi="http://schemas.microsoft.com/office/word/2010/wordprocessingInk" xmlns:wne="http://schemas.microsoft.com/office/word/2006/wordml" xmlns:wps="http://schemas.microsoft.com/office/word/2010/wordprocessingShape" mc:Ignorable="w14 w15 w16se wp14">
   <w:footnote w:type="separator" w:id="-1">
     <w:p>
       <w:pPr>
@@ -4952,7 +6380,7 @@
 </file>
 
 <file path=word/header1.xml><?xml version="1.0" encoding="utf-8"?>
-<w:hdr xmlns:wpc="http://schemas.microsoft.com/office/word/2010/wordprocessingCanvas" xmlns:cx="http://schemas.microsoft.com/office/drawing/2014/chartex" xmlns:cx1="http://schemas.microsoft.com/office/drawing/2015/9/8/chartex" xmlns:cx2="http://schemas.microsoft.com/office/drawing/2015/10/21/chartex" xmlns:cx3="http://schemas.microsoft.com/office/drawing/2016/5/9/chartex" xmlns:cx4="http://schemas.microsoft.com/office/drawing/2016/5/10/chartex" xmlns:cx5="http://schemas.microsoft.com/office/drawing/2016/5/11/chartex" xmlns:cx6="http://schemas.microsoft.com/office/drawing/2016/5/12/chartex" xmlns:cx7="http://schemas.microsoft.com/office/drawing/2016/5/13/chartex" xmlns:cx8="http://schemas.microsoft.com/office/drawing/2016/5/14/chartex" xmlns:mc="http://schemas.openxmlformats.org/markup-compatibility/2006" xmlns:aink="http://schemas.microsoft.com/office/drawing/2016/ink" xmlns:am3d="http://schemas.microsoft.com/office/drawing/2017/model3d" xmlns:o="urn:schemas-microsoft-com:office:office" xmlns:oel="http://schemas.microsoft.com/office/2019/extlst" xmlns:r="http://schemas.openxmlformats.org/officeDocument/2006/relationships" xmlns:m="http://schemas.openxmlformats.org/officeDocument/2006/math" xmlns:v="urn:schemas-microsoft-com:vml" xmlns:wp14="http://schemas.microsoft.com/office/word/2010/wordprocessingDrawing" xmlns:wp="http://schemas.openxmlformats.org/drawingml/2006/wordprocessingDrawing" xmlns:w10="urn:schemas-microsoft-com:office:word" xmlns:w="http://schemas.openxmlformats.org/wordprocessingml/2006/main" xmlns:w14="http://schemas.microsoft.com/office/word/2010/wordml" xmlns:w15="http://schemas.microsoft.com/office/word/2012/wordml" xmlns:w16cex="http://schemas.microsoft.com/office/word/2018/wordml/cex" xmlns:w16cid="http://schemas.microsoft.com/office/word/2016/wordml/cid" xmlns:w16="http://schemas.microsoft.com/office/word/2018/wordml" xmlns:w16du="http://schemas.microsoft.com/office/word/2023/wordml/word16du" xmlns:w16sdtdh="http://schemas.microsoft.com/office/word/2020/wordml/sdtdatahash" xmlns:w16se="http://schemas.microsoft.com/office/word/2015/wordml/symex" xmlns:wpg="http://schemas.microsoft.com/office/word/2010/wordprocessingGroup" xmlns:wpi="http://schemas.microsoft.com/office/word/2010/wordprocessingInk" xmlns:wne="http://schemas.microsoft.com/office/word/2006/wordml" xmlns:wps="http://schemas.microsoft.com/office/word/2010/wordprocessingShape" mc:Ignorable="w14 w15 w16se w16cid w16 w16cex w16sdtdh w16du wp14">
+<w:hdr xmlns:wpc="http://schemas.microsoft.com/office/word/2010/wordprocessingCanvas" xmlns:cx="http://schemas.microsoft.com/office/drawing/2014/chartex" xmlns:mc="http://schemas.openxmlformats.org/markup-compatibility/2006" xmlns:o="urn:schemas-microsoft-com:office:office" xmlns:r="http://schemas.openxmlformats.org/officeDocument/2006/relationships" xmlns:m="http://schemas.openxmlformats.org/officeDocument/2006/math" xmlns:v="urn:schemas-microsoft-com:vml" xmlns:wp14="http://schemas.microsoft.com/office/word/2010/wordprocessingDrawing" xmlns:wp="http://schemas.openxmlformats.org/drawingml/2006/wordprocessingDrawing" xmlns:w10="urn:schemas-microsoft-com:office:word" xmlns:w="http://schemas.openxmlformats.org/wordprocessingml/2006/main" xmlns:w14="http://schemas.microsoft.com/office/word/2010/wordml" xmlns:w15="http://schemas.microsoft.com/office/word/2012/wordml" xmlns:w16se="http://schemas.microsoft.com/office/word/2015/wordml/symex" xmlns:wpg="http://schemas.microsoft.com/office/word/2010/wordprocessingGroup" xmlns:wpi="http://schemas.microsoft.com/office/word/2010/wordprocessingInk" xmlns:wne="http://schemas.microsoft.com/office/word/2006/wordml" xmlns:wps="http://schemas.microsoft.com/office/word/2010/wordprocessingShape" mc:Ignorable="w14 w15 w16se wp14">
   <w:p>
     <w:pPr>
       <w:pStyle w:val="Cabealho"/>
@@ -4962,7 +6390,7 @@
 </file>
 
 <file path=word/numbering.xml><?xml version="1.0" encoding="utf-8"?>
-<w:numbering xmlns:wpc="http://schemas.microsoft.com/office/word/2010/wordprocessingCanvas" xmlns:cx="http://schemas.microsoft.com/office/drawing/2014/chartex" xmlns:cx1="http://schemas.microsoft.com/office/drawing/2015/9/8/chartex" xmlns:cx2="http://schemas.microsoft.com/office/drawing/2015/10/21/chartex" xmlns:cx3="http://schemas.microsoft.com/office/drawing/2016/5/9/chartex" xmlns:cx4="http://schemas.microsoft.com/office/drawing/2016/5/10/chartex" xmlns:cx5="http://schemas.microsoft.com/office/drawing/2016/5/11/chartex" xmlns:cx6="http://schemas.microsoft.com/office/drawing/2016/5/12/chartex" xmlns:cx7="http://schemas.microsoft.com/office/drawing/2016/5/13/chartex" xmlns:cx8="http://schemas.microsoft.com/office/drawing/2016/5/14/chartex" xmlns:mc="http://schemas.openxmlformats.org/markup-compatibility/2006" xmlns:aink="http://schemas.microsoft.com/office/drawing/2016/ink" xmlns:am3d="http://schemas.microsoft.com/office/drawing/2017/model3d" xmlns:o="urn:schemas-microsoft-com:office:office" xmlns:oel="http://schemas.microsoft.com/office/2019/extlst" xmlns:r="http://schemas.openxmlformats.org/officeDocument/2006/relationships" xmlns:m="http://schemas.openxmlformats.org/officeDocument/2006/math" xmlns:v="urn:schemas-microsoft-com:vml" xmlns:wp14="http://schemas.microsoft.com/office/word/2010/wordprocessingDrawing" xmlns:wp="http://schemas.openxmlformats.org/drawingml/2006/wordprocessingDrawing" xmlns:w10="urn:schemas-microsoft-com:office:word" xmlns:w="http://schemas.openxmlformats.org/wordprocessingml/2006/main" xmlns:w14="http://schemas.microsoft.com/office/word/2010/wordml" xmlns:w15="http://schemas.microsoft.com/office/word/2012/wordml" xmlns:w16cex="http://schemas.microsoft.com/office/word/2018/wordml/cex" xmlns:w16cid="http://schemas.microsoft.com/office/word/2016/wordml/cid" xmlns:w16="http://schemas.microsoft.com/office/word/2018/wordml" xmlns:w16du="http://schemas.microsoft.com/office/word/2023/wordml/word16du" xmlns:w16sdtdh="http://schemas.microsoft.com/office/word/2020/wordml/sdtdatahash" xmlns:w16se="http://schemas.microsoft.com/office/word/2015/wordml/symex" xmlns:wpg="http://schemas.microsoft.com/office/word/2010/wordprocessingGroup" xmlns:wpi="http://schemas.microsoft.com/office/word/2010/wordprocessingInk" xmlns:wne="http://schemas.microsoft.com/office/word/2006/wordml" xmlns:wps="http://schemas.microsoft.com/office/word/2010/wordprocessingShape" mc:Ignorable="w14 w15 w16se w16cid w16 w16cex w16sdtdh w16du wp14">
+<w:numbering xmlns:wpc="http://schemas.microsoft.com/office/word/2010/wordprocessingCanvas" xmlns:cx="http://schemas.microsoft.com/office/drawing/2014/chartex" xmlns:mc="http://schemas.openxmlformats.org/markup-compatibility/2006" xmlns:o="urn:schemas-microsoft-com:office:office" xmlns:r="http://schemas.openxmlformats.org/officeDocument/2006/relationships" xmlns:m="http://schemas.openxmlformats.org/officeDocument/2006/math" xmlns:v="urn:schemas-microsoft-com:vml" xmlns:wp14="http://schemas.microsoft.com/office/word/2010/wordprocessingDrawing" xmlns:wp="http://schemas.openxmlformats.org/drawingml/2006/wordprocessingDrawing" xmlns:w10="urn:schemas-microsoft-com:office:word" xmlns:w="http://schemas.openxmlformats.org/wordprocessingml/2006/main" xmlns:w14="http://schemas.microsoft.com/office/word/2010/wordml" xmlns:w15="http://schemas.microsoft.com/office/word/2012/wordml" xmlns:w16se="http://schemas.microsoft.com/office/word/2015/wordml/symex" xmlns:wpg="http://schemas.microsoft.com/office/word/2010/wordprocessingGroup" xmlns:wpi="http://schemas.microsoft.com/office/word/2010/wordprocessingInk" xmlns:wne="http://schemas.microsoft.com/office/word/2006/wordml" xmlns:wps="http://schemas.microsoft.com/office/word/2010/wordprocessingShape" mc:Ignorable="w14 w15 w16se wp14">
   <w:abstractNum w:abstractNumId="0" w15:restartNumberingAfterBreak="0">
     <w:nsid w:val="00277447"/>
     <w:multiLevelType w:val="multilevel"/>
@@ -8234,104 +9662,116 @@
       </w:rPr>
     </w:lvl>
   </w:abstractNum>
-  <w:num w:numId="1" w16cid:durableId="1029986501">
+  <w:num w:numId="1">
     <w:abstractNumId w:val="5"/>
   </w:num>
-  <w:num w:numId="2" w16cid:durableId="2008098039">
+  <w:num w:numId="2">
     <w:abstractNumId w:val="12"/>
   </w:num>
-  <w:num w:numId="3" w16cid:durableId="1180244290">
+  <w:num w:numId="3">
     <w:abstractNumId w:val="10"/>
   </w:num>
-  <w:num w:numId="4" w16cid:durableId="813909010">
+  <w:num w:numId="4">
     <w:abstractNumId w:val="24"/>
   </w:num>
-  <w:num w:numId="5" w16cid:durableId="1337223600">
+  <w:num w:numId="5">
     <w:abstractNumId w:val="16"/>
   </w:num>
-  <w:num w:numId="6" w16cid:durableId="2110733482">
+  <w:num w:numId="6">
     <w:abstractNumId w:val="0"/>
   </w:num>
-  <w:num w:numId="7" w16cid:durableId="1242564019">
+  <w:num w:numId="7">
     <w:abstractNumId w:val="6"/>
   </w:num>
-  <w:num w:numId="8" w16cid:durableId="1810198368">
+  <w:num w:numId="8">
     <w:abstractNumId w:val="15"/>
   </w:num>
-  <w:num w:numId="9" w16cid:durableId="753744551">
+  <w:num w:numId="9">
     <w:abstractNumId w:val="28"/>
   </w:num>
-  <w:num w:numId="10" w16cid:durableId="968976409">
+  <w:num w:numId="10">
     <w:abstractNumId w:val="7"/>
   </w:num>
-  <w:num w:numId="11" w16cid:durableId="1229917815">
+  <w:num w:numId="11">
     <w:abstractNumId w:val="3"/>
   </w:num>
-  <w:num w:numId="12" w16cid:durableId="8071433">
+  <w:num w:numId="12">
     <w:abstractNumId w:val="22"/>
   </w:num>
-  <w:num w:numId="13" w16cid:durableId="331371679">
+  <w:num w:numId="13">
     <w:abstractNumId w:val="13"/>
   </w:num>
-  <w:num w:numId="14" w16cid:durableId="1825317094">
+  <w:num w:numId="14">
     <w:abstractNumId w:val="25"/>
   </w:num>
-  <w:num w:numId="15" w16cid:durableId="385300044">
+  <w:num w:numId="15">
     <w:abstractNumId w:val="11"/>
   </w:num>
-  <w:num w:numId="16" w16cid:durableId="849560521">
+  <w:num w:numId="16">
     <w:abstractNumId w:val="8"/>
   </w:num>
-  <w:num w:numId="17" w16cid:durableId="818113276">
+  <w:num w:numId="17">
     <w:abstractNumId w:val="1"/>
   </w:num>
-  <w:num w:numId="18" w16cid:durableId="1797600549">
+  <w:num w:numId="18">
     <w:abstractNumId w:val="2"/>
   </w:num>
-  <w:num w:numId="19" w16cid:durableId="1709915538">
+  <w:num w:numId="19">
     <w:abstractNumId w:val="29"/>
   </w:num>
-  <w:num w:numId="20" w16cid:durableId="1728604919">
+  <w:num w:numId="20">
     <w:abstractNumId w:val="19"/>
   </w:num>
-  <w:num w:numId="21" w16cid:durableId="146825676">
+  <w:num w:numId="21">
     <w:abstractNumId w:val="4"/>
   </w:num>
-  <w:num w:numId="22" w16cid:durableId="1466653693">
+  <w:num w:numId="22">
     <w:abstractNumId w:val="21"/>
   </w:num>
-  <w:num w:numId="23" w16cid:durableId="2022976181">
+  <w:num w:numId="23">
     <w:abstractNumId w:val="9"/>
   </w:num>
-  <w:num w:numId="24" w16cid:durableId="644361504">
+  <w:num w:numId="24">
     <w:abstractNumId w:val="20"/>
   </w:num>
-  <w:num w:numId="25" w16cid:durableId="1585382041">
+  <w:num w:numId="25">
     <w:abstractNumId w:val="18"/>
   </w:num>
-  <w:num w:numId="26" w16cid:durableId="1619725735">
+  <w:num w:numId="26">
     <w:abstractNumId w:val="26"/>
   </w:num>
-  <w:num w:numId="27" w16cid:durableId="188641172">
+  <w:num w:numId="27">
     <w:abstractNumId w:val="17"/>
   </w:num>
-  <w:num w:numId="28" w16cid:durableId="1194031117">
+  <w:num w:numId="28">
     <w:abstractNumId w:val="23"/>
   </w:num>
-  <w:num w:numId="29" w16cid:durableId="2053337278">
+  <w:num w:numId="29">
     <w:abstractNumId w:val="30"/>
   </w:num>
-  <w:num w:numId="30" w16cid:durableId="1500581280">
+  <w:num w:numId="30">
     <w:abstractNumId w:val="27"/>
   </w:num>
-  <w:num w:numId="31" w16cid:durableId="1829439085">
+  <w:num w:numId="31">
     <w:abstractNumId w:val="14"/>
+  </w:num>
+  <w:num w:numId="32">
+    <w:abstractNumId w:val="20"/>
+    <w:lvlOverride w:ilvl="0"/>
+    <w:lvlOverride w:ilvl="1"/>
+    <w:lvlOverride w:ilvl="2"/>
+    <w:lvlOverride w:ilvl="3"/>
+    <w:lvlOverride w:ilvl="4"/>
+    <w:lvlOverride w:ilvl="5"/>
+    <w:lvlOverride w:ilvl="6"/>
+    <w:lvlOverride w:ilvl="7"/>
+    <w:lvlOverride w:ilvl="8"/>
   </w:num>
 </w:numbering>
 </file>
 
 <file path=word/styles.xml><?xml version="1.0" encoding="utf-8"?>
-<w:styles xmlns:mc="http://schemas.openxmlformats.org/markup-compatibility/2006" xmlns:r="http://schemas.openxmlformats.org/officeDocument/2006/relationships" xmlns:w="http://schemas.openxmlformats.org/wordprocessingml/2006/main" xmlns:w14="http://schemas.microsoft.com/office/word/2010/wordml" xmlns:w15="http://schemas.microsoft.com/office/word/2012/wordml" xmlns:w16cex="http://schemas.microsoft.com/office/word/2018/wordml/cex" xmlns:w16cid="http://schemas.microsoft.com/office/word/2016/wordml/cid" xmlns:w16="http://schemas.microsoft.com/office/word/2018/wordml" xmlns:w16du="http://schemas.microsoft.com/office/word/2023/wordml/word16du" xmlns:w16sdtdh="http://schemas.microsoft.com/office/word/2020/wordml/sdtdatahash" xmlns:w16se="http://schemas.microsoft.com/office/word/2015/wordml/symex" mc:Ignorable="w14 w15 w16se w16cid w16 w16cex w16sdtdh w16du">
+<w:styles xmlns:mc="http://schemas.openxmlformats.org/markup-compatibility/2006" xmlns:r="http://schemas.openxmlformats.org/officeDocument/2006/relationships" xmlns:w="http://schemas.openxmlformats.org/wordprocessingml/2006/main" xmlns:w14="http://schemas.microsoft.com/office/word/2010/wordml" xmlns:w15="http://schemas.microsoft.com/office/word/2012/wordml" xmlns:w16se="http://schemas.microsoft.com/office/word/2015/wordml/symex" mc:Ignorable="w14 w15 w16se">
   <w:docDefaults>
     <w:rPrDefault>
       <w:rPr>
@@ -8347,7 +9787,7 @@
       </w:pPr>
     </w:pPrDefault>
   </w:docDefaults>
-  <w:latentStyles w:defLockedState="0" w:defUIPriority="99" w:defSemiHidden="0" w:defUnhideWhenUsed="0" w:defQFormat="0" w:count="376">
+  <w:latentStyles w:defLockedState="0" w:defUIPriority="99" w:defSemiHidden="0" w:defUnhideWhenUsed="0" w:defQFormat="0" w:count="371">
     <w:lsdException w:name="Normal" w:uiPriority="0" w:qFormat="1"/>
     <w:lsdException w:name="heading 1" w:uiPriority="9" w:qFormat="1"/>
     <w:lsdException w:name="heading 2" w:semiHidden="1" w:uiPriority="9" w:unhideWhenUsed="1" w:qFormat="1"/>
@@ -8719,17 +10159,12 @@
     <w:lsdException w:name="List Table 5 Dark Accent 6" w:uiPriority="50"/>
     <w:lsdException w:name="List Table 6 Colorful Accent 6" w:uiPriority="51"/>
     <w:lsdException w:name="List Table 7 Colorful Accent 6" w:uiPriority="52"/>
-    <w:lsdException w:name="Mention" w:semiHidden="1" w:unhideWhenUsed="1"/>
-    <w:lsdException w:name="Smart Hyperlink" w:semiHidden="1" w:unhideWhenUsed="1"/>
-    <w:lsdException w:name="Hashtag" w:semiHidden="1" w:unhideWhenUsed="1"/>
-    <w:lsdException w:name="Unresolved Mention" w:semiHidden="1" w:unhideWhenUsed="1"/>
-    <w:lsdException w:name="Smart Link" w:semiHidden="1" w:unhideWhenUsed="1"/>
   </w:latentStyles>
   <w:style w:type="paragraph" w:default="1" w:styleId="Normal">
     <w:name w:val="Normal"/>
     <w:aliases w:val="TEXTO DO TRABALHO"/>
     <w:qFormat/>
-    <w:rsid w:val="00D0223E"/>
+    <w:rsid w:val="00B50C7B"/>
     <w:pPr>
       <w:spacing w:after="0" w:line="360" w:lineRule="auto"/>
       <w:ind w:firstLine="709"/>
@@ -9023,6 +10458,28 @@
       <w:u w:val="single"/>
     </w:rPr>
   </w:style>
+  <w:style w:type="paragraph" w:styleId="NormalWeb">
+    <w:name w:val="Normal (Web)"/>
+    <w:basedOn w:val="Normal"/>
+    <w:uiPriority w:val="99"/>
+    <w:semiHidden/>
+    <w:unhideWhenUsed/>
+    <w:rsid w:val="00B90ADC"/>
+    <w:pPr>
+      <w:spacing w:before="100" w:beforeAutospacing="1" w:after="100" w:afterAutospacing="1" w:line="240" w:lineRule="auto"/>
+      <w:ind w:firstLine="0"/>
+    </w:pPr>
+    <w:rPr>
+      <w:rFonts w:ascii="Times New Roman" w:eastAsia="Times New Roman" w:hAnsi="Times New Roman" w:cs="Times New Roman"/>
+      <w:szCs w:val="24"/>
+      <w:lang w:eastAsia="pt-BR"/>
+    </w:rPr>
+  </w:style>
+  <w:style w:type="character" w:customStyle="1" w:styleId="overflow-hidden">
+    <w:name w:val="overflow-hidden"/>
+    <w:basedOn w:val="Fontepargpadro"/>
+    <w:rsid w:val="00B90ADC"/>
+  </w:style>
 </w:styles>
 </file>
 
@@ -9232,7 +10689,7 @@
 </file>
 
 <file path=customXml/itemProps1.xml><?xml version="1.0" encoding="utf-8"?>
-<ds:datastoreItem xmlns:ds="http://schemas.openxmlformats.org/officeDocument/2006/customXml" ds:itemID="{A0C39E3D-099E-4019-A398-F9BC2CAA7C13}">
+<ds:datastoreItem xmlns:ds="http://schemas.openxmlformats.org/officeDocument/2006/customXml" ds:itemID="{5FA00B7B-A62A-4EE4-A721-E927DD9E5736}">
   <ds:schemaRefs>
     <ds:schemaRef ds:uri="http://schemas.openxmlformats.org/officeDocument/2006/bibliography"/>
   </ds:schemaRefs>

</xml_diff>

<commit_message>
Adição server.ts,app.ts e routes.ts; Adição pastas infra e sql; Adição init.sql; Adição Aluno.ts,Emprestimo.ts e Livro.ts
</commit_message>
<xml_diff>
--- a/docs/PROJETO GB - BiblioTech.docx
+++ b/docs/PROJETO GB - BiblioTech.docx
@@ -1110,10 +1110,7 @@
         <w:jc w:val="both"/>
       </w:pPr>
       <w:r>
-        <w:t>Uma biblioteca tradicional enfrentava desafios na administração dos empréstimos, com registros em papel, atrasos frequentes nas devoluções e dificuldades para acompanhar o status dos livros. Para melhorar a eficiência e organização, os funcionários decidiram implementar um sistema geren</w:t>
-      </w:r>
-      <w:r>
-        <w:t>ciador para a equipe.</w:t>
+        <w:t>Uma biblioteca tradicional enfrentava desafios na administração dos empréstimos, com registros em papel, atrasos frequentes nas devoluções e dificuldades para acompanhar o status dos livros. Para melhorar a eficiência e organização, os funcionários decidiram implementar um sistema gerenciador para a equipe.</w:t>
       </w:r>
     </w:p>
     <w:p>
@@ -1132,10 +1129,7 @@
         <w:jc w:val="both"/>
       </w:pPr>
       <w:r>
-        <w:t xml:space="preserve">Os funcionários também tinham a capacidade de enviar lembretes de devolução diretamente para os leitores e gerenciar solicitações de renovação, facilitando a comunicação e reduzindo problemas com atrasos. A automação dessas tarefas burocráticas permitiu que a equipe se concentrasse em projetos educativos e eventos culturais, como oficinas de </w:t>
-      </w:r>
-      <w:r>
-        <w:t>leitura e exposições temáticas.</w:t>
+        <w:t>Os funcionários também tinham a capacidade de enviar lembretes de devolução diretamente para os leitores e gerenciar solicitações de renovação, facilitando a comunicação e reduzindo problemas com atrasos. A automação dessas tarefas burocráticas permitiu que a equipe se concentrasse em projetos educativos e eventos culturais, como oficinas de leitura e exposições temáticas.</w:t>
       </w:r>
     </w:p>
     <w:p>
@@ -1295,6 +1289,7 @@
     </w:p>
     <w:p>
       <w:pPr>
+        <w:ind w:firstLine="0"/>
         <w:jc w:val="both"/>
         <w:rPr>
           <w:rFonts w:asciiTheme="minorHAnsi" w:hAnsiTheme="minorHAnsi" w:cstheme="minorHAnsi"/>
@@ -1334,43 +1329,35 @@
     </w:p>
     <w:p>
       <w:pPr>
-        <w:spacing w:before="100" w:beforeAutospacing="1" w:after="100" w:afterAutospacing="1" w:line="240" w:lineRule="auto"/>
+        <w:jc w:val="both"/>
+      </w:pPr>
+      <w:r>
+        <w:t>Os requisitos de sistema são fundamentais para definir expectativas, orientar o desenvolvimento e garantir que o produto atenda às necessidades dos usuários, minimizando retrabalhos e custos.</w:t>
+      </w:r>
+    </w:p>
+    <w:p>
+      <w:pPr>
+        <w:jc w:val="both"/>
+        <w:rPr>
+          <w:rFonts w:asciiTheme="minorHAnsi" w:hAnsiTheme="minorHAnsi" w:cstheme="minorHAnsi"/>
+          <w:szCs w:val="24"/>
+        </w:rPr>
+      </w:pPr>
+    </w:p>
+    <w:p>
+      <w:pPr>
         <w:ind w:firstLine="0"/>
-        <w:rPr>
-          <w:rFonts w:ascii="Times New Roman" w:eastAsia="Times New Roman" w:hAnsi="Times New Roman" w:cs="Times New Roman"/>
-          <w:szCs w:val="24"/>
-          <w:lang w:eastAsia="pt-BR"/>
-        </w:rPr>
-      </w:pPr>
-      <w:r>
-        <w:rPr>
-          <w:rFonts w:ascii="Times New Roman" w:eastAsia="Times New Roman" w:hAnsi="Times New Roman" w:cs="Times New Roman"/>
-          <w:szCs w:val="24"/>
-          <w:lang w:eastAsia="pt-BR"/>
-        </w:rPr>
-        <w:t>Os requisitos de sistema são fundamentais para definir expectativas, orientar o desenvolvimento e garantir que o produto atenda às necessidades dos usuários, minimizando retrabalhos e custos.</w:t>
-      </w:r>
-    </w:p>
-    <w:p>
-      <w:pPr>
-        <w:jc w:val="both"/>
-        <w:rPr>
-          <w:rFonts w:asciiTheme="minorHAnsi" w:hAnsiTheme="minorHAnsi" w:cstheme="minorHAnsi"/>
-          <w:szCs w:val="24"/>
-        </w:rPr>
-      </w:pPr>
-    </w:p>
-    <w:p>
-      <w:pPr>
-        <w:jc w:val="both"/>
-        <w:rPr>
-          <w:rFonts w:asciiTheme="minorHAnsi" w:hAnsiTheme="minorHAnsi" w:cstheme="minorHAnsi"/>
-          <w:szCs w:val="24"/>
-        </w:rPr>
-      </w:pPr>
-      <w:r>
-        <w:rPr>
-          <w:rFonts w:asciiTheme="minorHAnsi" w:hAnsiTheme="minorHAnsi" w:cstheme="minorHAnsi"/>
+        <w:jc w:val="both"/>
+        <w:rPr>
+          <w:rFonts w:asciiTheme="minorHAnsi" w:hAnsiTheme="minorHAnsi" w:cstheme="minorHAnsi"/>
+          <w:b/>
+          <w:szCs w:val="24"/>
+        </w:rPr>
+      </w:pPr>
+      <w:r>
+        <w:rPr>
+          <w:rFonts w:asciiTheme="minorHAnsi" w:hAnsiTheme="minorHAnsi" w:cstheme="minorHAnsi"/>
+          <w:b/>
           <w:szCs w:val="24"/>
         </w:rPr>
         <w:t>2.</w:t>
@@ -1378,6 +1365,7 @@
       <w:r>
         <w:rPr>
           <w:rFonts w:asciiTheme="minorHAnsi" w:hAnsiTheme="minorHAnsi" w:cstheme="minorHAnsi"/>
+          <w:b/>
           <w:szCs w:val="24"/>
         </w:rPr>
         <w:t>1</w:t>
@@ -1385,6 +1373,7 @@
       <w:r>
         <w:rPr>
           <w:rFonts w:asciiTheme="minorHAnsi" w:hAnsiTheme="minorHAnsi" w:cstheme="minorHAnsi"/>
+          <w:b/>
           <w:szCs w:val="24"/>
         </w:rPr>
         <w:t xml:space="preserve"> Requisitos funcionais</w:t>
@@ -1392,30 +1381,35 @@
     </w:p>
     <w:p>
       <w:pPr>
-        <w:jc w:val="both"/>
-        <w:rPr>
-          <w:rFonts w:asciiTheme="minorHAnsi" w:hAnsiTheme="minorHAnsi" w:cstheme="minorHAnsi"/>
-          <w:szCs w:val="24"/>
-        </w:rPr>
-      </w:pPr>
-      <w:r>
-        <w:rPr>
-          <w:rFonts w:asciiTheme="minorHAnsi" w:hAnsiTheme="minorHAnsi" w:cstheme="minorHAnsi"/>
-          <w:szCs w:val="24"/>
-        </w:rPr>
-        <w:t>Descrever sobre o que é os requisitos funcionais (dissertar, nada de pergunta e resposta)</w:t>
-      </w:r>
-    </w:p>
-    <w:p>
-      <w:pPr>
-        <w:jc w:val="both"/>
-        <w:rPr>
-          <w:rFonts w:asciiTheme="minorHAnsi" w:hAnsiTheme="minorHAnsi" w:cstheme="minorHAnsi"/>
-          <w:szCs w:val="24"/>
-        </w:rPr>
-      </w:pPr>
+        <w:ind w:firstLine="0"/>
+        <w:jc w:val="both"/>
+        <w:rPr>
+          <w:rFonts w:asciiTheme="minorHAnsi" w:hAnsiTheme="minorHAnsi" w:cstheme="minorHAnsi"/>
+          <w:szCs w:val="24"/>
+        </w:rPr>
+      </w:pPr>
+      <w:r>
+        <w:tab/>
+      </w:r>
       <w:r>
         <w:t>Requisitos funcionais descrevem as funcionalidades que um sistema deve ter. Eles são essenciais para garantir que o software atenda às necessidades dos usuários e suporte processos específicos, orientando o desenvolvimento.</w:t>
+      </w:r>
+      <w:r>
+        <w:t xml:space="preserve"> A tabela</w:t>
+      </w:r>
+      <w:r>
+        <w:t xml:space="preserve"> 1</w:t>
+      </w:r>
+      <w:r>
+        <w:t xml:space="preserve"> a seguir representa os requisitos funcionais do </w:t>
+      </w:r>
+      <w:proofErr w:type="spellStart"/>
+      <w:r>
+        <w:t>BiblioTech</w:t>
+      </w:r>
+      <w:proofErr w:type="spellEnd"/>
+      <w:r>
+        <w:t>.</w:t>
       </w:r>
     </w:p>
     <w:p>
@@ -1431,6 +1425,7 @@
       <w:tblPr>
         <w:tblStyle w:val="Tabelacomgrade"/>
         <w:tblW w:w="0" w:type="auto"/>
+        <w:jc w:val="center"/>
         <w:tblLook w:val="04A0" w:firstRow="1" w:lastRow="0" w:firstColumn="1" w:lastColumn="0" w:noHBand="0" w:noVBand="1"/>
       </w:tblPr>
       <w:tblGrid>
@@ -1440,6 +1435,7 @@
       <w:tr>
         <w:trPr>
           <w:trHeight w:val="420"/>
+          <w:jc w:val="center"/>
         </w:trPr>
         <w:tc>
           <w:tcPr>
@@ -1468,6 +1464,7 @@
       <w:tr>
         <w:trPr>
           <w:trHeight w:val="430"/>
+          <w:jc w:val="center"/>
         </w:trPr>
         <w:tc>
           <w:tcPr>
@@ -1517,6 +1514,7 @@
       <w:tr>
         <w:trPr>
           <w:trHeight w:val="420"/>
+          <w:jc w:val="center"/>
         </w:trPr>
         <w:tc>
           <w:tcPr>
@@ -1566,6 +1564,7 @@
       <w:tr>
         <w:trPr>
           <w:trHeight w:val="430"/>
+          <w:jc w:val="center"/>
         </w:trPr>
         <w:tc>
           <w:tcPr>
@@ -1615,6 +1614,7 @@
       <w:tr>
         <w:trPr>
           <w:trHeight w:val="420"/>
+          <w:jc w:val="center"/>
         </w:trPr>
         <w:tc>
           <w:tcPr>
@@ -1664,6 +1664,7 @@
       <w:tr>
         <w:trPr>
           <w:trHeight w:val="420"/>
+          <w:jc w:val="center"/>
         </w:trPr>
         <w:tc>
           <w:tcPr>
@@ -1705,14 +1706,7 @@
                 <w:rFonts w:asciiTheme="minorHAnsi" w:hAnsiTheme="minorHAnsi" w:cstheme="minorHAnsi"/>
                 <w:szCs w:val="24"/>
               </w:rPr>
-              <w:t xml:space="preserve">Editar </w:t>
-            </w:r>
-            <w:r>
-              <w:rPr>
-                <w:rFonts w:asciiTheme="minorHAnsi" w:hAnsiTheme="minorHAnsi" w:cstheme="minorHAnsi"/>
-                <w:szCs w:val="24"/>
-              </w:rPr>
-              <w:t>Aluno</w:t>
+              <w:t>Editar Aluno</w:t>
             </w:r>
           </w:p>
         </w:tc>
@@ -1720,6 +1714,7 @@
       <w:tr>
         <w:trPr>
           <w:trHeight w:val="430"/>
+          <w:jc w:val="center"/>
         </w:trPr>
         <w:tc>
           <w:tcPr>
@@ -1761,14 +1756,7 @@
                 <w:rFonts w:asciiTheme="minorHAnsi" w:hAnsiTheme="minorHAnsi" w:cstheme="minorHAnsi"/>
                 <w:szCs w:val="24"/>
               </w:rPr>
-              <w:t xml:space="preserve">Excluir </w:t>
-            </w:r>
-            <w:r>
-              <w:rPr>
-                <w:rFonts w:asciiTheme="minorHAnsi" w:hAnsiTheme="minorHAnsi" w:cstheme="minorHAnsi"/>
-                <w:szCs w:val="24"/>
-              </w:rPr>
-              <w:t>Aluno</w:t>
+              <w:t>Excluir Aluno</w:t>
             </w:r>
           </w:p>
         </w:tc>
@@ -1776,6 +1764,7 @@
       <w:tr>
         <w:trPr>
           <w:trHeight w:val="420"/>
+          <w:jc w:val="center"/>
         </w:trPr>
         <w:tc>
           <w:tcPr>
@@ -1825,6 +1814,7 @@
       <w:tr>
         <w:trPr>
           <w:trHeight w:val="430"/>
+          <w:jc w:val="center"/>
         </w:trPr>
         <w:tc>
           <w:tcPr>
@@ -1874,6 +1864,7 @@
       <w:tr>
         <w:trPr>
           <w:trHeight w:val="420"/>
+          <w:jc w:val="center"/>
         </w:trPr>
         <w:tc>
           <w:tcPr>
@@ -1903,6 +1894,7 @@
           </w:tcPr>
           <w:p>
             <w:pPr>
+              <w:keepNext/>
               <w:ind w:firstLine="0"/>
               <w:jc w:val="both"/>
               <w:rPr>
@@ -1923,15 +1915,80 @@
     </w:tbl>
     <w:p>
       <w:pPr>
-        <w:jc w:val="both"/>
-        <w:rPr>
-          <w:rFonts w:asciiTheme="minorHAnsi" w:hAnsiTheme="minorHAnsi" w:cstheme="minorHAnsi"/>
-          <w:szCs w:val="24"/>
-        </w:rPr>
-      </w:pPr>
-    </w:p>
-    <w:p>
-      <w:pPr>
+        <w:pStyle w:val="Legenda"/>
+        <w:jc w:val="center"/>
+        <w:rPr>
+          <w:rFonts w:cs="Arial"/>
+          <w:i w:val="0"/>
+          <w:szCs w:val="24"/>
+        </w:rPr>
+      </w:pPr>
+      <w:r>
+        <w:rPr>
+          <w:rFonts w:cs="Arial"/>
+          <w:i w:val="0"/>
+        </w:rPr>
+        <w:t xml:space="preserve">Tabela </w:t>
+      </w:r>
+      <w:r>
+        <w:rPr>
+          <w:rFonts w:cs="Arial"/>
+          <w:i w:val="0"/>
+        </w:rPr>
+        <w:fldChar w:fldCharType="begin"/>
+      </w:r>
+      <w:r>
+        <w:rPr>
+          <w:rFonts w:cs="Arial"/>
+          <w:i w:val="0"/>
+        </w:rPr>
+        <w:instrText xml:space="preserve"> SEQ Tabela \* ARABIC </w:instrText>
+      </w:r>
+      <w:r>
+        <w:rPr>
+          <w:rFonts w:cs="Arial"/>
+          <w:i w:val="0"/>
+        </w:rPr>
+        <w:fldChar w:fldCharType="separate"/>
+      </w:r>
+      <w:r>
+        <w:rPr>
+          <w:rFonts w:cs="Arial"/>
+          <w:i w:val="0"/>
+          <w:noProof/>
+        </w:rPr>
+        <w:t>1</w:t>
+      </w:r>
+      <w:r>
+        <w:rPr>
+          <w:rFonts w:cs="Arial"/>
+          <w:i w:val="0"/>
+        </w:rPr>
+        <w:fldChar w:fldCharType="end"/>
+      </w:r>
+      <w:r>
+        <w:rPr>
+          <w:rFonts w:cs="Arial"/>
+          <w:i w:val="0"/>
+        </w:rPr>
+        <w:t xml:space="preserve"> Requisitos Funcionais</w:t>
+      </w:r>
+    </w:p>
+    <w:p>
+      <w:pPr>
+        <w:ind w:firstLine="0"/>
+        <w:jc w:val="both"/>
+        <w:rPr>
+          <w:rFonts w:asciiTheme="minorHAnsi" w:hAnsiTheme="minorHAnsi" w:cstheme="minorHAnsi"/>
+          <w:b/>
+          <w:bCs/>
+          <w:szCs w:val="24"/>
+        </w:rPr>
+      </w:pPr>
+    </w:p>
+    <w:p>
+      <w:pPr>
+        <w:ind w:firstLine="0"/>
         <w:jc w:val="both"/>
         <w:rPr>
           <w:rFonts w:asciiTheme="minorHAnsi" w:hAnsiTheme="minorHAnsi" w:cstheme="minorHAnsi"/>
@@ -2118,8 +2175,6 @@
       <w:r>
         <w:t>ISBN</w:t>
       </w:r>
-      <w:bookmarkStart w:id="0" w:name="_GoBack"/>
-      <w:bookmarkEnd w:id="0"/>
     </w:p>
     <w:p>
       <w:pPr>
@@ -2136,13 +2191,7 @@
       </w:pPr>
       <w:r>
         <w:lastRenderedPageBreak/>
-        <w:t>Q</w:t>
-      </w:r>
-      <w:r>
-        <w:t>uant</w:t>
-      </w:r>
-      <w:r>
-        <w:t>idade Total</w:t>
+        <w:t>Quantidade Total</w:t>
       </w:r>
       <w:r>
         <w:t xml:space="preserve"> </w:t>
@@ -2169,13 +2218,7 @@
         </w:rPr>
       </w:pPr>
       <w:r>
-        <w:t>Q</w:t>
-      </w:r>
-      <w:r>
-        <w:t>uant</w:t>
-      </w:r>
-      <w:r>
-        <w:t>idade Disponível</w:t>
+        <w:t>Quantidade Disponível</w:t>
       </w:r>
       <w:r>
         <w:t xml:space="preserve"> </w:t>
@@ -2202,13 +2245,7 @@
         </w:rPr>
       </w:pPr>
       <w:r>
-        <w:t>Valor A</w:t>
-      </w:r>
-      <w:r>
-        <w:t>qu</w:t>
-      </w:r>
-      <w:r>
-        <w:t>isiçã</w:t>
+        <w:t>Valor Aquisiçã</w:t>
       </w:r>
       <w:r>
         <w:t xml:space="preserve">o </w:t>
@@ -2385,6 +2422,7 @@
     </w:p>
     <w:p>
       <w:pPr>
+        <w:ind w:firstLine="0"/>
         <w:jc w:val="both"/>
         <w:rPr>
           <w:rFonts w:asciiTheme="minorHAnsi" w:hAnsiTheme="minorHAnsi" w:cstheme="minorHAnsi"/>
@@ -2679,6 +2717,7 @@
     </w:p>
     <w:p>
       <w:pPr>
+        <w:ind w:firstLine="0"/>
         <w:jc w:val="both"/>
         <w:rPr>
           <w:rFonts w:asciiTheme="minorHAnsi" w:hAnsiTheme="minorHAnsi" w:cstheme="minorHAnsi"/>
@@ -2931,6 +2970,7 @@
     </w:p>
     <w:p>
       <w:pPr>
+        <w:ind w:firstLine="0"/>
         <w:jc w:val="both"/>
         <w:rPr>
           <w:rFonts w:asciiTheme="minorHAnsi" w:hAnsiTheme="minorHAnsi" w:cstheme="minorHAnsi"/>
@@ -3373,6 +3413,7 @@
     </w:p>
     <w:p>
       <w:pPr>
+        <w:ind w:firstLine="0"/>
         <w:jc w:val="both"/>
         <w:rPr>
           <w:rFonts w:asciiTheme="minorHAnsi" w:hAnsiTheme="minorHAnsi" w:cstheme="minorHAnsi"/>
@@ -3415,16 +3456,7 @@
           <w:bCs/>
           <w:szCs w:val="24"/>
         </w:rPr>
-        <w:t xml:space="preserve">Editar </w:t>
-      </w:r>
-      <w:r>
-        <w:rPr>
-          <w:rFonts w:asciiTheme="minorHAnsi" w:hAnsiTheme="minorHAnsi" w:cstheme="minorHAnsi"/>
-          <w:b/>
-          <w:bCs/>
-          <w:szCs w:val="24"/>
-        </w:rPr>
-        <w:t>Aluno</w:t>
+        <w:t>Editar Aluno</w:t>
       </w:r>
     </w:p>
     <w:p>
@@ -3514,14 +3546,7 @@
           <w:rFonts w:asciiTheme="minorHAnsi" w:hAnsiTheme="minorHAnsi" w:cstheme="minorHAnsi"/>
           <w:szCs w:val="24"/>
         </w:rPr>
-        <w:t xml:space="preserve">Identificação do </w:t>
-      </w:r>
-      <w:r>
-        <w:rPr>
-          <w:rFonts w:asciiTheme="minorHAnsi" w:hAnsiTheme="minorHAnsi" w:cstheme="minorHAnsi"/>
-          <w:szCs w:val="24"/>
-        </w:rPr>
-        <w:t>aluno</w:t>
+        <w:t>Identificação do aluno</w:t>
       </w:r>
       <w:r>
         <w:rPr>
@@ -3572,14 +3597,7 @@
           <w:rFonts w:asciiTheme="minorHAnsi" w:hAnsiTheme="minorHAnsi" w:cstheme="minorHAnsi"/>
           <w:szCs w:val="24"/>
         </w:rPr>
-        <w:t xml:space="preserve"> </w:t>
-      </w:r>
-      <w:r>
-        <w:rPr>
-          <w:rFonts w:asciiTheme="minorHAnsi" w:hAnsiTheme="minorHAnsi" w:cstheme="minorHAnsi"/>
-          <w:szCs w:val="24"/>
-        </w:rPr>
-        <w:t>Processamento:</w:t>
+        <w:t xml:space="preserve"> Processamento:</w:t>
       </w:r>
     </w:p>
     <w:p>
@@ -3644,14 +3662,7 @@
           <w:rFonts w:asciiTheme="minorHAnsi" w:hAnsiTheme="minorHAnsi" w:cstheme="minorHAnsi"/>
           <w:szCs w:val="24"/>
         </w:rPr>
-        <w:t>ao salvar as alterações</w:t>
-      </w:r>
-      <w:r>
-        <w:rPr>
-          <w:rFonts w:asciiTheme="minorHAnsi" w:hAnsiTheme="minorHAnsi" w:cstheme="minorHAnsi"/>
-          <w:szCs w:val="24"/>
-        </w:rPr>
-        <w:t>.</w:t>
+        <w:t>ao salvar as alterações.</w:t>
       </w:r>
     </w:p>
     <w:p>
@@ -3751,6 +3762,7 @@
     </w:p>
     <w:p>
       <w:pPr>
+        <w:ind w:firstLine="0"/>
         <w:jc w:val="both"/>
         <w:rPr>
           <w:rFonts w:asciiTheme="minorHAnsi" w:hAnsiTheme="minorHAnsi" w:cstheme="minorHAnsi"/>
@@ -3768,6 +3780,8 @@
         </w:rPr>
         <w:t>2.2.6 RF006</w:t>
       </w:r>
+      <w:bookmarkStart w:id="0" w:name="_GoBack"/>
+      <w:bookmarkEnd w:id="0"/>
       <w:r>
         <w:rPr>
           <w:rFonts w:asciiTheme="minorHAnsi" w:hAnsiTheme="minorHAnsi" w:cstheme="minorHAnsi"/>
@@ -3959,14 +3973,7 @@
           <w:rFonts w:asciiTheme="minorHAnsi" w:hAnsiTheme="minorHAnsi" w:cstheme="minorHAnsi"/>
           <w:szCs w:val="24"/>
         </w:rPr>
-        <w:t xml:space="preserve">Se houver </w:t>
-      </w:r>
-      <w:r>
-        <w:rPr>
-          <w:rFonts w:asciiTheme="minorHAnsi" w:hAnsiTheme="minorHAnsi" w:cstheme="minorHAnsi"/>
-          <w:szCs w:val="24"/>
-        </w:rPr>
-        <w:t>devoluções</w:t>
+        <w:t>Se houver devoluções</w:t>
       </w:r>
       <w:r>
         <w:rPr>
@@ -3980,14 +3987,7 @@
           <w:rFonts w:asciiTheme="minorHAnsi" w:hAnsiTheme="minorHAnsi" w:cstheme="minorHAnsi"/>
           <w:szCs w:val="24"/>
         </w:rPr>
-        <w:t xml:space="preserve"> associada</w:t>
-      </w:r>
-      <w:r>
-        <w:rPr>
-          <w:rFonts w:asciiTheme="minorHAnsi" w:hAnsiTheme="minorHAnsi" w:cstheme="minorHAnsi"/>
-          <w:szCs w:val="24"/>
-        </w:rPr>
-        <w:t>s, o sistema deve impedir a exclusão e informar o usuário.</w:t>
+        <w:t xml:space="preserve"> associadas, o sistema deve impedir a exclusão e informar o usuário.</w:t>
       </w:r>
     </w:p>
     <w:p>
@@ -4152,33 +4152,7 @@
     </w:p>
     <w:p>
       <w:pPr>
-        <w:jc w:val="both"/>
-        <w:rPr>
-          <w:rFonts w:asciiTheme="minorHAnsi" w:hAnsiTheme="minorHAnsi" w:cstheme="minorHAnsi"/>
-          <w:szCs w:val="24"/>
-        </w:rPr>
-      </w:pPr>
-    </w:p>
-    <w:p>
-      <w:pPr>
-        <w:jc w:val="both"/>
-        <w:rPr>
-          <w:rFonts w:asciiTheme="minorHAnsi" w:hAnsiTheme="minorHAnsi" w:cstheme="minorHAnsi"/>
-          <w:szCs w:val="24"/>
-        </w:rPr>
-      </w:pPr>
-    </w:p>
-    <w:p>
-      <w:pPr>
-        <w:jc w:val="both"/>
-        <w:rPr>
-          <w:rFonts w:asciiTheme="minorHAnsi" w:hAnsiTheme="minorHAnsi" w:cstheme="minorHAnsi"/>
-          <w:szCs w:val="24"/>
-        </w:rPr>
-      </w:pPr>
-    </w:p>
-    <w:p>
-      <w:pPr>
+        <w:ind w:firstLine="0"/>
         <w:jc w:val="both"/>
         <w:rPr>
           <w:rFonts w:asciiTheme="minorHAnsi" w:hAnsiTheme="minorHAnsi" w:cstheme="minorHAnsi"/>
@@ -4548,7 +4522,6 @@
           <w:rFonts w:asciiTheme="minorHAnsi" w:hAnsiTheme="minorHAnsi" w:cstheme="minorHAnsi"/>
           <w:szCs w:val="24"/>
         </w:rPr>
-        <w:lastRenderedPageBreak/>
         <w:t>O empréstimo deve ser registrado com status "Ativo".</w:t>
       </w:r>
     </w:p>
@@ -4584,292 +4557,27 @@
     </w:p>
     <w:p>
       <w:pPr>
-        <w:jc w:val="both"/>
-        <w:rPr>
-          <w:rFonts w:asciiTheme="minorHAnsi" w:hAnsiTheme="minorHAnsi" w:cstheme="minorHAnsi"/>
-          <w:szCs w:val="24"/>
-        </w:rPr>
-      </w:pPr>
-    </w:p>
-    <w:p>
-      <w:pPr>
-        <w:jc w:val="both"/>
-        <w:rPr>
-          <w:rFonts w:asciiTheme="minorHAnsi" w:hAnsiTheme="minorHAnsi" w:cstheme="minorHAnsi"/>
-          <w:szCs w:val="24"/>
-        </w:rPr>
-      </w:pPr>
-    </w:p>
-    <w:p>
-      <w:pPr>
-        <w:jc w:val="both"/>
-        <w:rPr>
-          <w:rFonts w:asciiTheme="minorHAnsi" w:hAnsiTheme="minorHAnsi" w:cstheme="minorHAnsi"/>
-          <w:szCs w:val="24"/>
-        </w:rPr>
-      </w:pPr>
-    </w:p>
-    <w:p>
-      <w:pPr>
-        <w:jc w:val="both"/>
-        <w:rPr>
-          <w:rFonts w:asciiTheme="minorHAnsi" w:hAnsiTheme="minorHAnsi" w:cstheme="minorHAnsi"/>
-          <w:szCs w:val="24"/>
-        </w:rPr>
-      </w:pPr>
-    </w:p>
-    <w:p>
-      <w:pPr>
-        <w:jc w:val="both"/>
-        <w:rPr>
-          <w:rFonts w:asciiTheme="minorHAnsi" w:hAnsiTheme="minorHAnsi" w:cstheme="minorHAnsi"/>
-          <w:szCs w:val="24"/>
-        </w:rPr>
-      </w:pPr>
-    </w:p>
-    <w:p>
-      <w:pPr>
-        <w:jc w:val="both"/>
-        <w:rPr>
-          <w:rFonts w:asciiTheme="minorHAnsi" w:hAnsiTheme="minorHAnsi" w:cstheme="minorHAnsi"/>
-          <w:szCs w:val="24"/>
-        </w:rPr>
-      </w:pPr>
-    </w:p>
-    <w:p>
-      <w:pPr>
-        <w:jc w:val="both"/>
-        <w:rPr>
-          <w:rFonts w:asciiTheme="minorHAnsi" w:hAnsiTheme="minorHAnsi" w:cstheme="minorHAnsi"/>
-          <w:szCs w:val="24"/>
-        </w:rPr>
-      </w:pPr>
-    </w:p>
-    <w:p>
-      <w:pPr>
-        <w:jc w:val="both"/>
-        <w:rPr>
-          <w:rFonts w:asciiTheme="minorHAnsi" w:hAnsiTheme="minorHAnsi" w:cstheme="minorHAnsi"/>
-          <w:szCs w:val="24"/>
-        </w:rPr>
-      </w:pPr>
-    </w:p>
-    <w:p>
-      <w:pPr>
-        <w:jc w:val="both"/>
-        <w:rPr>
-          <w:rFonts w:asciiTheme="minorHAnsi" w:hAnsiTheme="minorHAnsi" w:cstheme="minorHAnsi"/>
-          <w:szCs w:val="24"/>
-        </w:rPr>
-      </w:pPr>
-    </w:p>
-    <w:p>
-      <w:pPr>
-        <w:jc w:val="both"/>
-        <w:rPr>
-          <w:rFonts w:asciiTheme="minorHAnsi" w:hAnsiTheme="minorHAnsi" w:cstheme="minorHAnsi"/>
-          <w:szCs w:val="24"/>
-        </w:rPr>
-      </w:pPr>
-    </w:p>
-    <w:p>
-      <w:pPr>
-        <w:jc w:val="both"/>
-        <w:rPr>
-          <w:rFonts w:asciiTheme="minorHAnsi" w:hAnsiTheme="minorHAnsi" w:cstheme="minorHAnsi"/>
-          <w:szCs w:val="24"/>
-        </w:rPr>
-      </w:pPr>
-    </w:p>
-    <w:p>
-      <w:pPr>
-        <w:jc w:val="both"/>
-        <w:rPr>
-          <w:rFonts w:asciiTheme="minorHAnsi" w:hAnsiTheme="minorHAnsi" w:cstheme="minorHAnsi"/>
-          <w:szCs w:val="24"/>
-        </w:rPr>
-      </w:pPr>
-    </w:p>
-    <w:p>
-      <w:pPr>
-        <w:jc w:val="both"/>
-        <w:rPr>
-          <w:rFonts w:asciiTheme="minorHAnsi" w:hAnsiTheme="minorHAnsi" w:cstheme="minorHAnsi"/>
-          <w:szCs w:val="24"/>
-        </w:rPr>
-      </w:pPr>
-    </w:p>
-    <w:p>
-      <w:pPr>
-        <w:jc w:val="both"/>
-        <w:rPr>
-          <w:rFonts w:asciiTheme="minorHAnsi" w:hAnsiTheme="minorHAnsi" w:cstheme="minorHAnsi"/>
-          <w:szCs w:val="24"/>
-        </w:rPr>
-      </w:pPr>
-    </w:p>
-    <w:p>
-      <w:pPr>
-        <w:jc w:val="both"/>
-        <w:rPr>
-          <w:rFonts w:asciiTheme="minorHAnsi" w:hAnsiTheme="minorHAnsi" w:cstheme="minorHAnsi"/>
-          <w:szCs w:val="24"/>
-        </w:rPr>
-      </w:pPr>
-    </w:p>
-    <w:p>
-      <w:pPr>
-        <w:jc w:val="both"/>
-        <w:rPr>
-          <w:rFonts w:asciiTheme="minorHAnsi" w:hAnsiTheme="minorHAnsi" w:cstheme="minorHAnsi"/>
-          <w:szCs w:val="24"/>
-        </w:rPr>
-      </w:pPr>
-    </w:p>
-    <w:p>
-      <w:pPr>
-        <w:jc w:val="both"/>
-        <w:rPr>
-          <w:rFonts w:asciiTheme="minorHAnsi" w:hAnsiTheme="minorHAnsi" w:cstheme="minorHAnsi"/>
-          <w:szCs w:val="24"/>
-        </w:rPr>
-      </w:pPr>
-    </w:p>
-    <w:p>
-      <w:pPr>
-        <w:jc w:val="both"/>
-        <w:rPr>
-          <w:rFonts w:asciiTheme="minorHAnsi" w:hAnsiTheme="minorHAnsi" w:cstheme="minorHAnsi"/>
-          <w:szCs w:val="24"/>
-        </w:rPr>
-      </w:pPr>
-    </w:p>
-    <w:p>
-      <w:pPr>
-        <w:jc w:val="both"/>
-        <w:rPr>
-          <w:rFonts w:asciiTheme="minorHAnsi" w:hAnsiTheme="minorHAnsi" w:cstheme="minorHAnsi"/>
-          <w:szCs w:val="24"/>
-        </w:rPr>
-      </w:pPr>
-    </w:p>
-    <w:p>
-      <w:pPr>
-        <w:jc w:val="both"/>
-        <w:rPr>
-          <w:rFonts w:asciiTheme="minorHAnsi" w:hAnsiTheme="minorHAnsi" w:cstheme="minorHAnsi"/>
-          <w:szCs w:val="24"/>
-        </w:rPr>
-      </w:pPr>
-    </w:p>
-    <w:p>
-      <w:pPr>
-        <w:jc w:val="both"/>
-        <w:rPr>
-          <w:rFonts w:asciiTheme="minorHAnsi" w:hAnsiTheme="minorHAnsi" w:cstheme="minorHAnsi"/>
-          <w:szCs w:val="24"/>
-        </w:rPr>
-      </w:pPr>
-    </w:p>
-    <w:p>
-      <w:pPr>
-        <w:jc w:val="both"/>
-        <w:rPr>
-          <w:rFonts w:asciiTheme="minorHAnsi" w:hAnsiTheme="minorHAnsi" w:cstheme="minorHAnsi"/>
-          <w:szCs w:val="24"/>
-        </w:rPr>
-      </w:pPr>
-    </w:p>
-    <w:p>
-      <w:pPr>
-        <w:jc w:val="both"/>
-        <w:rPr>
-          <w:rFonts w:asciiTheme="minorHAnsi" w:hAnsiTheme="minorHAnsi" w:cstheme="minorHAnsi"/>
-          <w:szCs w:val="24"/>
-        </w:rPr>
-      </w:pPr>
-    </w:p>
-    <w:p>
-      <w:pPr>
-        <w:jc w:val="both"/>
-        <w:rPr>
-          <w:rFonts w:asciiTheme="minorHAnsi" w:hAnsiTheme="minorHAnsi" w:cstheme="minorHAnsi"/>
-          <w:szCs w:val="24"/>
-        </w:rPr>
-      </w:pPr>
-    </w:p>
-    <w:p>
-      <w:pPr>
-        <w:jc w:val="both"/>
-        <w:rPr>
-          <w:rFonts w:asciiTheme="minorHAnsi" w:hAnsiTheme="minorHAnsi" w:cstheme="minorHAnsi"/>
-          <w:szCs w:val="24"/>
-        </w:rPr>
-      </w:pPr>
-    </w:p>
-    <w:p>
-      <w:pPr>
-        <w:jc w:val="both"/>
-        <w:rPr>
-          <w:rFonts w:asciiTheme="minorHAnsi" w:hAnsiTheme="minorHAnsi" w:cstheme="minorHAnsi"/>
-          <w:szCs w:val="24"/>
-        </w:rPr>
-      </w:pPr>
-    </w:p>
-    <w:p>
-      <w:pPr>
-        <w:jc w:val="both"/>
-        <w:rPr>
-          <w:rFonts w:asciiTheme="minorHAnsi" w:hAnsiTheme="minorHAnsi" w:cstheme="minorHAnsi"/>
-          <w:szCs w:val="24"/>
-        </w:rPr>
-      </w:pPr>
-    </w:p>
-    <w:p>
-      <w:pPr>
-        <w:jc w:val="both"/>
-        <w:rPr>
-          <w:rFonts w:asciiTheme="minorHAnsi" w:hAnsiTheme="minorHAnsi" w:cstheme="minorHAnsi"/>
-          <w:szCs w:val="24"/>
-        </w:rPr>
-      </w:pPr>
-    </w:p>
-    <w:p>
-      <w:pPr>
-        <w:jc w:val="both"/>
-        <w:rPr>
-          <w:rFonts w:asciiTheme="minorHAnsi" w:hAnsiTheme="minorHAnsi" w:cstheme="minorHAnsi"/>
-          <w:szCs w:val="24"/>
-        </w:rPr>
-      </w:pPr>
-    </w:p>
-    <w:p>
-      <w:pPr>
-        <w:jc w:val="both"/>
-        <w:rPr>
-          <w:rFonts w:asciiTheme="minorHAnsi" w:hAnsiTheme="minorHAnsi" w:cstheme="minorHAnsi"/>
-          <w:szCs w:val="24"/>
-        </w:rPr>
-      </w:pPr>
-    </w:p>
-    <w:p>
-      <w:pPr>
-        <w:jc w:val="both"/>
-        <w:rPr>
-          <w:rFonts w:asciiTheme="minorHAnsi" w:hAnsiTheme="minorHAnsi" w:cstheme="minorHAnsi"/>
-          <w:szCs w:val="24"/>
-        </w:rPr>
-      </w:pPr>
-      <w:r>
-        <w:rPr>
-          <w:rFonts w:asciiTheme="minorHAnsi" w:hAnsiTheme="minorHAnsi" w:cstheme="minorHAnsi"/>
-          <w:szCs w:val="24"/>
-        </w:rPr>
+        <w:ind w:firstLine="0"/>
+        <w:jc w:val="both"/>
+        <w:rPr>
+          <w:rFonts w:asciiTheme="minorHAnsi" w:hAnsiTheme="minorHAnsi" w:cstheme="minorHAnsi"/>
+          <w:b/>
+          <w:szCs w:val="24"/>
+        </w:rPr>
+      </w:pPr>
+      <w:r>
+        <w:rPr>
+          <w:rFonts w:asciiTheme="minorHAnsi" w:hAnsiTheme="minorHAnsi" w:cstheme="minorHAnsi"/>
+          <w:b/>
+          <w:szCs w:val="24"/>
+        </w:rPr>
+        <w:lastRenderedPageBreak/>
         <w:t xml:space="preserve">3 DIAGRAMAS </w:t>
       </w:r>
       <w:r>
         <w:rPr>
           <w:rFonts w:asciiTheme="minorHAnsi" w:hAnsiTheme="minorHAnsi" w:cstheme="minorHAnsi"/>
+          <w:b/>
           <w:szCs w:val="24"/>
         </w:rPr>
         <w:t>DO SISTEMA</w:t>
@@ -4883,18 +4591,36 @@
           <w:szCs w:val="24"/>
         </w:rPr>
       </w:pPr>
-    </w:p>
-    <w:p>
-      <w:pPr>
-        <w:jc w:val="both"/>
-        <w:rPr>
-          <w:rFonts w:asciiTheme="minorHAnsi" w:hAnsiTheme="minorHAnsi" w:cstheme="minorHAnsi"/>
-          <w:szCs w:val="24"/>
-        </w:rPr>
-      </w:pPr>
-      <w:r>
-        <w:rPr>
-          <w:rFonts w:asciiTheme="minorHAnsi" w:hAnsiTheme="minorHAnsi" w:cstheme="minorHAnsi"/>
+      <w:r>
+        <w:t xml:space="preserve">Os diagramas desempenham um papel crucial no trabalho dos programadores. Eles oferecem uma representação visual clara dos componentes do sistema, permitindo que os desenvolvedores compreendam melhor como diferentes partes interagem entre si. Isso não apenas ajuda a minimizar erros durante a codificação, mas também torna o processo </w:t>
+      </w:r>
+      <w:r>
+        <w:t>de planejamento mais eficiente.</w:t>
+      </w:r>
+    </w:p>
+    <w:p>
+      <w:pPr>
+        <w:jc w:val="both"/>
+        <w:rPr>
+          <w:rFonts w:asciiTheme="minorHAnsi" w:hAnsiTheme="minorHAnsi" w:cstheme="minorHAnsi"/>
+          <w:szCs w:val="24"/>
+        </w:rPr>
+      </w:pPr>
+    </w:p>
+    <w:p>
+      <w:pPr>
+        <w:ind w:firstLine="0"/>
+        <w:jc w:val="both"/>
+        <w:rPr>
+          <w:rFonts w:asciiTheme="minorHAnsi" w:hAnsiTheme="minorHAnsi" w:cstheme="minorHAnsi"/>
+          <w:b/>
+          <w:szCs w:val="24"/>
+        </w:rPr>
+      </w:pPr>
+      <w:r>
+        <w:rPr>
+          <w:rFonts w:asciiTheme="minorHAnsi" w:hAnsiTheme="minorHAnsi" w:cstheme="minorHAnsi"/>
+          <w:b/>
           <w:szCs w:val="24"/>
         </w:rPr>
         <w:t>3.1</w:t>
@@ -4902,6 +4628,7 @@
       <w:r>
         <w:rPr>
           <w:rFonts w:asciiTheme="minorHAnsi" w:hAnsiTheme="minorHAnsi" w:cstheme="minorHAnsi"/>
+          <w:b/>
           <w:szCs w:val="24"/>
         </w:rPr>
         <w:t xml:space="preserve"> Diagrama de Classe</w:t>
@@ -4910,66 +4637,152 @@
     <w:p>
       <w:pPr>
         <w:jc w:val="both"/>
-        <w:rPr>
-          <w:rFonts w:asciiTheme="minorHAnsi" w:hAnsiTheme="minorHAnsi" w:cstheme="minorHAnsi"/>
-          <w:szCs w:val="24"/>
-        </w:rPr>
-      </w:pPr>
-      <w:r>
-        <w:rPr>
-          <w:rFonts w:asciiTheme="minorHAnsi" w:hAnsiTheme="minorHAnsi" w:cstheme="minorHAnsi"/>
-          <w:szCs w:val="24"/>
-        </w:rPr>
-        <w:t>A escrita deve ser direcionada para a importância do diagrama de classe para o sistema/ programador e inserir a imagem</w:t>
-      </w:r>
-    </w:p>
-    <w:p>
-      <w:pPr>
-        <w:jc w:val="both"/>
-        <w:rPr>
-          <w:rFonts w:asciiTheme="minorHAnsi" w:hAnsiTheme="minorHAnsi" w:cstheme="minorHAnsi"/>
-          <w:szCs w:val="24"/>
-        </w:rPr>
-      </w:pPr>
-    </w:p>
-    <w:p>
-      <w:pPr>
-        <w:jc w:val="both"/>
-        <w:rPr>
-          <w:rFonts w:asciiTheme="minorHAnsi" w:hAnsiTheme="minorHAnsi" w:cstheme="minorHAnsi"/>
-          <w:szCs w:val="24"/>
-        </w:rPr>
-      </w:pPr>
-    </w:p>
-    <w:p>
-      <w:pPr>
-        <w:jc w:val="both"/>
-        <w:rPr>
-          <w:rFonts w:asciiTheme="minorHAnsi" w:hAnsiTheme="minorHAnsi" w:cstheme="minorHAnsi"/>
-          <w:szCs w:val="24"/>
-        </w:rPr>
-      </w:pPr>
-    </w:p>
-    <w:p>
-      <w:pPr>
-        <w:jc w:val="both"/>
-        <w:rPr>
-          <w:rFonts w:asciiTheme="minorHAnsi" w:hAnsiTheme="minorHAnsi" w:cstheme="minorHAnsi"/>
-          <w:szCs w:val="24"/>
-        </w:rPr>
-      </w:pPr>
-    </w:p>
-    <w:p>
-      <w:pPr>
-        <w:jc w:val="both"/>
-        <w:rPr>
-          <w:rFonts w:asciiTheme="minorHAnsi" w:hAnsiTheme="minorHAnsi" w:cstheme="minorHAnsi"/>
-          <w:szCs w:val="24"/>
-        </w:rPr>
-      </w:pPr>
-      <w:r>
-        <w:rPr>
-          <w:rFonts w:asciiTheme="minorHAnsi" w:hAnsiTheme="minorHAnsi" w:cstheme="minorHAnsi"/>
+      </w:pPr>
+      <w:r>
+        <w:t xml:space="preserve">O diagrama de classes é uma ferramenta valiosa para programadores </w:t>
+      </w:r>
+      <w:proofErr w:type="spellStart"/>
+      <w:r>
+        <w:t>backend</w:t>
+      </w:r>
+      <w:proofErr w:type="spellEnd"/>
+      <w:r>
+        <w:t xml:space="preserve">, </w:t>
+      </w:r>
+      <w:proofErr w:type="gramStart"/>
+      <w:r>
+        <w:t>pois</w:t>
+      </w:r>
+      <w:proofErr w:type="gramEnd"/>
+      <w:r>
+        <w:t xml:space="preserve"> oferece uma representação visual das classes e suas relações dentro do sistema. Ele ajuda a modelar a estrutura de dados, permitindo que os desenvolvedores entendam como os objetos interagem entre si. Além disso, o diagrama facilita a identificação de atributos e métodos, contribuindo para uma arquitetura mais organizada e eficiente</w:t>
+      </w:r>
+      <w:r>
+        <w:t>.</w:t>
+      </w:r>
+      <w:r>
+        <w:t xml:space="preserve"> </w:t>
+      </w:r>
+      <w:r>
+        <w:t xml:space="preserve">A </w:t>
+      </w:r>
+      <w:r>
+        <w:t>imagem</w:t>
+      </w:r>
+      <w:r>
+        <w:t xml:space="preserve"> 1</w:t>
+      </w:r>
+      <w:r>
+        <w:t xml:space="preserve"> a seguir representa o diagrama de classe</w:t>
+      </w:r>
+      <w:r>
+        <w:t xml:space="preserve"> do </w:t>
+      </w:r>
+      <w:proofErr w:type="spellStart"/>
+      <w:r>
+        <w:t>BiblioTech</w:t>
+      </w:r>
+      <w:proofErr w:type="spellEnd"/>
+      <w:r>
+        <w:t>.</w:t>
+      </w:r>
+    </w:p>
+    <w:p>
+      <w:pPr>
+        <w:jc w:val="both"/>
+      </w:pPr>
+    </w:p>
+    <w:p>
+      <w:pPr>
+        <w:ind w:firstLine="0"/>
+        <w:jc w:val="both"/>
+        <w:rPr>
+          <w:rFonts w:asciiTheme="minorHAnsi" w:hAnsiTheme="minorHAnsi" w:cstheme="minorHAnsi"/>
+          <w:szCs w:val="24"/>
+        </w:rPr>
+      </w:pPr>
+      <w:r>
+        <w:rPr>
+          <w:rFonts w:asciiTheme="minorHAnsi" w:hAnsiTheme="minorHAnsi" w:cstheme="minorHAnsi"/>
+          <w:noProof/>
+          <w:szCs w:val="24"/>
+          <w:lang w:eastAsia="pt-BR"/>
+        </w:rPr>
+        <w:drawing>
+          <wp:inline distT="0" distB="0" distL="0" distR="0" wp14:anchorId="6187EB04" wp14:editId="5E8FBAB2">
+            <wp:extent cx="5760085" cy="2331085"/>
+            <wp:effectExtent l="0" t="0" r="0" b="0"/>
+            <wp:docPr id="1" name="Imagem 1"/>
+            <wp:cNvGraphicFramePr>
+              <a:graphicFrameLocks xmlns:a="http://schemas.openxmlformats.org/drawingml/2006/main" noChangeAspect="1"/>
+            </wp:cNvGraphicFramePr>
+            <a:graphic xmlns:a="http://schemas.openxmlformats.org/drawingml/2006/main">
+              <a:graphicData uri="http://schemas.openxmlformats.org/drawingml/2006/picture">
+                <pic:pic xmlns:pic="http://schemas.openxmlformats.org/drawingml/2006/picture">
+                  <pic:nvPicPr>
+                    <pic:cNvPr id="1" name="Diagrama de Classe - Biblioteca.drawio.png"/>
+                    <pic:cNvPicPr/>
+                  </pic:nvPicPr>
+                  <pic:blipFill>
+                    <a:blip r:embed="rId8" cstate="print">
+                      <a:extLst>
+                        <a:ext uri="{28A0092B-C50C-407E-A947-70E740481C1C}">
+                          <a14:useLocalDpi xmlns:a14="http://schemas.microsoft.com/office/drawing/2010/main" val="0"/>
+                        </a:ext>
+                      </a:extLst>
+                    </a:blip>
+                    <a:stretch>
+                      <a:fillRect/>
+                    </a:stretch>
+                  </pic:blipFill>
+                  <pic:spPr>
+                    <a:xfrm>
+                      <a:off x="0" y="0"/>
+                      <a:ext cx="5760085" cy="2331085"/>
+                    </a:xfrm>
+                    <a:prstGeom prst="rect">
+                      <a:avLst/>
+                    </a:prstGeom>
+                  </pic:spPr>
+                </pic:pic>
+              </a:graphicData>
+            </a:graphic>
+          </wp:inline>
+        </w:drawing>
+      </w:r>
+    </w:p>
+    <w:p>
+      <w:pPr>
+        <w:jc w:val="both"/>
+        <w:rPr>
+          <w:rFonts w:asciiTheme="minorHAnsi" w:hAnsiTheme="minorHAnsi" w:cstheme="minorHAnsi"/>
+          <w:szCs w:val="24"/>
+        </w:rPr>
+      </w:pPr>
+    </w:p>
+    <w:p>
+      <w:pPr>
+        <w:jc w:val="both"/>
+        <w:rPr>
+          <w:rFonts w:asciiTheme="minorHAnsi" w:hAnsiTheme="minorHAnsi" w:cstheme="minorHAnsi"/>
+          <w:szCs w:val="24"/>
+        </w:rPr>
+      </w:pPr>
+    </w:p>
+    <w:p>
+      <w:pPr>
+        <w:ind w:firstLine="0"/>
+        <w:jc w:val="both"/>
+        <w:rPr>
+          <w:rFonts w:asciiTheme="minorHAnsi" w:hAnsiTheme="minorHAnsi" w:cstheme="minorHAnsi"/>
+          <w:b/>
+          <w:szCs w:val="24"/>
+        </w:rPr>
+      </w:pPr>
+      <w:r>
+        <w:rPr>
+          <w:rFonts w:asciiTheme="minorHAnsi" w:hAnsiTheme="minorHAnsi" w:cstheme="minorHAnsi"/>
+          <w:b/>
           <w:szCs w:val="24"/>
         </w:rPr>
         <w:t>3.2</w:t>
@@ -4977,6 +4790,7 @@
       <w:r>
         <w:rPr>
           <w:rFonts w:asciiTheme="minorHAnsi" w:hAnsiTheme="minorHAnsi" w:cstheme="minorHAnsi"/>
+          <w:b/>
           <w:szCs w:val="24"/>
         </w:rPr>
         <w:t xml:space="preserve"> Banco de Dados</w:t>
@@ -4985,100 +4799,88 @@
     <w:p>
       <w:pPr>
         <w:jc w:val="both"/>
-        <w:rPr>
-          <w:rFonts w:asciiTheme="minorHAnsi" w:hAnsiTheme="minorHAnsi" w:cstheme="minorHAnsi"/>
-          <w:szCs w:val="24"/>
-        </w:rPr>
-      </w:pPr>
-      <w:r>
-        <w:rPr>
-          <w:rFonts w:asciiTheme="minorHAnsi" w:hAnsiTheme="minorHAnsi" w:cstheme="minorHAnsi"/>
-          <w:szCs w:val="24"/>
-        </w:rPr>
-        <w:t>Nesse capítulo deve dissertar sobre o banco utilizado, e suas características.</w:t>
-      </w:r>
-    </w:p>
-    <w:p>
-      <w:pPr>
-        <w:jc w:val="both"/>
-        <w:rPr>
-          <w:rFonts w:asciiTheme="minorHAnsi" w:hAnsiTheme="minorHAnsi" w:cstheme="minorHAnsi"/>
-          <w:szCs w:val="24"/>
-        </w:rPr>
-      </w:pPr>
-      <w:r>
-        <w:rPr>
-          <w:rFonts w:asciiTheme="minorHAnsi" w:hAnsiTheme="minorHAnsi" w:cstheme="minorHAnsi"/>
-          <w:szCs w:val="24"/>
-        </w:rPr>
-        <w:t>Deve citar o DER</w:t>
-      </w:r>
-      <w:r>
-        <w:rPr>
-          <w:rFonts w:asciiTheme="minorHAnsi" w:hAnsiTheme="minorHAnsi" w:cstheme="minorHAnsi"/>
-          <w:szCs w:val="24"/>
-        </w:rPr>
-        <w:t xml:space="preserve"> do sistema, qual a importância dele</w:t>
-      </w:r>
-      <w:r>
-        <w:rPr>
-          <w:rFonts w:asciiTheme="minorHAnsi" w:hAnsiTheme="minorHAnsi" w:cstheme="minorHAnsi"/>
-          <w:szCs w:val="24"/>
-        </w:rPr>
-        <w:t xml:space="preserve"> e inserir a imagem.</w:t>
-      </w:r>
-    </w:p>
-    <w:p>
-      <w:pPr>
-        <w:jc w:val="both"/>
-        <w:rPr>
-          <w:rFonts w:asciiTheme="minorHAnsi" w:hAnsiTheme="minorHAnsi" w:cstheme="minorHAnsi"/>
-          <w:szCs w:val="24"/>
-        </w:rPr>
-      </w:pPr>
-      <w:r>
-        <w:rPr>
-          <w:rFonts w:asciiTheme="minorHAnsi" w:hAnsiTheme="minorHAnsi" w:cstheme="minorHAnsi"/>
-          <w:szCs w:val="24"/>
-        </w:rPr>
-        <w:t>Deve citar sobre os scripts e relatar a função de cada um e inserir ele na documentação.</w:t>
-      </w:r>
-    </w:p>
-    <w:p>
-      <w:pPr>
-        <w:jc w:val="both"/>
-        <w:rPr>
-          <w:rFonts w:asciiTheme="minorHAnsi" w:hAnsiTheme="minorHAnsi" w:cstheme="minorHAnsi"/>
-          <w:szCs w:val="24"/>
-        </w:rPr>
-      </w:pPr>
-    </w:p>
-    <w:p>
-      <w:pPr>
-        <w:jc w:val="both"/>
-        <w:rPr>
-          <w:rFonts w:asciiTheme="minorHAnsi" w:hAnsiTheme="minorHAnsi" w:cstheme="minorHAnsi"/>
-          <w:szCs w:val="24"/>
-        </w:rPr>
-      </w:pPr>
-    </w:p>
-    <w:p>
-      <w:pPr>
-        <w:jc w:val="both"/>
-        <w:rPr>
-          <w:rFonts w:asciiTheme="minorHAnsi" w:hAnsiTheme="minorHAnsi" w:cstheme="minorHAnsi"/>
-          <w:szCs w:val="24"/>
-        </w:rPr>
-      </w:pPr>
-    </w:p>
-    <w:p>
-      <w:pPr>
-        <w:jc w:val="both"/>
-        <w:rPr>
-          <w:rFonts w:asciiTheme="minorHAnsi" w:hAnsiTheme="minorHAnsi" w:cstheme="minorHAnsi"/>
-          <w:szCs w:val="24"/>
-        </w:rPr>
-      </w:pPr>
+      </w:pPr>
+      <w:r>
+        <w:t xml:space="preserve">No </w:t>
+      </w:r>
+      <w:proofErr w:type="spellStart"/>
+      <w:r>
+        <w:t>BiblioTech</w:t>
+      </w:r>
+      <w:proofErr w:type="spellEnd"/>
+      <w:r>
+        <w:t>, utilizamos o</w:t>
+      </w:r>
+      <w:r>
+        <w:t xml:space="preserve"> </w:t>
+      </w:r>
+      <w:proofErr w:type="spellStart"/>
+      <w:r>
+        <w:t>pgAdmin</w:t>
+      </w:r>
+      <w:proofErr w:type="spellEnd"/>
+      <w:r>
+        <w:t>, que</w:t>
+      </w:r>
+      <w:r>
+        <w:t xml:space="preserve"> é uma ferramenta de gerenciamento de banco de dados para o </w:t>
+      </w:r>
+      <w:proofErr w:type="spellStart"/>
+      <w:r>
+        <w:t>PostgreSQL</w:t>
+      </w:r>
+      <w:proofErr w:type="spellEnd"/>
+      <w:r>
+        <w:t xml:space="preserve">, oferecendo uma interface gráfica intuitiva que facilita a administração de bancos de dados. Ele permite a criação, edição e exclusão de objetos como tabelas, esquemas e índices, além de fornecer suporte a consultas SQL com recursos de </w:t>
+      </w:r>
+      <w:proofErr w:type="spellStart"/>
+      <w:r>
+        <w:t>auto-completar</w:t>
+      </w:r>
+      <w:proofErr w:type="spellEnd"/>
+      <w:r>
+        <w:t xml:space="preserve"> e visualização de resultados. A interface é </w:t>
+      </w:r>
+      <w:r>
+        <w:lastRenderedPageBreak/>
+        <w:t>organizada em painéis que exibem informações sobre objetos do banco de dados, tornando a navegação e o gerenciamento mais simples e eficiente.</w:t>
+      </w:r>
+    </w:p>
+    <w:p>
+      <w:pPr>
+        <w:jc w:val="both"/>
+      </w:pPr>
+      <w:r>
+        <w:t xml:space="preserve">O Diagrama Entidade-Relacionamento (DER) é uma representação visual que ilustra as entidades de um sistema e suas relações. Ele é fundamental na fase de modelagem de dados, pois ajuda a identificar e organizar a estrutura do banco de dados, garantindo que todos os requisitos sejam atendidos antes da implementação. Isso facilita a comunicação entre a equipe de desenvolvimento e os </w:t>
+      </w:r>
+      <w:proofErr w:type="spellStart"/>
+      <w:r>
+        <w:t>stakeholders</w:t>
+      </w:r>
+      <w:proofErr w:type="spellEnd"/>
+      <w:r>
+        <w:t>, minimizando erros e melhorando a eficiência do projeto.</w:t>
+      </w:r>
+      <w:r>
+        <w:t xml:space="preserve"> </w:t>
+      </w:r>
+      <w:r>
+        <w:t>A imagem a seguir</w:t>
+      </w:r>
+      <w:r>
+        <w:t xml:space="preserve"> representa o DER</w:t>
+      </w:r>
+      <w:r>
+        <w:t xml:space="preserve"> do </w:t>
+      </w:r>
+      <w:proofErr w:type="spellStart"/>
+      <w:r>
+        <w:t>BiblioTech</w:t>
+      </w:r>
+      <w:proofErr w:type="spellEnd"/>
+      <w:r>
+        <w:t>.</w:t>
+      </w:r>
     </w:p>
     <w:p>
       <w:pPr>
@@ -5089,153 +4891,240 @@
           <w:szCs w:val="24"/>
         </w:rPr>
       </w:pPr>
-    </w:p>
-    <w:p>
-      <w:pPr>
-        <w:jc w:val="both"/>
-        <w:rPr>
-          <w:rFonts w:asciiTheme="minorHAnsi" w:hAnsiTheme="minorHAnsi" w:cstheme="minorHAnsi"/>
-          <w:szCs w:val="24"/>
-        </w:rPr>
-      </w:pPr>
-    </w:p>
-    <w:p>
-      <w:pPr>
-        <w:jc w:val="both"/>
-        <w:rPr>
-          <w:rFonts w:asciiTheme="minorHAnsi" w:hAnsiTheme="minorHAnsi" w:cstheme="minorHAnsi"/>
-          <w:szCs w:val="24"/>
-        </w:rPr>
-      </w:pPr>
-    </w:p>
-    <w:p>
-      <w:pPr>
-        <w:jc w:val="both"/>
-        <w:rPr>
-          <w:rFonts w:asciiTheme="minorHAnsi" w:hAnsiTheme="minorHAnsi" w:cstheme="minorHAnsi"/>
-          <w:szCs w:val="24"/>
-        </w:rPr>
-      </w:pPr>
-    </w:p>
-    <w:p>
-      <w:pPr>
-        <w:jc w:val="both"/>
-        <w:rPr>
-          <w:rFonts w:asciiTheme="minorHAnsi" w:hAnsiTheme="minorHAnsi" w:cstheme="minorHAnsi"/>
-          <w:szCs w:val="24"/>
-        </w:rPr>
-      </w:pPr>
-    </w:p>
-    <w:p>
-      <w:pPr>
-        <w:jc w:val="both"/>
-        <w:rPr>
-          <w:rFonts w:asciiTheme="minorHAnsi" w:hAnsiTheme="minorHAnsi" w:cstheme="minorHAnsi"/>
-          <w:szCs w:val="24"/>
-        </w:rPr>
-      </w:pPr>
-    </w:p>
-    <w:p>
-      <w:pPr>
-        <w:jc w:val="both"/>
-        <w:rPr>
-          <w:rFonts w:asciiTheme="minorHAnsi" w:hAnsiTheme="minorHAnsi" w:cstheme="minorHAnsi"/>
-          <w:szCs w:val="24"/>
-        </w:rPr>
-      </w:pPr>
-    </w:p>
-    <w:p>
-      <w:pPr>
-        <w:jc w:val="both"/>
-        <w:rPr>
-          <w:rFonts w:asciiTheme="minorHAnsi" w:hAnsiTheme="minorHAnsi" w:cstheme="minorHAnsi"/>
-          <w:szCs w:val="24"/>
-        </w:rPr>
-      </w:pPr>
-    </w:p>
-    <w:p>
-      <w:pPr>
-        <w:jc w:val="both"/>
-        <w:rPr>
-          <w:rFonts w:asciiTheme="minorHAnsi" w:hAnsiTheme="minorHAnsi" w:cstheme="minorHAnsi"/>
-          <w:szCs w:val="24"/>
-        </w:rPr>
-      </w:pPr>
-    </w:p>
-    <w:p>
-      <w:pPr>
-        <w:jc w:val="both"/>
-        <w:rPr>
-          <w:rFonts w:asciiTheme="minorHAnsi" w:hAnsiTheme="minorHAnsi" w:cstheme="minorHAnsi"/>
-          <w:szCs w:val="24"/>
-        </w:rPr>
-      </w:pPr>
-    </w:p>
-    <w:p>
-      <w:pPr>
-        <w:jc w:val="both"/>
-        <w:rPr>
-          <w:rFonts w:asciiTheme="minorHAnsi" w:hAnsiTheme="minorHAnsi" w:cstheme="minorHAnsi"/>
-          <w:szCs w:val="24"/>
-        </w:rPr>
-      </w:pPr>
-    </w:p>
-    <w:p>
-      <w:pPr>
-        <w:jc w:val="both"/>
-        <w:rPr>
-          <w:rFonts w:asciiTheme="minorHAnsi" w:hAnsiTheme="minorHAnsi" w:cstheme="minorHAnsi"/>
-          <w:szCs w:val="24"/>
-        </w:rPr>
-      </w:pPr>
-    </w:p>
-    <w:p>
-      <w:pPr>
-        <w:jc w:val="both"/>
-        <w:rPr>
-          <w:rFonts w:asciiTheme="minorHAnsi" w:hAnsiTheme="minorHAnsi" w:cstheme="minorHAnsi"/>
-          <w:szCs w:val="24"/>
-        </w:rPr>
-      </w:pPr>
-    </w:p>
-    <w:p>
-      <w:pPr>
-        <w:jc w:val="both"/>
-        <w:rPr>
-          <w:rFonts w:asciiTheme="minorHAnsi" w:hAnsiTheme="minorHAnsi" w:cstheme="minorHAnsi"/>
-          <w:szCs w:val="24"/>
-        </w:rPr>
-      </w:pPr>
-    </w:p>
-    <w:p>
-      <w:pPr>
-        <w:jc w:val="both"/>
-        <w:rPr>
-          <w:rFonts w:asciiTheme="minorHAnsi" w:hAnsiTheme="minorHAnsi" w:cstheme="minorHAnsi"/>
-          <w:szCs w:val="24"/>
-        </w:rPr>
-      </w:pPr>
-    </w:p>
-    <w:p>
-      <w:pPr>
-        <w:jc w:val="both"/>
-        <w:rPr>
-          <w:rFonts w:asciiTheme="minorHAnsi" w:hAnsiTheme="minorHAnsi" w:cstheme="minorHAnsi"/>
-          <w:szCs w:val="24"/>
-        </w:rPr>
-      </w:pPr>
-    </w:p>
-    <w:p>
-      <w:pPr>
-        <w:jc w:val="both"/>
-        <w:rPr>
-          <w:rFonts w:asciiTheme="minorHAnsi" w:hAnsiTheme="minorHAnsi" w:cstheme="minorHAnsi"/>
-          <w:szCs w:val="24"/>
-        </w:rPr>
-      </w:pPr>
-    </w:p>
-    <w:p>
-      <w:pPr>
+      <w:r>
+        <w:rPr>
+          <w:rFonts w:asciiTheme="minorHAnsi" w:hAnsiTheme="minorHAnsi" w:cstheme="minorHAnsi"/>
+          <w:noProof/>
+          <w:szCs w:val="24"/>
+          <w:lang w:eastAsia="pt-BR"/>
+        </w:rPr>
+        <w:drawing>
+          <wp:inline distT="0" distB="0" distL="0" distR="0" wp14:anchorId="00A386A0" wp14:editId="07FD5C44">
+            <wp:extent cx="5760085" cy="3100070"/>
+            <wp:effectExtent l="0" t="0" r="0" b="5080"/>
+            <wp:docPr id="2" name="Imagem 2"/>
+            <wp:cNvGraphicFramePr>
+              <a:graphicFrameLocks xmlns:a="http://schemas.openxmlformats.org/drawingml/2006/main" noChangeAspect="1"/>
+            </wp:cNvGraphicFramePr>
+            <a:graphic xmlns:a="http://schemas.openxmlformats.org/drawingml/2006/main">
+              <a:graphicData uri="http://schemas.openxmlformats.org/drawingml/2006/picture">
+                <pic:pic xmlns:pic="http://schemas.openxmlformats.org/drawingml/2006/picture">
+                  <pic:nvPicPr>
+                    <pic:cNvPr id="2" name="DER - Biblioteca.drawio.png"/>
+                    <pic:cNvPicPr/>
+                  </pic:nvPicPr>
+                  <pic:blipFill>
+                    <a:blip r:embed="rId9">
+                      <a:extLst>
+                        <a:ext uri="{28A0092B-C50C-407E-A947-70E740481C1C}">
+                          <a14:useLocalDpi xmlns:a14="http://schemas.microsoft.com/office/drawing/2010/main" val="0"/>
+                        </a:ext>
+                      </a:extLst>
+                    </a:blip>
+                    <a:stretch>
+                      <a:fillRect/>
+                    </a:stretch>
+                  </pic:blipFill>
+                  <pic:spPr>
+                    <a:xfrm>
+                      <a:off x="0" y="0"/>
+                      <a:ext cx="5760085" cy="3100070"/>
+                    </a:xfrm>
+                    <a:prstGeom prst="rect">
+                      <a:avLst/>
+                    </a:prstGeom>
+                  </pic:spPr>
+                </pic:pic>
+              </a:graphicData>
+            </a:graphic>
+          </wp:inline>
+        </w:drawing>
+      </w:r>
+    </w:p>
+    <w:p>
+      <w:pPr>
+        <w:jc w:val="both"/>
+        <w:rPr>
+          <w:rFonts w:asciiTheme="minorHAnsi" w:hAnsiTheme="minorHAnsi" w:cstheme="minorHAnsi"/>
+          <w:szCs w:val="24"/>
+        </w:rPr>
+      </w:pPr>
+    </w:p>
+    <w:p>
+      <w:pPr>
+        <w:jc w:val="both"/>
+        <w:rPr>
+          <w:rFonts w:asciiTheme="minorHAnsi" w:hAnsiTheme="minorHAnsi" w:cstheme="minorHAnsi"/>
+          <w:szCs w:val="24"/>
+        </w:rPr>
+      </w:pPr>
+    </w:p>
+    <w:p>
+      <w:pPr>
+        <w:jc w:val="both"/>
+        <w:rPr>
+          <w:rFonts w:asciiTheme="minorHAnsi" w:hAnsiTheme="minorHAnsi" w:cstheme="minorHAnsi"/>
+          <w:szCs w:val="24"/>
+        </w:rPr>
+      </w:pPr>
+    </w:p>
+    <w:p>
+      <w:pPr>
+        <w:ind w:firstLine="0"/>
+        <w:jc w:val="both"/>
+        <w:rPr>
+          <w:rFonts w:asciiTheme="minorHAnsi" w:hAnsiTheme="minorHAnsi" w:cstheme="minorHAnsi"/>
+          <w:szCs w:val="24"/>
+        </w:rPr>
+      </w:pPr>
+    </w:p>
+    <w:p>
+      <w:pPr>
+        <w:jc w:val="both"/>
+        <w:rPr>
+          <w:rFonts w:asciiTheme="minorHAnsi" w:hAnsiTheme="minorHAnsi" w:cstheme="minorHAnsi"/>
+          <w:szCs w:val="24"/>
+        </w:rPr>
+      </w:pPr>
+    </w:p>
+    <w:p>
+      <w:pPr>
+        <w:jc w:val="both"/>
+        <w:rPr>
+          <w:rFonts w:asciiTheme="minorHAnsi" w:hAnsiTheme="minorHAnsi" w:cstheme="minorHAnsi"/>
+          <w:szCs w:val="24"/>
+        </w:rPr>
+      </w:pPr>
+    </w:p>
+    <w:p>
+      <w:pPr>
+        <w:jc w:val="both"/>
+        <w:rPr>
+          <w:rFonts w:asciiTheme="minorHAnsi" w:hAnsiTheme="minorHAnsi" w:cstheme="minorHAnsi"/>
+          <w:szCs w:val="24"/>
+        </w:rPr>
+      </w:pPr>
+    </w:p>
+    <w:p>
+      <w:pPr>
+        <w:jc w:val="both"/>
+        <w:rPr>
+          <w:rFonts w:asciiTheme="minorHAnsi" w:hAnsiTheme="minorHAnsi" w:cstheme="minorHAnsi"/>
+          <w:szCs w:val="24"/>
+        </w:rPr>
+      </w:pPr>
+    </w:p>
+    <w:p>
+      <w:pPr>
+        <w:jc w:val="both"/>
+        <w:rPr>
+          <w:rFonts w:asciiTheme="minorHAnsi" w:hAnsiTheme="minorHAnsi" w:cstheme="minorHAnsi"/>
+          <w:szCs w:val="24"/>
+        </w:rPr>
+      </w:pPr>
+    </w:p>
+    <w:p>
+      <w:pPr>
+        <w:jc w:val="both"/>
+        <w:rPr>
+          <w:rFonts w:asciiTheme="minorHAnsi" w:hAnsiTheme="minorHAnsi" w:cstheme="minorHAnsi"/>
+          <w:szCs w:val="24"/>
+        </w:rPr>
+      </w:pPr>
+    </w:p>
+    <w:p>
+      <w:pPr>
+        <w:jc w:val="both"/>
+        <w:rPr>
+          <w:rFonts w:asciiTheme="minorHAnsi" w:hAnsiTheme="minorHAnsi" w:cstheme="minorHAnsi"/>
+          <w:szCs w:val="24"/>
+        </w:rPr>
+      </w:pPr>
+    </w:p>
+    <w:p>
+      <w:pPr>
+        <w:jc w:val="both"/>
+        <w:rPr>
+          <w:rFonts w:asciiTheme="minorHAnsi" w:hAnsiTheme="minorHAnsi" w:cstheme="minorHAnsi"/>
+          <w:szCs w:val="24"/>
+        </w:rPr>
+      </w:pPr>
+    </w:p>
+    <w:p>
+      <w:pPr>
+        <w:jc w:val="both"/>
+        <w:rPr>
+          <w:rFonts w:asciiTheme="minorHAnsi" w:hAnsiTheme="minorHAnsi" w:cstheme="minorHAnsi"/>
+          <w:szCs w:val="24"/>
+        </w:rPr>
+      </w:pPr>
+    </w:p>
+    <w:p>
+      <w:pPr>
+        <w:jc w:val="both"/>
+        <w:rPr>
+          <w:rFonts w:asciiTheme="minorHAnsi" w:hAnsiTheme="minorHAnsi" w:cstheme="minorHAnsi"/>
+          <w:szCs w:val="24"/>
+        </w:rPr>
+      </w:pPr>
+    </w:p>
+    <w:p>
+      <w:pPr>
+        <w:jc w:val="both"/>
+        <w:rPr>
+          <w:rFonts w:asciiTheme="minorHAnsi" w:hAnsiTheme="minorHAnsi" w:cstheme="minorHAnsi"/>
+          <w:szCs w:val="24"/>
+        </w:rPr>
+      </w:pPr>
+    </w:p>
+    <w:p>
+      <w:pPr>
+        <w:jc w:val="both"/>
+        <w:rPr>
+          <w:rFonts w:asciiTheme="minorHAnsi" w:hAnsiTheme="minorHAnsi" w:cstheme="minorHAnsi"/>
+          <w:szCs w:val="24"/>
+        </w:rPr>
+      </w:pPr>
+    </w:p>
+    <w:p>
+      <w:pPr>
+        <w:jc w:val="both"/>
+        <w:rPr>
+          <w:rFonts w:asciiTheme="minorHAnsi" w:hAnsiTheme="minorHAnsi" w:cstheme="minorHAnsi"/>
+          <w:szCs w:val="24"/>
+        </w:rPr>
+      </w:pPr>
+    </w:p>
+    <w:p>
+      <w:pPr>
+        <w:jc w:val="both"/>
+        <w:rPr>
+          <w:rFonts w:asciiTheme="minorHAnsi" w:hAnsiTheme="minorHAnsi" w:cstheme="minorHAnsi"/>
+          <w:szCs w:val="24"/>
+        </w:rPr>
+      </w:pPr>
+    </w:p>
+    <w:p>
+      <w:pPr>
+        <w:jc w:val="both"/>
+        <w:rPr>
+          <w:rFonts w:asciiTheme="minorHAnsi" w:hAnsiTheme="minorHAnsi" w:cstheme="minorHAnsi"/>
+          <w:szCs w:val="24"/>
+        </w:rPr>
+      </w:pPr>
+    </w:p>
+    <w:p>
+      <w:pPr>
+        <w:jc w:val="both"/>
+        <w:rPr>
+          <w:rFonts w:asciiTheme="minorHAnsi" w:hAnsiTheme="minorHAnsi" w:cstheme="minorHAnsi"/>
+          <w:szCs w:val="24"/>
+        </w:rPr>
+      </w:pPr>
+    </w:p>
+    <w:p>
+      <w:pPr>
+        <w:ind w:firstLine="0"/>
         <w:jc w:val="both"/>
         <w:rPr>
           <w:rFonts w:asciiTheme="minorHAnsi" w:hAnsiTheme="minorHAnsi" w:cstheme="minorHAnsi"/>
@@ -5251,7 +5140,6 @@
           <w:bCs/>
           <w:szCs w:val="24"/>
         </w:rPr>
-        <w:lastRenderedPageBreak/>
         <w:t>4 ROTAS DA APLICAÇÃO – BACK-END</w:t>
       </w:r>
     </w:p>
@@ -5676,15 +5564,7 @@
     </w:p>
     <w:p>
       <w:pPr>
-        <w:jc w:val="both"/>
-        <w:rPr>
-          <w:rFonts w:asciiTheme="minorHAnsi" w:hAnsiTheme="minorHAnsi" w:cstheme="minorHAnsi"/>
-          <w:szCs w:val="24"/>
-        </w:rPr>
-      </w:pPr>
-    </w:p>
-    <w:p>
-      <w:pPr>
+        <w:ind w:firstLine="0"/>
         <w:jc w:val="both"/>
         <w:rPr>
           <w:rFonts w:asciiTheme="minorHAnsi" w:hAnsiTheme="minorHAnsi" w:cstheme="minorHAnsi"/>
@@ -5701,6 +5581,41 @@
     </w:p>
     <w:p>
       <w:pPr>
+        <w:ind w:firstLine="708"/>
+        <w:jc w:val="both"/>
+        <w:rPr>
+          <w:rFonts w:asciiTheme="minorHAnsi" w:hAnsiTheme="minorHAnsi" w:cstheme="minorHAnsi"/>
+          <w:szCs w:val="24"/>
+        </w:rPr>
+      </w:pPr>
+      <w:r>
+        <w:rPr>
+          <w:rFonts w:asciiTheme="minorHAnsi" w:hAnsiTheme="minorHAnsi" w:cstheme="minorHAnsi"/>
+          <w:szCs w:val="24"/>
+        </w:rPr>
+        <w:t xml:space="preserve">Escreva o que é uma interface e o objetivo dela </w:t>
+      </w:r>
+    </w:p>
+    <w:p>
+      <w:pPr>
+        <w:jc w:val="both"/>
+        <w:rPr>
+          <w:rFonts w:asciiTheme="minorHAnsi" w:hAnsiTheme="minorHAnsi" w:cstheme="minorHAnsi"/>
+          <w:szCs w:val="24"/>
+        </w:rPr>
+      </w:pPr>
+    </w:p>
+    <w:p>
+      <w:pPr>
+        <w:jc w:val="both"/>
+        <w:rPr>
+          <w:rFonts w:asciiTheme="minorHAnsi" w:hAnsiTheme="minorHAnsi" w:cstheme="minorHAnsi"/>
+          <w:szCs w:val="24"/>
+        </w:rPr>
+      </w:pPr>
+    </w:p>
+    <w:p>
+      <w:pPr>
         <w:ind w:firstLine="0"/>
         <w:jc w:val="both"/>
         <w:rPr>
@@ -5713,41 +5628,6 @@
           <w:rFonts w:asciiTheme="minorHAnsi" w:hAnsiTheme="minorHAnsi" w:cstheme="minorHAnsi"/>
           <w:szCs w:val="24"/>
         </w:rPr>
-        <w:lastRenderedPageBreak/>
-        <w:t xml:space="preserve">Escreva o que é uma interface e o objetivo dela </w:t>
-      </w:r>
-    </w:p>
-    <w:p>
-      <w:pPr>
-        <w:jc w:val="both"/>
-        <w:rPr>
-          <w:rFonts w:asciiTheme="minorHAnsi" w:hAnsiTheme="minorHAnsi" w:cstheme="minorHAnsi"/>
-          <w:szCs w:val="24"/>
-        </w:rPr>
-      </w:pPr>
-    </w:p>
-    <w:p>
-      <w:pPr>
-        <w:jc w:val="both"/>
-        <w:rPr>
-          <w:rFonts w:asciiTheme="minorHAnsi" w:hAnsiTheme="minorHAnsi" w:cstheme="minorHAnsi"/>
-          <w:szCs w:val="24"/>
-        </w:rPr>
-      </w:pPr>
-    </w:p>
-    <w:p>
-      <w:pPr>
-        <w:jc w:val="both"/>
-        <w:rPr>
-          <w:rFonts w:asciiTheme="minorHAnsi" w:hAnsiTheme="minorHAnsi" w:cstheme="minorHAnsi"/>
-          <w:szCs w:val="24"/>
-        </w:rPr>
-      </w:pPr>
-      <w:r>
-        <w:rPr>
-          <w:rFonts w:asciiTheme="minorHAnsi" w:hAnsiTheme="minorHAnsi" w:cstheme="minorHAnsi"/>
-          <w:szCs w:val="24"/>
-        </w:rPr>
         <w:t>5.2 Paleta de Cores</w:t>
       </w:r>
     </w:p>
@@ -5787,6 +5667,7 @@
     </w:p>
     <w:p>
       <w:pPr>
+        <w:ind w:firstLine="0"/>
         <w:jc w:val="both"/>
         <w:rPr>
           <w:rFonts w:asciiTheme="minorHAnsi" w:hAnsiTheme="minorHAnsi" w:cstheme="minorHAnsi"/>
@@ -6319,7 +6200,7 @@
       </w:pPr>
     </w:p>
     <w:sectPr>
-      <w:headerReference w:type="default" r:id="rId8"/>
+      <w:headerReference w:type="default" r:id="rId10"/>
       <w:pgSz w:w="11906" w:h="16838"/>
       <w:pgMar w:top="1701" w:right="1134" w:bottom="1134" w:left="1701" w:header="709" w:footer="709" w:gutter="0"/>
       <w:cols w:space="708"/>
@@ -9757,15 +9638,6 @@
   </w:num>
   <w:num w:numId="32">
     <w:abstractNumId w:val="20"/>
-    <w:lvlOverride w:ilvl="0"/>
-    <w:lvlOverride w:ilvl="1"/>
-    <w:lvlOverride w:ilvl="2"/>
-    <w:lvlOverride w:ilvl="3"/>
-    <w:lvlOverride w:ilvl="4"/>
-    <w:lvlOverride w:ilvl="5"/>
-    <w:lvlOverride w:ilvl="6"/>
-    <w:lvlOverride w:ilvl="7"/>
-    <w:lvlOverride w:ilvl="8"/>
   </w:num>
 </w:numbering>
 </file>
@@ -10480,6 +10352,25 @@
     <w:basedOn w:val="Fontepargpadro"/>
     <w:rsid w:val="00B90ADC"/>
   </w:style>
+  <w:style w:type="paragraph" w:styleId="Legenda">
+    <w:name w:val="caption"/>
+    <w:basedOn w:val="Normal"/>
+    <w:next w:val="Normal"/>
+    <w:uiPriority w:val="35"/>
+    <w:unhideWhenUsed/>
+    <w:qFormat/>
+    <w:rsid w:val="00E32602"/>
+    <w:pPr>
+      <w:spacing w:after="200" w:line="240" w:lineRule="auto"/>
+    </w:pPr>
+    <w:rPr>
+      <w:i/>
+      <w:iCs/>
+      <w:color w:val="0E2841" w:themeColor="text2"/>
+      <w:sz w:val="18"/>
+      <w:szCs w:val="18"/>
+    </w:rPr>
+  </w:style>
 </w:styles>
 </file>
 
@@ -10689,7 +10580,7 @@
 </file>
 
 <file path=customXml/itemProps1.xml><?xml version="1.0" encoding="utf-8"?>
-<ds:datastoreItem xmlns:ds="http://schemas.openxmlformats.org/officeDocument/2006/customXml" ds:itemID="{5FA00B7B-A62A-4EE4-A721-E927DD9E5736}">
+<ds:datastoreItem xmlns:ds="http://schemas.openxmlformats.org/officeDocument/2006/customXml" ds:itemID="{6AA98E3A-39DA-4CFB-B40A-1FD58650B80F}">
   <ds:schemaRefs>
     <ds:schemaRef ds:uri="http://schemas.openxmlformats.org/officeDocument/2006/bibliography"/>
   </ds:schemaRefs>

</xml_diff>

<commit_message>
Alteração do construtor de Aluno de acordo com a Issue do GitHub
</commit_message>
<xml_diff>
--- a/docs/PROJETO GB - BiblioTech.docx
+++ b/docs/PROJETO GB - BiblioTech.docx
@@ -1110,15 +1110,33 @@
         <w:jc w:val="both"/>
       </w:pPr>
       <w:r>
-        <w:t>Uma biblioteca tradicional enfrentava desafios na administração dos empréstimos, com registros em papel, atrasos frequentes nas devoluções e dificuldades para acompanhar o status dos livros. Para melhorar a eficiência e organização, os funcionários decidiram implementar um sistema gerenciador para a equipe.</w:t>
-      </w:r>
-    </w:p>
-    <w:p>
-      <w:pPr>
-        <w:jc w:val="both"/>
-      </w:pPr>
-      <w:r>
-        <w:t>Com esse novo sistema, os bibliotecários podiam rapidamente acessar informações sobre o acervo, verificar quais livros estavam disponíveis ou emprestados e registrar novas retiradas e devoluções de forma digital</w:t>
+        <w:t>Uma b</w:t>
+      </w:r>
+      <w:r>
+        <w:t>iblioteca tradicional enfrenta</w:t>
+      </w:r>
+      <w:r>
+        <w:t xml:space="preserve"> desafios na administração dos empréstimos, com registros em papel, atrasos frequentes nas devoluções e dificuldades para acompanhar o status dos livros. Para melhorar a eficiência e organização, os funcionários decidiram implementar um sistema gerenciador para a equipe.</w:t>
+      </w:r>
+    </w:p>
+    <w:p>
+      <w:pPr>
+        <w:jc w:val="both"/>
+      </w:pPr>
+      <w:r>
+        <w:t>Com esse novo s</w:t>
+      </w:r>
+      <w:r>
+        <w:t>istema, os bibliotecários podem</w:t>
+      </w:r>
+      <w:r>
+        <w:t xml:space="preserve"> rapidamente acessar informações sobre o acervo</w:t>
+      </w:r>
+      <w:r>
+        <w:t>, verificar quais livros estão</w:t>
+      </w:r>
+      <w:r>
+        <w:t xml:space="preserve"> disponíveis ou emprestados e registrar novas retiradas e devoluções de forma digital</w:t>
       </w:r>
       <w:r>
         <w:t>.</w:t>
@@ -1129,7 +1147,16 @@
         <w:jc w:val="both"/>
       </w:pPr>
       <w:r>
-        <w:t>Os funcionários também tinham a capacidade de enviar lembretes de devolução diretamente para os leitores e gerenciar solicitações de renovação, facilitando a comunicação e reduzindo problemas com atrasos. A automação dessas tarefas burocráticas permitiu que a equipe se concentrasse em projetos educativos e eventos culturais, como oficinas de leitura e exposições temáticas.</w:t>
+        <w:t>Os funcionários também têm</w:t>
+      </w:r>
+      <w:r>
+        <w:t xml:space="preserve"> a capacidade de enviar lembretes de devolução diretamente para os leitores e gerenciar solicitações de renovação, facilitando a comunicação e reduzindo problemas com atrasos. A automação dess</w:t>
+      </w:r>
+      <w:r>
+        <w:t>as tarefas burocráticas permite que a equipe se concentre</w:t>
+      </w:r>
+      <w:r>
+        <w:t xml:space="preserve"> em projetos educativos e eventos culturais, como oficinas de leitura e exposições temáticas.</w:t>
       </w:r>
     </w:p>
     <w:p>
@@ -2537,21 +2564,259 @@
           <w:rFonts w:asciiTheme="minorHAnsi" w:hAnsiTheme="minorHAnsi" w:cstheme="minorHAnsi"/>
           <w:szCs w:val="24"/>
         </w:rPr>
-        <w:t>Campos a serem editados (</w:t>
-      </w:r>
-      <w:r>
-        <w:rPr>
-          <w:rFonts w:asciiTheme="minorHAnsi" w:hAnsiTheme="minorHAnsi" w:cstheme="minorHAnsi"/>
-          <w:szCs w:val="24"/>
-        </w:rPr>
-        <w:t>colocar aqui</w:t>
-      </w:r>
-      <w:r>
-        <w:rPr>
-          <w:rFonts w:asciiTheme="minorHAnsi" w:hAnsiTheme="minorHAnsi" w:cstheme="minorHAnsi"/>
-          <w:szCs w:val="24"/>
-        </w:rPr>
-        <w:t>).</w:t>
+        <w:t>Título do livro a ser editado</w:t>
+      </w:r>
+      <w:r>
+        <w:rPr>
+          <w:rFonts w:asciiTheme="minorHAnsi" w:hAnsiTheme="minorHAnsi" w:cstheme="minorHAnsi"/>
+          <w:szCs w:val="24"/>
+        </w:rPr>
+        <w:t>.</w:t>
+      </w:r>
+    </w:p>
+    <w:p>
+      <w:pPr>
+        <w:pStyle w:val="PargrafodaLista"/>
+        <w:numPr>
+          <w:ilvl w:val="0"/>
+          <w:numId w:val="24"/>
+        </w:numPr>
+        <w:jc w:val="both"/>
+        <w:rPr>
+          <w:rFonts w:asciiTheme="minorHAnsi" w:hAnsiTheme="minorHAnsi" w:cstheme="minorHAnsi"/>
+          <w:szCs w:val="24"/>
+        </w:rPr>
+      </w:pPr>
+      <w:r>
+        <w:rPr>
+          <w:rFonts w:asciiTheme="minorHAnsi" w:hAnsiTheme="minorHAnsi" w:cstheme="minorHAnsi"/>
+          <w:szCs w:val="24"/>
+        </w:rPr>
+        <w:t>Autor</w:t>
+      </w:r>
+      <w:r>
+        <w:rPr>
+          <w:rFonts w:asciiTheme="minorHAnsi" w:hAnsiTheme="minorHAnsi" w:cstheme="minorHAnsi"/>
+          <w:szCs w:val="24"/>
+        </w:rPr>
+        <w:t xml:space="preserve"> do livro a ser editado</w:t>
+      </w:r>
+      <w:r>
+        <w:rPr>
+          <w:rFonts w:asciiTheme="minorHAnsi" w:hAnsiTheme="minorHAnsi" w:cstheme="minorHAnsi"/>
+          <w:szCs w:val="24"/>
+        </w:rPr>
+        <w:t>.</w:t>
+      </w:r>
+    </w:p>
+    <w:p>
+      <w:pPr>
+        <w:pStyle w:val="PargrafodaLista"/>
+        <w:numPr>
+          <w:ilvl w:val="0"/>
+          <w:numId w:val="24"/>
+        </w:numPr>
+        <w:jc w:val="both"/>
+        <w:rPr>
+          <w:rFonts w:asciiTheme="minorHAnsi" w:hAnsiTheme="minorHAnsi" w:cstheme="minorHAnsi"/>
+          <w:szCs w:val="24"/>
+        </w:rPr>
+      </w:pPr>
+      <w:r>
+        <w:rPr>
+          <w:rFonts w:asciiTheme="minorHAnsi" w:hAnsiTheme="minorHAnsi" w:cstheme="minorHAnsi"/>
+          <w:szCs w:val="24"/>
+        </w:rPr>
+        <w:t>Editora</w:t>
+      </w:r>
+      <w:r>
+        <w:rPr>
+          <w:rFonts w:asciiTheme="minorHAnsi" w:hAnsiTheme="minorHAnsi" w:cstheme="minorHAnsi"/>
+          <w:szCs w:val="24"/>
+        </w:rPr>
+        <w:t xml:space="preserve"> do livro a ser editado</w:t>
+      </w:r>
+      <w:r>
+        <w:rPr>
+          <w:rFonts w:asciiTheme="minorHAnsi" w:hAnsiTheme="minorHAnsi" w:cstheme="minorHAnsi"/>
+          <w:szCs w:val="24"/>
+        </w:rPr>
+        <w:t>.</w:t>
+      </w:r>
+    </w:p>
+    <w:p>
+      <w:pPr>
+        <w:pStyle w:val="PargrafodaLista"/>
+        <w:numPr>
+          <w:ilvl w:val="0"/>
+          <w:numId w:val="24"/>
+        </w:numPr>
+        <w:jc w:val="both"/>
+        <w:rPr>
+          <w:rFonts w:asciiTheme="minorHAnsi" w:hAnsiTheme="minorHAnsi" w:cstheme="minorHAnsi"/>
+          <w:szCs w:val="24"/>
+        </w:rPr>
+      </w:pPr>
+      <w:r>
+        <w:rPr>
+          <w:rFonts w:asciiTheme="minorHAnsi" w:hAnsiTheme="minorHAnsi" w:cstheme="minorHAnsi"/>
+          <w:szCs w:val="24"/>
+        </w:rPr>
+        <w:t>Ano de Publicação</w:t>
+      </w:r>
+      <w:r>
+        <w:rPr>
+          <w:rFonts w:asciiTheme="minorHAnsi" w:hAnsiTheme="minorHAnsi" w:cstheme="minorHAnsi"/>
+          <w:szCs w:val="24"/>
+        </w:rPr>
+        <w:t xml:space="preserve"> do livro a ser editado</w:t>
+      </w:r>
+      <w:r>
+        <w:rPr>
+          <w:rFonts w:asciiTheme="minorHAnsi" w:hAnsiTheme="minorHAnsi" w:cstheme="minorHAnsi"/>
+          <w:szCs w:val="24"/>
+        </w:rPr>
+        <w:t>.</w:t>
+      </w:r>
+    </w:p>
+    <w:p>
+      <w:pPr>
+        <w:pStyle w:val="PargrafodaLista"/>
+        <w:numPr>
+          <w:ilvl w:val="0"/>
+          <w:numId w:val="24"/>
+        </w:numPr>
+        <w:jc w:val="both"/>
+        <w:rPr>
+          <w:rFonts w:asciiTheme="minorHAnsi" w:hAnsiTheme="minorHAnsi" w:cstheme="minorHAnsi"/>
+          <w:szCs w:val="24"/>
+        </w:rPr>
+      </w:pPr>
+      <w:r>
+        <w:rPr>
+          <w:rFonts w:asciiTheme="minorHAnsi" w:hAnsiTheme="minorHAnsi" w:cstheme="minorHAnsi"/>
+          <w:szCs w:val="24"/>
+        </w:rPr>
+        <w:t>Quantidade Total</w:t>
+      </w:r>
+      <w:r>
+        <w:rPr>
+          <w:rFonts w:asciiTheme="minorHAnsi" w:hAnsiTheme="minorHAnsi" w:cstheme="minorHAnsi"/>
+          <w:szCs w:val="24"/>
+        </w:rPr>
+        <w:t xml:space="preserve"> do livro a ser editado</w:t>
+      </w:r>
+      <w:r>
+        <w:rPr>
+          <w:rFonts w:asciiTheme="minorHAnsi" w:hAnsiTheme="minorHAnsi" w:cstheme="minorHAnsi"/>
+          <w:szCs w:val="24"/>
+        </w:rPr>
+        <w:t>.</w:t>
+      </w:r>
+    </w:p>
+    <w:p>
+      <w:pPr>
+        <w:pStyle w:val="PargrafodaLista"/>
+        <w:numPr>
+          <w:ilvl w:val="0"/>
+          <w:numId w:val="24"/>
+        </w:numPr>
+        <w:jc w:val="both"/>
+        <w:rPr>
+          <w:rFonts w:asciiTheme="minorHAnsi" w:hAnsiTheme="minorHAnsi" w:cstheme="minorHAnsi"/>
+          <w:szCs w:val="24"/>
+        </w:rPr>
+      </w:pPr>
+      <w:r>
+        <w:rPr>
+          <w:rFonts w:asciiTheme="minorHAnsi" w:hAnsiTheme="minorHAnsi" w:cstheme="minorHAnsi"/>
+          <w:szCs w:val="24"/>
+        </w:rPr>
+        <w:t>Quantidade Disponível</w:t>
+      </w:r>
+      <w:r>
+        <w:rPr>
+          <w:rFonts w:asciiTheme="minorHAnsi" w:hAnsiTheme="minorHAnsi" w:cstheme="minorHAnsi"/>
+          <w:szCs w:val="24"/>
+        </w:rPr>
+        <w:t xml:space="preserve"> do livro a ser editado</w:t>
+      </w:r>
+      <w:r>
+        <w:rPr>
+          <w:rFonts w:asciiTheme="minorHAnsi" w:hAnsiTheme="minorHAnsi" w:cstheme="minorHAnsi"/>
+          <w:szCs w:val="24"/>
+        </w:rPr>
+        <w:t>.</w:t>
+      </w:r>
+    </w:p>
+    <w:p>
+      <w:pPr>
+        <w:pStyle w:val="PargrafodaLista"/>
+        <w:numPr>
+          <w:ilvl w:val="0"/>
+          <w:numId w:val="24"/>
+        </w:numPr>
+        <w:jc w:val="both"/>
+        <w:rPr>
+          <w:rFonts w:asciiTheme="minorHAnsi" w:hAnsiTheme="minorHAnsi" w:cstheme="minorHAnsi"/>
+          <w:szCs w:val="24"/>
+        </w:rPr>
+      </w:pPr>
+      <w:r>
+        <w:rPr>
+          <w:rFonts w:asciiTheme="minorHAnsi" w:hAnsiTheme="minorHAnsi" w:cstheme="minorHAnsi"/>
+          <w:szCs w:val="24"/>
+        </w:rPr>
+        <w:t>Valor de Aquisição</w:t>
+      </w:r>
+      <w:r>
+        <w:rPr>
+          <w:rFonts w:asciiTheme="minorHAnsi" w:hAnsiTheme="minorHAnsi" w:cstheme="minorHAnsi"/>
+          <w:szCs w:val="24"/>
+        </w:rPr>
+        <w:t xml:space="preserve"> do livro a ser editado</w:t>
+      </w:r>
+      <w:r>
+        <w:rPr>
+          <w:rFonts w:asciiTheme="minorHAnsi" w:hAnsiTheme="minorHAnsi" w:cstheme="minorHAnsi"/>
+          <w:szCs w:val="24"/>
+        </w:rPr>
+        <w:t>.</w:t>
+      </w:r>
+    </w:p>
+    <w:p>
+      <w:pPr>
+        <w:pStyle w:val="PargrafodaLista"/>
+        <w:numPr>
+          <w:ilvl w:val="0"/>
+          <w:numId w:val="24"/>
+        </w:numPr>
+        <w:jc w:val="both"/>
+        <w:rPr>
+          <w:rFonts w:asciiTheme="minorHAnsi" w:hAnsiTheme="minorHAnsi" w:cstheme="minorHAnsi"/>
+          <w:szCs w:val="24"/>
+        </w:rPr>
+      </w:pPr>
+      <w:r>
+        <w:rPr>
+          <w:rFonts w:asciiTheme="minorHAnsi" w:hAnsiTheme="minorHAnsi" w:cstheme="minorHAnsi"/>
+          <w:szCs w:val="24"/>
+        </w:rPr>
+        <w:t>Status de Empréstimo</w:t>
+      </w:r>
+      <w:r>
+        <w:rPr>
+          <w:rFonts w:asciiTheme="minorHAnsi" w:hAnsiTheme="minorHAnsi" w:cstheme="minorHAnsi"/>
+          <w:szCs w:val="24"/>
+        </w:rPr>
+        <w:t xml:space="preserve"> do livro a ser editado</w:t>
+      </w:r>
+      <w:r>
+        <w:rPr>
+          <w:rFonts w:asciiTheme="minorHAnsi" w:hAnsiTheme="minorHAnsi" w:cstheme="minorHAnsi"/>
+          <w:szCs w:val="24"/>
+        </w:rPr>
+        <w:t>.</w:t>
       </w:r>
     </w:p>
     <w:p>
@@ -2599,15 +2864,6 @@
           <w:szCs w:val="24"/>
         </w:rPr>
       </w:pPr>
-    </w:p>
-    <w:p>
-      <w:pPr>
-        <w:jc w:val="both"/>
-        <w:rPr>
-          <w:rFonts w:asciiTheme="minorHAnsi" w:hAnsiTheme="minorHAnsi" w:cstheme="minorHAnsi"/>
-          <w:szCs w:val="24"/>
-        </w:rPr>
-      </w:pPr>
       <w:r>
         <w:rPr>
           <w:rFonts w:asciiTheme="minorHAnsi" w:hAnsiTheme="minorHAnsi" w:cstheme="minorHAnsi"/>
@@ -2655,6 +2911,7 @@
           <w:rFonts w:asciiTheme="minorHAnsi" w:hAnsiTheme="minorHAnsi" w:cstheme="minorHAnsi"/>
           <w:szCs w:val="24"/>
         </w:rPr>
+        <w:lastRenderedPageBreak/>
         <w:t>Mensagem de erro caso haja duplicidade ou campos obrigatórios não preenchidos.</w:t>
       </w:r>
     </w:p>
@@ -2733,7 +2990,6 @@
           <w:bCs/>
           <w:szCs w:val="24"/>
         </w:rPr>
-        <w:lastRenderedPageBreak/>
         <w:t>2.2.3 RF003 – Excluir Livro</w:t>
       </w:r>
     </w:p>
@@ -3155,6 +3411,7 @@
         </w:rPr>
       </w:pPr>
       <w:r>
+        <w:lastRenderedPageBreak/>
         <w:t>Data de Nascimento</w:t>
       </w:r>
     </w:p>
@@ -3277,7 +3534,6 @@
           <w:rFonts w:asciiTheme="minorHAnsi" w:hAnsiTheme="minorHAnsi" w:cstheme="minorHAnsi"/>
           <w:szCs w:val="24"/>
         </w:rPr>
-        <w:lastRenderedPageBreak/>
         <w:t>Saída:</w:t>
       </w:r>
     </w:p>
@@ -3581,23 +3837,223 @@
           <w:rFonts w:asciiTheme="minorHAnsi" w:hAnsiTheme="minorHAnsi" w:cstheme="minorHAnsi"/>
           <w:szCs w:val="24"/>
         </w:rPr>
-        <w:t>Campos a serem editados (colocar aqui).</w:t>
-      </w:r>
-    </w:p>
-    <w:p>
-      <w:pPr>
-        <w:jc w:val="both"/>
-        <w:rPr>
-          <w:rFonts w:asciiTheme="minorHAnsi" w:hAnsiTheme="minorHAnsi" w:cstheme="minorHAnsi"/>
-          <w:szCs w:val="24"/>
-        </w:rPr>
-      </w:pPr>
-      <w:r>
-        <w:rPr>
-          <w:rFonts w:asciiTheme="minorHAnsi" w:hAnsiTheme="minorHAnsi" w:cstheme="minorHAnsi"/>
-          <w:szCs w:val="24"/>
-        </w:rPr>
-        <w:t xml:space="preserve"> Processamento:</w:t>
+        <w:t>Nome do Aluno</w:t>
+      </w:r>
+      <w:r>
+        <w:rPr>
+          <w:rFonts w:asciiTheme="minorHAnsi" w:hAnsiTheme="minorHAnsi" w:cstheme="minorHAnsi"/>
+          <w:szCs w:val="24"/>
+        </w:rPr>
+        <w:t xml:space="preserve"> a ser editado</w:t>
+      </w:r>
+      <w:r>
+        <w:rPr>
+          <w:rFonts w:asciiTheme="minorHAnsi" w:hAnsiTheme="minorHAnsi" w:cstheme="minorHAnsi"/>
+          <w:szCs w:val="24"/>
+        </w:rPr>
+        <w:t>.</w:t>
+      </w:r>
+    </w:p>
+    <w:p>
+      <w:pPr>
+        <w:pStyle w:val="PargrafodaLista"/>
+        <w:numPr>
+          <w:ilvl w:val="0"/>
+          <w:numId w:val="32"/>
+        </w:numPr>
+        <w:jc w:val="both"/>
+        <w:rPr>
+          <w:rFonts w:asciiTheme="minorHAnsi" w:hAnsiTheme="minorHAnsi" w:cstheme="minorHAnsi"/>
+          <w:szCs w:val="24"/>
+        </w:rPr>
+      </w:pPr>
+      <w:r>
+        <w:rPr>
+          <w:rFonts w:asciiTheme="minorHAnsi" w:hAnsiTheme="minorHAnsi" w:cstheme="minorHAnsi"/>
+          <w:szCs w:val="24"/>
+        </w:rPr>
+        <w:t>Sobren</w:t>
+      </w:r>
+      <w:r>
+        <w:rPr>
+          <w:rFonts w:asciiTheme="minorHAnsi" w:hAnsiTheme="minorHAnsi" w:cstheme="minorHAnsi"/>
+          <w:szCs w:val="24"/>
+        </w:rPr>
+        <w:t>ome do Aluno a ser editado</w:t>
+      </w:r>
+      <w:r>
+        <w:rPr>
+          <w:rFonts w:asciiTheme="minorHAnsi" w:hAnsiTheme="minorHAnsi" w:cstheme="minorHAnsi"/>
+          <w:szCs w:val="24"/>
+        </w:rPr>
+        <w:t>.</w:t>
+      </w:r>
+    </w:p>
+    <w:p>
+      <w:pPr>
+        <w:pStyle w:val="PargrafodaLista"/>
+        <w:numPr>
+          <w:ilvl w:val="0"/>
+          <w:numId w:val="32"/>
+        </w:numPr>
+        <w:jc w:val="both"/>
+        <w:rPr>
+          <w:rFonts w:asciiTheme="minorHAnsi" w:hAnsiTheme="minorHAnsi" w:cstheme="minorHAnsi"/>
+          <w:szCs w:val="24"/>
+        </w:rPr>
+      </w:pPr>
+      <w:r>
+        <w:rPr>
+          <w:rFonts w:asciiTheme="minorHAnsi" w:hAnsiTheme="minorHAnsi" w:cstheme="minorHAnsi"/>
+          <w:szCs w:val="24"/>
+        </w:rPr>
+        <w:t xml:space="preserve">Data de </w:t>
+      </w:r>
+      <w:r>
+        <w:rPr>
+          <w:rFonts w:asciiTheme="minorHAnsi" w:hAnsiTheme="minorHAnsi" w:cstheme="minorHAnsi"/>
+          <w:szCs w:val="24"/>
+        </w:rPr>
+        <w:t>Nascimento</w:t>
+      </w:r>
+      <w:r>
+        <w:rPr>
+          <w:rFonts w:asciiTheme="minorHAnsi" w:hAnsiTheme="minorHAnsi" w:cstheme="minorHAnsi"/>
+          <w:szCs w:val="24"/>
+        </w:rPr>
+        <w:t xml:space="preserve"> do Aluno a ser editado</w:t>
+      </w:r>
+      <w:r>
+        <w:rPr>
+          <w:rFonts w:asciiTheme="minorHAnsi" w:hAnsiTheme="minorHAnsi" w:cstheme="minorHAnsi"/>
+          <w:szCs w:val="24"/>
+        </w:rPr>
+        <w:t>.</w:t>
+      </w:r>
+    </w:p>
+    <w:p>
+      <w:pPr>
+        <w:pStyle w:val="PargrafodaLista"/>
+        <w:numPr>
+          <w:ilvl w:val="0"/>
+          <w:numId w:val="32"/>
+        </w:numPr>
+        <w:jc w:val="both"/>
+        <w:rPr>
+          <w:rFonts w:asciiTheme="minorHAnsi" w:hAnsiTheme="minorHAnsi" w:cstheme="minorHAnsi"/>
+          <w:szCs w:val="24"/>
+        </w:rPr>
+      </w:pPr>
+      <w:r>
+        <w:rPr>
+          <w:rFonts w:asciiTheme="minorHAnsi" w:hAnsiTheme="minorHAnsi" w:cstheme="minorHAnsi"/>
+          <w:szCs w:val="24"/>
+        </w:rPr>
+        <w:t>Endereço</w:t>
+      </w:r>
+      <w:r>
+        <w:rPr>
+          <w:rFonts w:asciiTheme="minorHAnsi" w:hAnsiTheme="minorHAnsi" w:cstheme="minorHAnsi"/>
+          <w:szCs w:val="24"/>
+        </w:rPr>
+        <w:t xml:space="preserve"> Aluno a ser editado</w:t>
+      </w:r>
+      <w:r>
+        <w:rPr>
+          <w:rFonts w:asciiTheme="minorHAnsi" w:hAnsiTheme="minorHAnsi" w:cstheme="minorHAnsi"/>
+          <w:szCs w:val="24"/>
+        </w:rPr>
+        <w:t>.</w:t>
+      </w:r>
+    </w:p>
+    <w:p>
+      <w:pPr>
+        <w:pStyle w:val="PargrafodaLista"/>
+        <w:numPr>
+          <w:ilvl w:val="0"/>
+          <w:numId w:val="32"/>
+        </w:numPr>
+        <w:jc w:val="both"/>
+        <w:rPr>
+          <w:rFonts w:asciiTheme="minorHAnsi" w:hAnsiTheme="minorHAnsi" w:cstheme="minorHAnsi"/>
+          <w:szCs w:val="24"/>
+        </w:rPr>
+      </w:pPr>
+      <w:proofErr w:type="spellStart"/>
+      <w:r>
+        <w:rPr>
+          <w:rFonts w:asciiTheme="minorHAnsi" w:hAnsiTheme="minorHAnsi" w:cstheme="minorHAnsi"/>
+          <w:szCs w:val="24"/>
+        </w:rPr>
+        <w:t>Email</w:t>
+      </w:r>
+      <w:proofErr w:type="spellEnd"/>
+      <w:r>
+        <w:rPr>
+          <w:rFonts w:asciiTheme="minorHAnsi" w:hAnsiTheme="minorHAnsi" w:cstheme="minorHAnsi"/>
+          <w:szCs w:val="24"/>
+        </w:rPr>
+        <w:t xml:space="preserve"> do Aluno a ser editado</w:t>
+      </w:r>
+      <w:r>
+        <w:rPr>
+          <w:rFonts w:asciiTheme="minorHAnsi" w:hAnsiTheme="minorHAnsi" w:cstheme="minorHAnsi"/>
+          <w:szCs w:val="24"/>
+        </w:rPr>
+        <w:t>.</w:t>
+      </w:r>
+    </w:p>
+    <w:p>
+      <w:pPr>
+        <w:pStyle w:val="PargrafodaLista"/>
+        <w:numPr>
+          <w:ilvl w:val="0"/>
+          <w:numId w:val="32"/>
+        </w:numPr>
+        <w:jc w:val="both"/>
+        <w:rPr>
+          <w:rFonts w:asciiTheme="minorHAnsi" w:hAnsiTheme="minorHAnsi" w:cstheme="minorHAnsi"/>
+          <w:szCs w:val="24"/>
+        </w:rPr>
+      </w:pPr>
+      <w:r>
+        <w:rPr>
+          <w:rFonts w:asciiTheme="minorHAnsi" w:hAnsiTheme="minorHAnsi" w:cstheme="minorHAnsi"/>
+          <w:szCs w:val="24"/>
+        </w:rPr>
+        <w:t>Celular</w:t>
+      </w:r>
+      <w:bookmarkStart w:id="0" w:name="_GoBack"/>
+      <w:bookmarkEnd w:id="0"/>
+      <w:r>
+        <w:rPr>
+          <w:rFonts w:asciiTheme="minorHAnsi" w:hAnsiTheme="minorHAnsi" w:cstheme="minorHAnsi"/>
+          <w:szCs w:val="24"/>
+        </w:rPr>
+        <w:t xml:space="preserve"> do Aluno a ser editado</w:t>
+      </w:r>
+      <w:r>
+        <w:rPr>
+          <w:rFonts w:asciiTheme="minorHAnsi" w:hAnsiTheme="minorHAnsi" w:cstheme="minorHAnsi"/>
+          <w:szCs w:val="24"/>
+        </w:rPr>
+        <w:t>.</w:t>
+      </w:r>
+    </w:p>
+    <w:p>
+      <w:pPr>
+        <w:jc w:val="both"/>
+        <w:rPr>
+          <w:rFonts w:asciiTheme="minorHAnsi" w:hAnsiTheme="minorHAnsi" w:cstheme="minorHAnsi"/>
+          <w:szCs w:val="24"/>
+        </w:rPr>
+      </w:pPr>
+      <w:r>
+        <w:rPr>
+          <w:rFonts w:asciiTheme="minorHAnsi" w:hAnsiTheme="minorHAnsi" w:cstheme="minorHAnsi"/>
+          <w:szCs w:val="24"/>
+        </w:rPr>
+        <w:t>Processamento:</w:t>
       </w:r>
     </w:p>
     <w:p>
@@ -3699,6 +4155,7 @@
           <w:rFonts w:asciiTheme="minorHAnsi" w:hAnsiTheme="minorHAnsi" w:cstheme="minorHAnsi"/>
           <w:szCs w:val="24"/>
         </w:rPr>
+        <w:lastRenderedPageBreak/>
         <w:t>Pós-condição:</w:t>
       </w:r>
     </w:p>
@@ -3780,8 +4237,6 @@
         </w:rPr>
         <w:t>2.2.6 RF006</w:t>
       </w:r>
-      <w:bookmarkStart w:id="0" w:name="_GoBack"/>
-      <w:bookmarkEnd w:id="0"/>
       <w:r>
         <w:rPr>
           <w:rFonts w:asciiTheme="minorHAnsi" w:hAnsiTheme="minorHAnsi" w:cstheme="minorHAnsi"/>
@@ -3923,7 +4378,6 @@
           <w:rFonts w:asciiTheme="minorHAnsi" w:hAnsiTheme="minorHAnsi" w:cstheme="minorHAnsi"/>
           <w:szCs w:val="24"/>
         </w:rPr>
-        <w:lastRenderedPageBreak/>
         <w:t xml:space="preserve">O sistema deve verificar se há </w:t>
       </w:r>
       <w:r>
@@ -4369,6 +4823,7 @@
           <w:rFonts w:asciiTheme="minorHAnsi" w:hAnsiTheme="minorHAnsi" w:cstheme="minorHAnsi"/>
           <w:szCs w:val="24"/>
         </w:rPr>
+        <w:lastRenderedPageBreak/>
         <w:t>O sistema deve verificar a disponibilidade dos livros no acervo.</w:t>
       </w:r>
     </w:p>
@@ -4571,143 +5026,123 @@
           <w:b/>
           <w:szCs w:val="24"/>
         </w:rPr>
+        <w:t xml:space="preserve">3 DIAGRAMAS </w:t>
+      </w:r>
+      <w:r>
+        <w:rPr>
+          <w:rFonts w:asciiTheme="minorHAnsi" w:hAnsiTheme="minorHAnsi" w:cstheme="minorHAnsi"/>
+          <w:b/>
+          <w:szCs w:val="24"/>
+        </w:rPr>
+        <w:t>DO SISTEMA</w:t>
+      </w:r>
+    </w:p>
+    <w:p>
+      <w:pPr>
+        <w:jc w:val="both"/>
+        <w:rPr>
+          <w:rFonts w:asciiTheme="minorHAnsi" w:hAnsiTheme="minorHAnsi" w:cstheme="minorHAnsi"/>
+          <w:szCs w:val="24"/>
+        </w:rPr>
+      </w:pPr>
+      <w:r>
+        <w:t>Os diagramas desempenham um papel crucial no trabalho dos programadores. Eles oferecem uma representação visual clara dos componentes do sistema, permitindo que os desenvolvedores compreendam melhor como diferentes partes interagem entre si. Isso não apenas ajuda a minimizar erros durante a codificação, mas também torna o processo de planejamento mais eficiente.</w:t>
+      </w:r>
+    </w:p>
+    <w:p>
+      <w:pPr>
+        <w:jc w:val="both"/>
+        <w:rPr>
+          <w:rFonts w:asciiTheme="minorHAnsi" w:hAnsiTheme="minorHAnsi" w:cstheme="minorHAnsi"/>
+          <w:szCs w:val="24"/>
+        </w:rPr>
+      </w:pPr>
+    </w:p>
+    <w:p>
+      <w:pPr>
+        <w:ind w:firstLine="0"/>
+        <w:jc w:val="both"/>
+        <w:rPr>
+          <w:rFonts w:asciiTheme="minorHAnsi" w:hAnsiTheme="minorHAnsi" w:cstheme="minorHAnsi"/>
+          <w:b/>
+          <w:szCs w:val="24"/>
+        </w:rPr>
+      </w:pPr>
+      <w:r>
+        <w:rPr>
+          <w:rFonts w:asciiTheme="minorHAnsi" w:hAnsiTheme="minorHAnsi" w:cstheme="minorHAnsi"/>
+          <w:b/>
+          <w:szCs w:val="24"/>
+        </w:rPr>
+        <w:t>3.1</w:t>
+      </w:r>
+      <w:r>
+        <w:rPr>
+          <w:rFonts w:asciiTheme="minorHAnsi" w:hAnsiTheme="minorHAnsi" w:cstheme="minorHAnsi"/>
+          <w:b/>
+          <w:szCs w:val="24"/>
+        </w:rPr>
+        <w:t xml:space="preserve"> Diagrama de Classe</w:t>
+      </w:r>
+    </w:p>
+    <w:p>
+      <w:pPr>
+        <w:jc w:val="both"/>
+      </w:pPr>
+      <w:r>
+        <w:t xml:space="preserve">O diagrama de classes é uma ferramenta valiosa para programadores </w:t>
+      </w:r>
+      <w:proofErr w:type="spellStart"/>
+      <w:r>
+        <w:t>backend</w:t>
+      </w:r>
+      <w:proofErr w:type="spellEnd"/>
+      <w:r>
+        <w:t>, pois oferece uma representação visual das classes e suas relações dentro do sistema. Ele ajuda a modelar a estrutura de dados, permitindo que os desenvolvedores entendam como os objetos interagem entre si. Além disso, o diagrama facilita a identificação de atributos e métodos, contribuindo para uma arquitetura mais organizada e eficiente.</w:t>
+      </w:r>
+      <w:r>
+        <w:t xml:space="preserve"> </w:t>
+      </w:r>
+      <w:r>
+        <w:t>A imagem</w:t>
+      </w:r>
+      <w:r>
+        <w:t xml:space="preserve"> 1</w:t>
+      </w:r>
+      <w:r>
+        <w:t xml:space="preserve"> a seguir representa o diagrama de classe do </w:t>
+      </w:r>
+      <w:proofErr w:type="spellStart"/>
+      <w:r>
+        <w:t>BiblioTech</w:t>
+      </w:r>
+      <w:proofErr w:type="spellEnd"/>
+      <w:r>
+        <w:t>.</w:t>
+      </w:r>
+    </w:p>
+    <w:p>
+      <w:pPr>
+        <w:jc w:val="both"/>
+      </w:pPr>
+    </w:p>
+    <w:p>
+      <w:pPr>
+        <w:ind w:firstLine="0"/>
+        <w:jc w:val="both"/>
+        <w:rPr>
+          <w:rFonts w:asciiTheme="minorHAnsi" w:hAnsiTheme="minorHAnsi" w:cstheme="minorHAnsi"/>
+          <w:szCs w:val="24"/>
+        </w:rPr>
+      </w:pPr>
+      <w:r>
+        <w:rPr>
+          <w:rFonts w:asciiTheme="minorHAnsi" w:hAnsiTheme="minorHAnsi" w:cstheme="minorHAnsi"/>
+          <w:noProof/>
+          <w:szCs w:val="24"/>
+          <w:lang w:eastAsia="pt-BR"/>
+        </w:rPr>
         <w:lastRenderedPageBreak/>
-        <w:t xml:space="preserve">3 DIAGRAMAS </w:t>
-      </w:r>
-      <w:r>
-        <w:rPr>
-          <w:rFonts w:asciiTheme="minorHAnsi" w:hAnsiTheme="minorHAnsi" w:cstheme="minorHAnsi"/>
-          <w:b/>
-          <w:szCs w:val="24"/>
-        </w:rPr>
-        <w:t>DO SISTEMA</w:t>
-      </w:r>
-    </w:p>
-    <w:p>
-      <w:pPr>
-        <w:jc w:val="both"/>
-        <w:rPr>
-          <w:rFonts w:asciiTheme="minorHAnsi" w:hAnsiTheme="minorHAnsi" w:cstheme="minorHAnsi"/>
-          <w:szCs w:val="24"/>
-        </w:rPr>
-      </w:pPr>
-      <w:r>
-        <w:t xml:space="preserve">Os diagramas desempenham um papel crucial no trabalho dos programadores. Eles oferecem uma representação visual clara dos componentes do sistema, permitindo que os desenvolvedores compreendam melhor como diferentes partes interagem entre si. Isso não apenas ajuda a minimizar erros durante a codificação, mas também torna o processo </w:t>
-      </w:r>
-      <w:r>
-        <w:t>de planejamento mais eficiente.</w:t>
-      </w:r>
-    </w:p>
-    <w:p>
-      <w:pPr>
-        <w:jc w:val="both"/>
-        <w:rPr>
-          <w:rFonts w:asciiTheme="minorHAnsi" w:hAnsiTheme="minorHAnsi" w:cstheme="minorHAnsi"/>
-          <w:szCs w:val="24"/>
-        </w:rPr>
-      </w:pPr>
-    </w:p>
-    <w:p>
-      <w:pPr>
-        <w:ind w:firstLine="0"/>
-        <w:jc w:val="both"/>
-        <w:rPr>
-          <w:rFonts w:asciiTheme="minorHAnsi" w:hAnsiTheme="minorHAnsi" w:cstheme="minorHAnsi"/>
-          <w:b/>
-          <w:szCs w:val="24"/>
-        </w:rPr>
-      </w:pPr>
-      <w:r>
-        <w:rPr>
-          <w:rFonts w:asciiTheme="minorHAnsi" w:hAnsiTheme="minorHAnsi" w:cstheme="minorHAnsi"/>
-          <w:b/>
-          <w:szCs w:val="24"/>
-        </w:rPr>
-        <w:t>3.1</w:t>
-      </w:r>
-      <w:r>
-        <w:rPr>
-          <w:rFonts w:asciiTheme="minorHAnsi" w:hAnsiTheme="minorHAnsi" w:cstheme="minorHAnsi"/>
-          <w:b/>
-          <w:szCs w:val="24"/>
-        </w:rPr>
-        <w:t xml:space="preserve"> Diagrama de Classe</w:t>
-      </w:r>
-    </w:p>
-    <w:p>
-      <w:pPr>
-        <w:jc w:val="both"/>
-      </w:pPr>
-      <w:r>
-        <w:t xml:space="preserve">O diagrama de classes é uma ferramenta valiosa para programadores </w:t>
-      </w:r>
-      <w:proofErr w:type="spellStart"/>
-      <w:r>
-        <w:t>backend</w:t>
-      </w:r>
-      <w:proofErr w:type="spellEnd"/>
-      <w:r>
-        <w:t xml:space="preserve">, </w:t>
-      </w:r>
-      <w:proofErr w:type="gramStart"/>
-      <w:r>
-        <w:t>pois</w:t>
-      </w:r>
-      <w:proofErr w:type="gramEnd"/>
-      <w:r>
-        <w:t xml:space="preserve"> oferece uma representação visual das classes e suas relações dentro do sistema. Ele ajuda a modelar a estrutura de dados, permitindo que os desenvolvedores entendam como os objetos interagem entre si. Além disso, o diagrama facilita a identificação de atributos e métodos, contribuindo para uma arquitetura mais organizada e eficiente</w:t>
-      </w:r>
-      <w:r>
-        <w:t>.</w:t>
-      </w:r>
-      <w:r>
-        <w:t xml:space="preserve"> </w:t>
-      </w:r>
-      <w:r>
-        <w:t xml:space="preserve">A </w:t>
-      </w:r>
-      <w:r>
-        <w:t>imagem</w:t>
-      </w:r>
-      <w:r>
-        <w:t xml:space="preserve"> 1</w:t>
-      </w:r>
-      <w:r>
-        <w:t xml:space="preserve"> a seguir representa o diagrama de classe</w:t>
-      </w:r>
-      <w:r>
-        <w:t xml:space="preserve"> do </w:t>
-      </w:r>
-      <w:proofErr w:type="spellStart"/>
-      <w:r>
-        <w:t>BiblioTech</w:t>
-      </w:r>
-      <w:proofErr w:type="spellEnd"/>
-      <w:r>
-        <w:t>.</w:t>
-      </w:r>
-    </w:p>
-    <w:p>
-      <w:pPr>
-        <w:jc w:val="both"/>
-      </w:pPr>
-    </w:p>
-    <w:p>
-      <w:pPr>
-        <w:ind w:firstLine="0"/>
-        <w:jc w:val="both"/>
-        <w:rPr>
-          <w:rFonts w:asciiTheme="minorHAnsi" w:hAnsiTheme="minorHAnsi" w:cstheme="minorHAnsi"/>
-          <w:szCs w:val="24"/>
-        </w:rPr>
-      </w:pPr>
-      <w:r>
-        <w:rPr>
-          <w:rFonts w:asciiTheme="minorHAnsi" w:hAnsiTheme="minorHAnsi" w:cstheme="minorHAnsi"/>
-          <w:noProof/>
-          <w:szCs w:val="24"/>
-          <w:lang w:eastAsia="pt-BR"/>
-        </w:rPr>
         <w:drawing>
           <wp:inline distT="0" distB="0" distL="0" distR="0" wp14:anchorId="6187EB04" wp14:editId="5E8FBAB2">
             <wp:extent cx="5760085" cy="2331085"/>
@@ -4809,10 +5244,7 @@
       </w:r>
       <w:proofErr w:type="spellEnd"/>
       <w:r>
-        <w:t>, utilizamos o</w:t>
-      </w:r>
-      <w:r>
-        <w:t xml:space="preserve"> </w:t>
+        <w:t xml:space="preserve">, utilizamos o </w:t>
       </w:r>
       <w:proofErr w:type="spellStart"/>
       <w:r>
@@ -4820,10 +5252,7 @@
       </w:r>
       <w:proofErr w:type="spellEnd"/>
       <w:r>
-        <w:t>, que</w:t>
-      </w:r>
-      <w:r>
-        <w:t xml:space="preserve"> é uma ferramenta de gerenciamento de banco de dados para o </w:t>
+        <w:t xml:space="preserve">, que é uma ferramenta de gerenciamento de banco de dados para o </w:t>
       </w:r>
       <w:proofErr w:type="spellStart"/>
       <w:r>
@@ -4839,65 +5268,50 @@
       </w:r>
       <w:proofErr w:type="spellEnd"/>
       <w:r>
-        <w:t xml:space="preserve"> e visualização de resultados. A interface é </w:t>
-      </w:r>
-      <w:r>
+        <w:t xml:space="preserve"> e visualização de resultados. A interface é organizada em painéis que exibem informações sobre objetos do banco de dados, tornando a navegação e o gerenciamento mais simples e eficiente.</w:t>
+      </w:r>
+    </w:p>
+    <w:p>
+      <w:pPr>
+        <w:jc w:val="both"/>
+      </w:pPr>
+      <w:r>
+        <w:t xml:space="preserve">O Diagrama Entidade-Relacionamento (DER) é uma representação visual que ilustra as entidades de um sistema e suas relações. Ele é fundamental na fase de modelagem de dados, pois ajuda a identificar e organizar a estrutura do banco de dados, garantindo que todos os requisitos sejam atendidos antes da implementação. Isso facilita a comunicação entre a equipe de desenvolvimento e os </w:t>
+      </w:r>
+      <w:proofErr w:type="spellStart"/>
+      <w:r>
+        <w:t>stakeholders</w:t>
+      </w:r>
+      <w:proofErr w:type="spellEnd"/>
+      <w:r>
+        <w:t xml:space="preserve">, minimizando erros e melhorando a eficiência do projeto. A imagem a seguir representa o DER do </w:t>
+      </w:r>
+      <w:proofErr w:type="spellStart"/>
+      <w:r>
+        <w:t>BiblioTech</w:t>
+      </w:r>
+      <w:proofErr w:type="spellEnd"/>
+      <w:r>
+        <w:t>.</w:t>
+      </w:r>
+    </w:p>
+    <w:p>
+      <w:pPr>
+        <w:ind w:firstLine="0"/>
+        <w:jc w:val="both"/>
+        <w:rPr>
+          <w:rFonts w:asciiTheme="minorHAnsi" w:hAnsiTheme="minorHAnsi" w:cstheme="minorHAnsi"/>
+          <w:szCs w:val="24"/>
+        </w:rPr>
+      </w:pPr>
+      <w:r>
+        <w:rPr>
+          <w:rFonts w:asciiTheme="minorHAnsi" w:hAnsiTheme="minorHAnsi" w:cstheme="minorHAnsi"/>
+          <w:noProof/>
+          <w:szCs w:val="24"/>
+          <w:lang w:eastAsia="pt-BR"/>
+        </w:rPr>
         <w:lastRenderedPageBreak/>
-        <w:t>organizada em painéis que exibem informações sobre objetos do banco de dados, tornando a navegação e o gerenciamento mais simples e eficiente.</w:t>
-      </w:r>
-    </w:p>
-    <w:p>
-      <w:pPr>
-        <w:jc w:val="both"/>
-      </w:pPr>
-      <w:r>
-        <w:t xml:space="preserve">O Diagrama Entidade-Relacionamento (DER) é uma representação visual que ilustra as entidades de um sistema e suas relações. Ele é fundamental na fase de modelagem de dados, pois ajuda a identificar e organizar a estrutura do banco de dados, garantindo que todos os requisitos sejam atendidos antes da implementação. Isso facilita a comunicação entre a equipe de desenvolvimento e os </w:t>
-      </w:r>
-      <w:proofErr w:type="spellStart"/>
-      <w:r>
-        <w:t>stakeholders</w:t>
-      </w:r>
-      <w:proofErr w:type="spellEnd"/>
-      <w:r>
-        <w:t>, minimizando erros e melhorando a eficiência do projeto.</w:t>
-      </w:r>
-      <w:r>
-        <w:t xml:space="preserve"> </w:t>
-      </w:r>
-      <w:r>
-        <w:t>A imagem a seguir</w:t>
-      </w:r>
-      <w:r>
-        <w:t xml:space="preserve"> representa o DER</w:t>
-      </w:r>
-      <w:r>
-        <w:t xml:space="preserve"> do </w:t>
-      </w:r>
-      <w:proofErr w:type="spellStart"/>
-      <w:r>
-        <w:t>BiblioTech</w:t>
-      </w:r>
-      <w:proofErr w:type="spellEnd"/>
-      <w:r>
-        <w:t>.</w:t>
-      </w:r>
-    </w:p>
-    <w:p>
-      <w:pPr>
-        <w:ind w:firstLine="0"/>
-        <w:jc w:val="both"/>
-        <w:rPr>
-          <w:rFonts w:asciiTheme="minorHAnsi" w:hAnsiTheme="minorHAnsi" w:cstheme="minorHAnsi"/>
-          <w:szCs w:val="24"/>
-        </w:rPr>
-      </w:pPr>
-      <w:r>
-        <w:rPr>
-          <w:rFonts w:asciiTheme="minorHAnsi" w:hAnsiTheme="minorHAnsi" w:cstheme="minorHAnsi"/>
-          <w:noProof/>
-          <w:szCs w:val="24"/>
-          <w:lang w:eastAsia="pt-BR"/>
-        </w:rPr>
         <w:drawing>
           <wp:inline distT="0" distB="0" distL="0" distR="0" wp14:anchorId="00A386A0" wp14:editId="07FD5C44">
             <wp:extent cx="5760085" cy="3100070"/>
@@ -5156,6 +5570,7 @@
           <w:rFonts w:asciiTheme="minorHAnsi" w:hAnsiTheme="minorHAnsi" w:cstheme="minorHAnsi"/>
           <w:szCs w:val="24"/>
         </w:rPr>
+        <w:lastRenderedPageBreak/>
         <w:t xml:space="preserve">Explica o que é </w:t>
       </w:r>
       <w:proofErr w:type="gramStart"/>
@@ -10580,7 +10995,7 @@
 </file>
 
 <file path=customXml/itemProps1.xml><?xml version="1.0" encoding="utf-8"?>
-<ds:datastoreItem xmlns:ds="http://schemas.openxmlformats.org/officeDocument/2006/customXml" ds:itemID="{6AA98E3A-39DA-4CFB-B40A-1FD58650B80F}">
+<ds:datastoreItem xmlns:ds="http://schemas.openxmlformats.org/officeDocument/2006/customXml" ds:itemID="{306404F3-330D-4A6A-B190-E94760E36BD3}">
   <ds:schemaRefs>
     <ds:schemaRef ds:uri="http://schemas.openxmlformats.org/officeDocument/2006/bibliography"/>
   </ds:schemaRefs>

</xml_diff>

<commit_message>
Alteração do Documento de acordo com a Issue do GitHub
</commit_message>
<xml_diff>
--- a/docs/PROJETO GB - BiblioTech.docx
+++ b/docs/PROJETO GB - BiblioTech.docx
@@ -2592,14 +2592,7 @@
           <w:rFonts w:asciiTheme="minorHAnsi" w:hAnsiTheme="minorHAnsi" w:cstheme="minorHAnsi"/>
           <w:szCs w:val="24"/>
         </w:rPr>
-        <w:t>Autor</w:t>
-      </w:r>
-      <w:r>
-        <w:rPr>
-          <w:rFonts w:asciiTheme="minorHAnsi" w:hAnsiTheme="minorHAnsi" w:cstheme="minorHAnsi"/>
-          <w:szCs w:val="24"/>
-        </w:rPr>
-        <w:t xml:space="preserve"> do livro a ser editado</w:t>
+        <w:t>Autor do livro a ser editado</w:t>
       </w:r>
       <w:r>
         <w:rPr>
@@ -2627,14 +2620,7 @@
           <w:rFonts w:asciiTheme="minorHAnsi" w:hAnsiTheme="minorHAnsi" w:cstheme="minorHAnsi"/>
           <w:szCs w:val="24"/>
         </w:rPr>
-        <w:t>Editora</w:t>
-      </w:r>
-      <w:r>
-        <w:rPr>
-          <w:rFonts w:asciiTheme="minorHAnsi" w:hAnsiTheme="minorHAnsi" w:cstheme="minorHAnsi"/>
-          <w:szCs w:val="24"/>
-        </w:rPr>
-        <w:t xml:space="preserve"> do livro a ser editado</w:t>
+        <w:t>Editora do livro a ser editado</w:t>
       </w:r>
       <w:r>
         <w:rPr>
@@ -2662,14 +2648,7 @@
           <w:rFonts w:asciiTheme="minorHAnsi" w:hAnsiTheme="minorHAnsi" w:cstheme="minorHAnsi"/>
           <w:szCs w:val="24"/>
         </w:rPr>
-        <w:t>Ano de Publicação</w:t>
-      </w:r>
-      <w:r>
-        <w:rPr>
-          <w:rFonts w:asciiTheme="minorHAnsi" w:hAnsiTheme="minorHAnsi" w:cstheme="minorHAnsi"/>
-          <w:szCs w:val="24"/>
-        </w:rPr>
-        <w:t xml:space="preserve"> do livro a ser editado</w:t>
+        <w:t>Ano de Publicação do livro a ser editado</w:t>
       </w:r>
       <w:r>
         <w:rPr>
@@ -2732,14 +2711,7 @@
           <w:rFonts w:asciiTheme="minorHAnsi" w:hAnsiTheme="minorHAnsi" w:cstheme="minorHAnsi"/>
           <w:szCs w:val="24"/>
         </w:rPr>
-        <w:t>Quantidade Disponível</w:t>
-      </w:r>
-      <w:r>
-        <w:rPr>
-          <w:rFonts w:asciiTheme="minorHAnsi" w:hAnsiTheme="minorHAnsi" w:cstheme="minorHAnsi"/>
-          <w:szCs w:val="24"/>
-        </w:rPr>
-        <w:t xml:space="preserve"> do livro a ser editado</w:t>
+        <w:t>Quantidade Disponível do livro a ser editado</w:t>
       </w:r>
       <w:r>
         <w:rPr>
@@ -2767,14 +2739,7 @@
           <w:rFonts w:asciiTheme="minorHAnsi" w:hAnsiTheme="minorHAnsi" w:cstheme="minorHAnsi"/>
           <w:szCs w:val="24"/>
         </w:rPr>
-        <w:t>Valor de Aquisição</w:t>
-      </w:r>
-      <w:r>
-        <w:rPr>
-          <w:rFonts w:asciiTheme="minorHAnsi" w:hAnsiTheme="minorHAnsi" w:cstheme="minorHAnsi"/>
-          <w:szCs w:val="24"/>
-        </w:rPr>
-        <w:t xml:space="preserve"> do livro a ser editado</w:t>
+        <w:t>Valor de Aquisição do livro a ser editado</w:t>
       </w:r>
       <w:r>
         <w:rPr>
@@ -2802,14 +2767,7 @@
           <w:rFonts w:asciiTheme="minorHAnsi" w:hAnsiTheme="minorHAnsi" w:cstheme="minorHAnsi"/>
           <w:szCs w:val="24"/>
         </w:rPr>
-        <w:t>Status de Empréstimo</w:t>
-      </w:r>
-      <w:r>
-        <w:rPr>
-          <w:rFonts w:asciiTheme="minorHAnsi" w:hAnsiTheme="minorHAnsi" w:cstheme="minorHAnsi"/>
-          <w:szCs w:val="24"/>
-        </w:rPr>
-        <w:t xml:space="preserve"> do livro a ser editado</w:t>
+        <w:t>Status de Empréstimo do livro a ser editado</w:t>
       </w:r>
       <w:r>
         <w:rPr>
@@ -3837,14 +3795,7 @@
           <w:rFonts w:asciiTheme="minorHAnsi" w:hAnsiTheme="minorHAnsi" w:cstheme="minorHAnsi"/>
           <w:szCs w:val="24"/>
         </w:rPr>
-        <w:t>Nome do Aluno</w:t>
-      </w:r>
-      <w:r>
-        <w:rPr>
-          <w:rFonts w:asciiTheme="minorHAnsi" w:hAnsiTheme="minorHAnsi" w:cstheme="minorHAnsi"/>
-          <w:szCs w:val="24"/>
-        </w:rPr>
-        <w:t xml:space="preserve"> a ser editado</w:t>
+        <w:t>Nome do Aluno a ser editado</w:t>
       </w:r>
       <w:r>
         <w:rPr>
@@ -3872,14 +3823,7 @@
           <w:rFonts w:asciiTheme="minorHAnsi" w:hAnsiTheme="minorHAnsi" w:cstheme="minorHAnsi"/>
           <w:szCs w:val="24"/>
         </w:rPr>
-        <w:t>Sobren</w:t>
-      </w:r>
-      <w:r>
-        <w:rPr>
-          <w:rFonts w:asciiTheme="minorHAnsi" w:hAnsiTheme="minorHAnsi" w:cstheme="minorHAnsi"/>
-          <w:szCs w:val="24"/>
-        </w:rPr>
-        <w:t>ome do Aluno a ser editado</w:t>
+        <w:t>Sobrenome do Aluno a ser editado</w:t>
       </w:r>
       <w:r>
         <w:rPr>
@@ -4021,16 +3965,7 @@
           <w:rFonts w:asciiTheme="minorHAnsi" w:hAnsiTheme="minorHAnsi" w:cstheme="minorHAnsi"/>
           <w:szCs w:val="24"/>
         </w:rPr>
-        <w:t>Celular</w:t>
-      </w:r>
-      <w:bookmarkStart w:id="0" w:name="_GoBack"/>
-      <w:bookmarkEnd w:id="0"/>
-      <w:r>
-        <w:rPr>
-          <w:rFonts w:asciiTheme="minorHAnsi" w:hAnsiTheme="minorHAnsi" w:cstheme="minorHAnsi"/>
-          <w:szCs w:val="24"/>
-        </w:rPr>
-        <w:t xml:space="preserve"> do Aluno a ser editado</w:t>
+        <w:t>Celular do Aluno a ser editado</w:t>
       </w:r>
       <w:r>
         <w:rPr>
@@ -5046,17 +4981,18 @@
         </w:rPr>
       </w:pPr>
       <w:r>
-        <w:t>Os diagramas desempenham um papel crucial no trabalho dos programadores. Eles oferecem uma representação visual clara dos componentes do sistema, permitindo que os desenvolvedores compreendam melhor como diferentes partes interagem entre si. Isso não apenas ajuda a minimizar erros durante a codificação, mas também torna o processo de planejamento mais eficiente.</w:t>
-      </w:r>
-    </w:p>
-    <w:p>
-      <w:pPr>
-        <w:jc w:val="both"/>
-        <w:rPr>
-          <w:rFonts w:asciiTheme="minorHAnsi" w:hAnsiTheme="minorHAnsi" w:cstheme="minorHAnsi"/>
-          <w:szCs w:val="24"/>
-        </w:rPr>
-      </w:pPr>
+        <w:t xml:space="preserve">Os diagramas desempenham um papel crucial no trabalho dos programadores, sendo fundamentais para o planejamento, desenvolvimento e manutenção de sistemas. Eles oferecem uma representação visual clara e detalhada dos componentes do sistema, facilitando a compreensão de como as diferentes partes interagem entre si e com o ambiente externo. Isso permite que os desenvolvedores visualizem a arquitetura, os fluxos de dados e os processos de forma mais intuitiva, auxiliando na identificação de potenciais problemas e na implementação de soluções mais eficazes. Além de minimizar erros durante a codificação, os diagramas contribuem para a documentação do projeto, melhoram a comunicação entre a equipe e </w:t>
+      </w:r>
+      <w:proofErr w:type="spellStart"/>
+      <w:r>
+        <w:t>stakeholders</w:t>
+      </w:r>
+      <w:proofErr w:type="spellEnd"/>
+      <w:r>
+        <w:t>, e tornam o processo de planejamento e desenvolvimento mais eficiente e organizado.</w:t>
+      </w:r>
+      <w:bookmarkStart w:id="0" w:name="_GoBack"/>
+      <w:bookmarkEnd w:id="0"/>
     </w:p>
     <w:p>
       <w:pPr>
@@ -10995,7 +10931,7 @@
 </file>
 
 <file path=customXml/itemProps1.xml><?xml version="1.0" encoding="utf-8"?>
-<ds:datastoreItem xmlns:ds="http://schemas.openxmlformats.org/officeDocument/2006/customXml" ds:itemID="{306404F3-330D-4A6A-B190-E94760E36BD3}">
+<ds:datastoreItem xmlns:ds="http://schemas.openxmlformats.org/officeDocument/2006/customXml" ds:itemID="{4B36BE29-C2D3-4D09-A595-CE7452B9A1B5}">
   <ds:schemaRefs>
     <ds:schemaRef ds:uri="http://schemas.openxmlformats.org/officeDocument/2006/bibliography"/>
   </ds:schemaRefs>

</xml_diff>

<commit_message>
Adição dos métodos de listagem e cadastro das classes Aluno e Livro, adição ddo método de listagem para a classe Emprestimo
</commit_message>
<xml_diff>
--- a/docs/PROJETO GB - BiblioTech.docx
+++ b/docs/PROJETO GB - BiblioTech.docx
@@ -1947,6 +1947,7 @@
         <w:rPr>
           <w:rFonts w:cs="Arial"/>
           <w:i w:val="0"/>
+          <w:sz w:val="20"/>
           <w:szCs w:val="24"/>
         </w:rPr>
       </w:pPr>
@@ -1954,6 +1955,7 @@
         <w:rPr>
           <w:rFonts w:cs="Arial"/>
           <w:i w:val="0"/>
+          <w:sz w:val="20"/>
         </w:rPr>
         <w:t xml:space="preserve">Tabela </w:t>
       </w:r>
@@ -1961,6 +1963,7 @@
         <w:rPr>
           <w:rFonts w:cs="Arial"/>
           <w:i w:val="0"/>
+          <w:sz w:val="20"/>
         </w:rPr>
         <w:fldChar w:fldCharType="begin"/>
       </w:r>
@@ -1968,6 +1971,7 @@
         <w:rPr>
           <w:rFonts w:cs="Arial"/>
           <w:i w:val="0"/>
+          <w:sz w:val="20"/>
         </w:rPr>
         <w:instrText xml:space="preserve"> SEQ Tabela \* ARABIC </w:instrText>
       </w:r>
@@ -1975,6 +1979,7 @@
         <w:rPr>
           <w:rFonts w:cs="Arial"/>
           <w:i w:val="0"/>
+          <w:sz w:val="20"/>
         </w:rPr>
         <w:fldChar w:fldCharType="separate"/>
       </w:r>
@@ -1983,6 +1988,7 @@
           <w:rFonts w:cs="Arial"/>
           <w:i w:val="0"/>
           <w:noProof/>
+          <w:sz w:val="20"/>
         </w:rPr>
         <w:t>1</w:t>
       </w:r>
@@ -1990,6 +1996,7 @@
         <w:rPr>
           <w:rFonts w:cs="Arial"/>
           <w:i w:val="0"/>
+          <w:sz w:val="20"/>
         </w:rPr>
         <w:fldChar w:fldCharType="end"/>
       </w:r>
@@ -1997,6 +2004,7 @@
         <w:rPr>
           <w:rFonts w:cs="Arial"/>
           <w:i w:val="0"/>
+          <w:sz w:val="20"/>
         </w:rPr>
         <w:t xml:space="preserve"> Requisitos Funcionais</w:t>
       </w:r>
@@ -4809,7 +4817,16 @@
           <w:rFonts w:asciiTheme="minorHAnsi" w:hAnsiTheme="minorHAnsi" w:cstheme="minorHAnsi"/>
           <w:szCs w:val="24"/>
         </w:rPr>
-        <w:t>ao(</w:t>
+        <w:t>a</w:t>
+      </w:r>
+      <w:bookmarkStart w:id="0" w:name="_GoBack"/>
+      <w:bookmarkEnd w:id="0"/>
+      <w:r>
+        <w:rPr>
+          <w:rFonts w:asciiTheme="minorHAnsi" w:hAnsiTheme="minorHAnsi" w:cstheme="minorHAnsi"/>
+          <w:szCs w:val="24"/>
+        </w:rPr>
+        <w:t>o(</w:t>
       </w:r>
       <w:proofErr w:type="gramEnd"/>
       <w:r>
@@ -4955,12 +4972,255 @@
           <w:szCs w:val="24"/>
         </w:rPr>
       </w:pPr>
-      <w:r>
-        <w:rPr>
-          <w:rFonts w:asciiTheme="minorHAnsi" w:hAnsiTheme="minorHAnsi" w:cstheme="minorHAnsi"/>
-          <w:b/>
-          <w:szCs w:val="24"/>
-        </w:rPr>
+    </w:p>
+    <w:p>
+      <w:pPr>
+        <w:ind w:firstLine="0"/>
+        <w:jc w:val="both"/>
+        <w:rPr>
+          <w:rFonts w:asciiTheme="minorHAnsi" w:hAnsiTheme="minorHAnsi" w:cstheme="minorHAnsi"/>
+          <w:b/>
+          <w:szCs w:val="24"/>
+        </w:rPr>
+      </w:pPr>
+    </w:p>
+    <w:p>
+      <w:pPr>
+        <w:ind w:firstLine="0"/>
+        <w:jc w:val="both"/>
+        <w:rPr>
+          <w:rFonts w:asciiTheme="minorHAnsi" w:hAnsiTheme="minorHAnsi" w:cstheme="minorHAnsi"/>
+          <w:b/>
+          <w:szCs w:val="24"/>
+        </w:rPr>
+      </w:pPr>
+    </w:p>
+    <w:p>
+      <w:pPr>
+        <w:ind w:firstLine="0"/>
+        <w:jc w:val="both"/>
+        <w:rPr>
+          <w:rFonts w:asciiTheme="minorHAnsi" w:hAnsiTheme="minorHAnsi" w:cstheme="minorHAnsi"/>
+          <w:b/>
+          <w:szCs w:val="24"/>
+        </w:rPr>
+      </w:pPr>
+    </w:p>
+    <w:p>
+      <w:pPr>
+        <w:ind w:firstLine="0"/>
+        <w:jc w:val="both"/>
+        <w:rPr>
+          <w:rFonts w:asciiTheme="minorHAnsi" w:hAnsiTheme="minorHAnsi" w:cstheme="minorHAnsi"/>
+          <w:b/>
+          <w:szCs w:val="24"/>
+        </w:rPr>
+      </w:pPr>
+    </w:p>
+    <w:p>
+      <w:pPr>
+        <w:ind w:firstLine="0"/>
+        <w:jc w:val="both"/>
+        <w:rPr>
+          <w:rFonts w:asciiTheme="minorHAnsi" w:hAnsiTheme="minorHAnsi" w:cstheme="minorHAnsi"/>
+          <w:b/>
+          <w:szCs w:val="24"/>
+        </w:rPr>
+      </w:pPr>
+    </w:p>
+    <w:p>
+      <w:pPr>
+        <w:ind w:firstLine="0"/>
+        <w:jc w:val="both"/>
+        <w:rPr>
+          <w:rFonts w:asciiTheme="minorHAnsi" w:hAnsiTheme="minorHAnsi" w:cstheme="minorHAnsi"/>
+          <w:b/>
+          <w:szCs w:val="24"/>
+        </w:rPr>
+      </w:pPr>
+    </w:p>
+    <w:p>
+      <w:pPr>
+        <w:ind w:firstLine="0"/>
+        <w:jc w:val="both"/>
+        <w:rPr>
+          <w:rFonts w:asciiTheme="minorHAnsi" w:hAnsiTheme="minorHAnsi" w:cstheme="minorHAnsi"/>
+          <w:b/>
+          <w:szCs w:val="24"/>
+        </w:rPr>
+      </w:pPr>
+    </w:p>
+    <w:p>
+      <w:pPr>
+        <w:ind w:firstLine="0"/>
+        <w:jc w:val="both"/>
+        <w:rPr>
+          <w:rFonts w:asciiTheme="minorHAnsi" w:hAnsiTheme="minorHAnsi" w:cstheme="minorHAnsi"/>
+          <w:b/>
+          <w:szCs w:val="24"/>
+        </w:rPr>
+      </w:pPr>
+    </w:p>
+    <w:p>
+      <w:pPr>
+        <w:ind w:firstLine="0"/>
+        <w:jc w:val="both"/>
+        <w:rPr>
+          <w:rFonts w:asciiTheme="minorHAnsi" w:hAnsiTheme="minorHAnsi" w:cstheme="minorHAnsi"/>
+          <w:b/>
+          <w:szCs w:val="24"/>
+        </w:rPr>
+      </w:pPr>
+    </w:p>
+    <w:p>
+      <w:pPr>
+        <w:ind w:firstLine="0"/>
+        <w:jc w:val="both"/>
+        <w:rPr>
+          <w:rFonts w:asciiTheme="minorHAnsi" w:hAnsiTheme="minorHAnsi" w:cstheme="minorHAnsi"/>
+          <w:b/>
+          <w:szCs w:val="24"/>
+        </w:rPr>
+      </w:pPr>
+    </w:p>
+    <w:p>
+      <w:pPr>
+        <w:ind w:firstLine="0"/>
+        <w:jc w:val="both"/>
+        <w:rPr>
+          <w:rFonts w:asciiTheme="minorHAnsi" w:hAnsiTheme="minorHAnsi" w:cstheme="minorHAnsi"/>
+          <w:b/>
+          <w:szCs w:val="24"/>
+        </w:rPr>
+      </w:pPr>
+    </w:p>
+    <w:p>
+      <w:pPr>
+        <w:ind w:firstLine="0"/>
+        <w:jc w:val="both"/>
+        <w:rPr>
+          <w:rFonts w:asciiTheme="minorHAnsi" w:hAnsiTheme="minorHAnsi" w:cstheme="minorHAnsi"/>
+          <w:b/>
+          <w:szCs w:val="24"/>
+        </w:rPr>
+      </w:pPr>
+    </w:p>
+    <w:p>
+      <w:pPr>
+        <w:ind w:firstLine="0"/>
+        <w:jc w:val="both"/>
+        <w:rPr>
+          <w:rFonts w:asciiTheme="minorHAnsi" w:hAnsiTheme="minorHAnsi" w:cstheme="minorHAnsi"/>
+          <w:b/>
+          <w:szCs w:val="24"/>
+        </w:rPr>
+      </w:pPr>
+    </w:p>
+    <w:p>
+      <w:pPr>
+        <w:ind w:firstLine="0"/>
+        <w:jc w:val="both"/>
+        <w:rPr>
+          <w:rFonts w:asciiTheme="minorHAnsi" w:hAnsiTheme="minorHAnsi" w:cstheme="minorHAnsi"/>
+          <w:b/>
+          <w:szCs w:val="24"/>
+        </w:rPr>
+      </w:pPr>
+    </w:p>
+    <w:p>
+      <w:pPr>
+        <w:ind w:firstLine="0"/>
+        <w:jc w:val="both"/>
+        <w:rPr>
+          <w:rFonts w:asciiTheme="minorHAnsi" w:hAnsiTheme="minorHAnsi" w:cstheme="minorHAnsi"/>
+          <w:b/>
+          <w:szCs w:val="24"/>
+        </w:rPr>
+      </w:pPr>
+    </w:p>
+    <w:p>
+      <w:pPr>
+        <w:ind w:firstLine="0"/>
+        <w:jc w:val="both"/>
+        <w:rPr>
+          <w:rFonts w:asciiTheme="minorHAnsi" w:hAnsiTheme="minorHAnsi" w:cstheme="minorHAnsi"/>
+          <w:b/>
+          <w:szCs w:val="24"/>
+        </w:rPr>
+      </w:pPr>
+    </w:p>
+    <w:p>
+      <w:pPr>
+        <w:ind w:firstLine="0"/>
+        <w:jc w:val="both"/>
+        <w:rPr>
+          <w:rFonts w:asciiTheme="minorHAnsi" w:hAnsiTheme="minorHAnsi" w:cstheme="minorHAnsi"/>
+          <w:b/>
+          <w:szCs w:val="24"/>
+        </w:rPr>
+      </w:pPr>
+    </w:p>
+    <w:p>
+      <w:pPr>
+        <w:ind w:firstLine="0"/>
+        <w:jc w:val="both"/>
+        <w:rPr>
+          <w:rFonts w:asciiTheme="minorHAnsi" w:hAnsiTheme="minorHAnsi" w:cstheme="minorHAnsi"/>
+          <w:b/>
+          <w:szCs w:val="24"/>
+        </w:rPr>
+      </w:pPr>
+    </w:p>
+    <w:p>
+      <w:pPr>
+        <w:ind w:firstLine="0"/>
+        <w:jc w:val="both"/>
+        <w:rPr>
+          <w:rFonts w:asciiTheme="minorHAnsi" w:hAnsiTheme="minorHAnsi" w:cstheme="minorHAnsi"/>
+          <w:b/>
+          <w:szCs w:val="24"/>
+        </w:rPr>
+      </w:pPr>
+    </w:p>
+    <w:p>
+      <w:pPr>
+        <w:ind w:firstLine="0"/>
+        <w:jc w:val="both"/>
+        <w:rPr>
+          <w:rFonts w:asciiTheme="minorHAnsi" w:hAnsiTheme="minorHAnsi" w:cstheme="minorHAnsi"/>
+          <w:b/>
+          <w:szCs w:val="24"/>
+        </w:rPr>
+      </w:pPr>
+    </w:p>
+    <w:p>
+      <w:pPr>
+        <w:ind w:firstLine="0"/>
+        <w:jc w:val="both"/>
+        <w:rPr>
+          <w:rFonts w:asciiTheme="minorHAnsi" w:hAnsiTheme="minorHAnsi" w:cstheme="minorHAnsi"/>
+          <w:b/>
+          <w:szCs w:val="24"/>
+        </w:rPr>
+      </w:pPr>
+    </w:p>
+    <w:p>
+      <w:pPr>
+        <w:ind w:firstLine="0"/>
+        <w:jc w:val="both"/>
+        <w:rPr>
+          <w:rFonts w:asciiTheme="minorHAnsi" w:hAnsiTheme="minorHAnsi" w:cstheme="minorHAnsi"/>
+          <w:b/>
+          <w:szCs w:val="24"/>
+        </w:rPr>
+      </w:pPr>
+      <w:r>
+        <w:rPr>
+          <w:rFonts w:asciiTheme="minorHAnsi" w:hAnsiTheme="minorHAnsi" w:cstheme="minorHAnsi"/>
+          <w:b/>
+          <w:szCs w:val="24"/>
+        </w:rPr>
+        <w:lastRenderedPageBreak/>
         <w:t xml:space="preserve">3 DIAGRAMAS </w:t>
       </w:r>
       <w:r>
@@ -4991,8 +5251,6 @@
       <w:r>
         <w:t>, e tornam o processo de planejamento e desenvolvimento mais eficiente e organizado.</w:t>
       </w:r>
-      <w:bookmarkStart w:id="0" w:name="_GoBack"/>
-      <w:bookmarkEnd w:id="0"/>
     </w:p>
     <w:p>
       <w:pPr>
@@ -5078,7 +5336,6 @@
           <w:szCs w:val="24"/>
           <w:lang w:eastAsia="pt-BR"/>
         </w:rPr>
-        <w:lastRenderedPageBreak/>
         <w:drawing>
           <wp:inline distT="0" distB="0" distL="0" distR="0" wp14:anchorId="6187EB04" wp14:editId="5E8FBAB2">
             <wp:extent cx="5760085" cy="2331085"/>
@@ -5172,6 +5429,7 @@
         <w:jc w:val="both"/>
       </w:pPr>
       <w:r>
+        <w:lastRenderedPageBreak/>
         <w:t xml:space="preserve">No </w:t>
       </w:r>
       <w:proofErr w:type="spellStart"/>
@@ -5247,7 +5505,6 @@
           <w:szCs w:val="24"/>
           <w:lang w:eastAsia="pt-BR"/>
         </w:rPr>
-        <w:lastRenderedPageBreak/>
         <w:drawing>
           <wp:inline distT="0" distB="0" distL="0" distR="0" wp14:anchorId="00A386A0" wp14:editId="07FD5C44">
             <wp:extent cx="5760085" cy="3100070"/>
@@ -5506,7 +5763,6 @@
           <w:rFonts w:asciiTheme="minorHAnsi" w:hAnsiTheme="minorHAnsi" w:cstheme="minorHAnsi"/>
           <w:szCs w:val="24"/>
         </w:rPr>
-        <w:lastRenderedPageBreak/>
         <w:t xml:space="preserve">Explica o que é </w:t>
       </w:r>
       <w:proofErr w:type="gramStart"/>
@@ -10931,7 +11187,7 @@
 </file>
 
 <file path=customXml/itemProps1.xml><?xml version="1.0" encoding="utf-8"?>
-<ds:datastoreItem xmlns:ds="http://schemas.openxmlformats.org/officeDocument/2006/customXml" ds:itemID="{4B36BE29-C2D3-4D09-A595-CE7452B9A1B5}">
+<ds:datastoreItem xmlns:ds="http://schemas.openxmlformats.org/officeDocument/2006/customXml" ds:itemID="{B3DB4E6D-8273-4044-AD20-091A11D13CE6}">
   <ds:schemaRefs>
     <ds:schemaRef ds:uri="http://schemas.openxmlformats.org/officeDocument/2006/bibliography"/>
   </ds:schemaRefs>

</xml_diff>